<commit_message>
report...please add your part to it, as well as add anyhting that is missing...
</commit_message>
<xml_diff>
--- a/docs/MTPR.docx
+++ b/docs/MTPR.docx
@@ -321,19 +321,33 @@
     <w:p>
       <w:pPr>
         <w:pStyle w:val="ListParagraph"/>
-        <w:numPr>
-          <w:ilvl w:val="0"/>
-          <w:numId w:val="1"/>
-        </w:numPr>
-      </w:pPr>
-      <w:r>
-        <w:t>Organization of paper</w:t>
-      </w:r>
-    </w:p>
-    <w:p/>
-    <w:p>
-      <w:r>
-        <w:t>Robotics Arm Configurations</w:t>
+      </w:pPr>
+      <w:r>
+        <w:object w:dxaOrig="5971" w:dyaOrig="9693">
+          <v:shapetype id="_x0000_t75" coordsize="21600,21600" o:spt="75" o:preferrelative="t" path="m@4@5l@4@11@9@11@9@5xe" filled="f" stroked="f">
+            <v:stroke joinstyle="miter"/>
+            <v:formulas>
+              <v:f eqn="if lineDrawn pixelLineWidth 0"/>
+              <v:f eqn="sum @0 1 0"/>
+              <v:f eqn="sum 0 0 @1"/>
+              <v:f eqn="prod @2 1 2"/>
+              <v:f eqn="prod @3 21600 pixelWidth"/>
+              <v:f eqn="prod @3 21600 pixelHeight"/>
+              <v:f eqn="sum @0 0 1"/>
+              <v:f eqn="prod @6 1 2"/>
+              <v:f eqn="prod @7 21600 pixelWidth"/>
+              <v:f eqn="sum @8 21600 0"/>
+              <v:f eqn="prod @7 21600 pixelHeight"/>
+              <v:f eqn="sum @10 21600 0"/>
+            </v:formulas>
+            <v:path o:extrusionok="f" gradientshapeok="t" o:connecttype="rect"/>
+            <o:lock v:ext="edit" aspectratio="t"/>
+          </v:shapetype>
+          <v:shape id="_x0000_i1025" type="#_x0000_t75" style="width:298.5pt;height:484.5pt" o:ole="">
+            <v:imagedata r:id="rId6" o:title=""/>
+          </v:shape>
+          <o:OLEObject Type="Embed" ProgID="Visio.Drawing.11" ShapeID="_x0000_i1025" DrawAspect="Content" ObjectID="_1320512451" r:id="rId7"/>
+        </w:object>
       </w:r>
     </w:p>
     <w:p>
@@ -345,18 +359,3936 @@
         </w:numPr>
       </w:pPr>
       <w:r>
-        <w:t xml:space="preserve">Size, weight, volume, shape, </w:t>
-      </w:r>
-      <w:r>
-        <w:t>structure description</w:t>
-      </w:r>
-      <w:r>
-        <w:t>, etc.</w:t>
-      </w:r>
+        <w:t>Organization of paper</w:t>
+      </w:r>
+    </w:p>
+    <w:p/>
+    <w:p>
+      <w:r>
+        <w:t>Robotics Arm Configurations</w:t>
+      </w:r>
+    </w:p>
+    <w:p>
+      <w:pPr>
+        <w:pStyle w:val="NoSpacing"/>
+      </w:pPr>
+      <w:r>
+        <w:lastRenderedPageBreak/>
+        <w:t xml:space="preserve">Assumption on rover dimension and position of arm within rover: </w:t>
+      </w:r>
+    </w:p>
+    <w:p>
+      <w:pPr>
+        <w:pStyle w:val="NoSpacing"/>
+      </w:pPr>
+    </w:p>
+    <w:p>
+      <w:pPr>
+        <w:pStyle w:val="NoSpacing"/>
+      </w:pPr>
+      <w:r>
+        <w:t>Rover is about 1.2m wide, and length doesn’t matter…but probably 1.5 m</w:t>
+      </w:r>
+    </w:p>
+    <w:p>
+      <w:pPr>
+        <w:pStyle w:val="NoSpacing"/>
+      </w:pPr>
+      <w:r>
+        <w:t>The wheel width is about 20cm. The important point is</w:t>
+      </w:r>
+      <w:proofErr w:type="gramStart"/>
+      <w:r>
+        <w:t>,</w:t>
+      </w:r>
+      <w:proofErr w:type="gramEnd"/>
+      <w:r>
+        <w:t xml:space="preserve"> we have about 70cm width between left and right wheels to work with. The chassis is lifted off ground by at least 10 cm, probably 15. This helps rover to get over obstacles, and also gives us space to place the arm.  </w:t>
+      </w:r>
+    </w:p>
+    <w:p>
+      <w:pPr>
+        <w:pStyle w:val="NoSpacing"/>
+      </w:pPr>
+      <w:r>
+        <w:t xml:space="preserve">Arm will be anchored beneath the vehicle, 5 cm to the </w:t>
+      </w:r>
+      <w:r>
+        <w:rPr>
+          <w:b/>
+        </w:rPr>
+        <w:t>right</w:t>
+      </w:r>
+      <w:r>
+        <w:t xml:space="preserve"> of </w:t>
+      </w:r>
+      <w:r>
+        <w:rPr>
+          <w:b/>
+        </w:rPr>
+        <w:t>left</w:t>
+      </w:r>
+      <w:r>
+        <w:t xml:space="preserve"> forward wheel, 5 cm from forward edge of rover, 5 cm from ground.</w:t>
+      </w:r>
+    </w:p>
+    <w:p>
+      <w:pPr>
+        <w:pStyle w:val="NoSpacing"/>
+      </w:pPr>
+      <w:r>
+        <w:t xml:space="preserve">Actually the anchor is not stable because the rocker-bogie bounces, so the rover’s chassis bounces with it. But as a first approximation we assume the base of the arm to be stable, thus uses it as ground. Later we may need to model the rocker-bogie spring as well. </w:t>
+      </w:r>
+    </w:p>
+    <w:p>
+      <w:pPr>
+        <w:pStyle w:val="NoSpacing"/>
+      </w:pPr>
+    </w:p>
+    <w:p>
+      <w:pPr>
+        <w:pStyle w:val="NoSpacing"/>
+      </w:pPr>
+      <w:r>
+        <w:t xml:space="preserve">Model’s Orientations: </w:t>
+      </w:r>
+    </w:p>
+    <w:p>
+      <w:pPr>
+        <w:pStyle w:val="NoSpacing"/>
+      </w:pPr>
+    </w:p>
+    <w:p>
+      <w:pPr>
+        <w:pStyle w:val="NoSpacing"/>
+      </w:pPr>
+      <w:r>
+        <w:t>Forward: positive x.</w:t>
+      </w:r>
+    </w:p>
+    <w:p>
+      <w:pPr>
+        <w:pStyle w:val="NoSpacing"/>
+      </w:pPr>
+      <w:r>
+        <w:t>Upward: positive y.</w:t>
+      </w:r>
+    </w:p>
+    <w:p>
+      <w:pPr>
+        <w:pStyle w:val="NoSpacing"/>
+      </w:pPr>
+      <w:r>
+        <w:t>Right: positive z.</w:t>
+      </w:r>
+    </w:p>
+    <w:p>
+      <w:pPr>
+        <w:pStyle w:val="NoSpacing"/>
+      </w:pPr>
+      <w:r>
+        <w:t>(</w:t>
+      </w:r>
+      <w:proofErr w:type="gramStart"/>
+      <w:r>
+        <w:t>left</w:t>
+      </w:r>
+      <w:proofErr w:type="gramEnd"/>
+      <w:r>
+        <w:t xml:space="preserve"> handed system, but </w:t>
+      </w:r>
+      <w:proofErr w:type="spellStart"/>
+      <w:r>
+        <w:t>Matlab</w:t>
+      </w:r>
+      <w:proofErr w:type="spellEnd"/>
+      <w:r>
+        <w:t xml:space="preserve"> uses it)</w:t>
+      </w:r>
+    </w:p>
+    <w:p>
+      <w:pPr>
+        <w:pStyle w:val="NoSpacing"/>
+      </w:pPr>
+    </w:p>
+    <w:p>
+      <w:pPr>
+        <w:pStyle w:val="NoSpacing"/>
+      </w:pPr>
+      <w:r>
+        <w:t>Joint 1: Anchor to neck piece</w:t>
+      </w:r>
+    </w:p>
+    <w:p>
+      <w:pPr>
+        <w:pStyle w:val="NoSpacing"/>
+      </w:pPr>
+      <w:r>
+        <w:t>1 DOF, rotate about y-axis</w:t>
+      </w:r>
+    </w:p>
+    <w:p>
+      <w:pPr>
+        <w:pStyle w:val="NoSpacing"/>
+      </w:pPr>
+      <w:r>
+        <w:t>Curled up position: theta = 90.</w:t>
+      </w:r>
+    </w:p>
+    <w:p>
+      <w:pPr>
+        <w:pStyle w:val="NoSpacing"/>
+      </w:pPr>
+      <w:r>
+        <w:t xml:space="preserve">Forward position: </w:t>
+      </w:r>
+      <w:proofErr w:type="gramStart"/>
+      <w:r>
+        <w:t>theta  =</w:t>
+      </w:r>
+      <w:proofErr w:type="gramEnd"/>
+      <w:r>
+        <w:t xml:space="preserve"> 0. </w:t>
+      </w:r>
+    </w:p>
+    <w:p>
+      <w:pPr>
+        <w:pStyle w:val="NoSpacing"/>
+      </w:pPr>
+      <w:r>
+        <w:t>Range of motion: 90 ~ -60 (limited by the presence of left forward wheel)</w:t>
+      </w:r>
+    </w:p>
+    <w:p>
+      <w:pPr>
+        <w:pStyle w:val="NoSpacing"/>
+      </w:pPr>
+    </w:p>
+    <w:p>
+      <w:pPr>
+        <w:pStyle w:val="NoSpacing"/>
+      </w:pPr>
+      <w:r>
+        <w:t>Neck piece: shape in model is cylindrical, 10 cm, 5 cm diameter.</w:t>
+      </w:r>
+    </w:p>
+    <w:p>
+      <w:pPr>
+        <w:pStyle w:val="NoSpacing"/>
+      </w:pPr>
+    </w:p>
+    <w:p>
+      <w:pPr>
+        <w:pStyle w:val="NoSpacing"/>
+      </w:pPr>
+      <w:r>
+        <w:t>Joint 2: neck to upper arm</w:t>
+      </w:r>
+    </w:p>
+    <w:p>
+      <w:pPr>
+        <w:pStyle w:val="NoSpacing"/>
+      </w:pPr>
+      <w:r>
+        <w:t>1 DOF, rotate about z axis</w:t>
+      </w:r>
+    </w:p>
+    <w:p>
+      <w:pPr>
+        <w:pStyle w:val="NoSpacing"/>
+      </w:pPr>
+      <w:r>
+        <w:t>Curled up position: theta = 0.</w:t>
+      </w:r>
+    </w:p>
+    <w:p>
+      <w:pPr>
+        <w:pStyle w:val="NoSpacing"/>
+      </w:pPr>
+      <w:r>
+        <w:t>Pointing straight forward: theta = 0</w:t>
+      </w:r>
+    </w:p>
+    <w:p>
+      <w:pPr>
+        <w:pStyle w:val="NoSpacing"/>
+      </w:pPr>
+      <w:proofErr w:type="gramStart"/>
+      <w:r>
+        <w:t>Pitching upward: theta &gt; 0.</w:t>
+      </w:r>
+      <w:proofErr w:type="gramEnd"/>
+    </w:p>
+    <w:p>
+      <w:pPr>
+        <w:pStyle w:val="NoSpacing"/>
+      </w:pPr>
+      <w:r>
+        <w:t>Range:  0 – 75</w:t>
+      </w:r>
+    </w:p>
+    <w:p>
+      <w:pPr>
+        <w:pStyle w:val="NoSpacing"/>
+      </w:pPr>
+    </w:p>
+    <w:p>
+      <w:pPr>
+        <w:pStyle w:val="NoSpacing"/>
+      </w:pPr>
+      <w:r>
+        <w:t>Upper arm: shape in model is cylindrical. 40 cm, diameter 5 cm</w:t>
+      </w:r>
+    </w:p>
+    <w:p>
+      <w:pPr>
+        <w:pStyle w:val="NoSpacing"/>
+      </w:pPr>
+    </w:p>
+    <w:p>
+      <w:pPr>
+        <w:pStyle w:val="NoSpacing"/>
+      </w:pPr>
+      <w:r>
+        <w:t>Joint 3: upper arm to lower arm</w:t>
+      </w:r>
+    </w:p>
+    <w:p>
+      <w:pPr>
+        <w:pStyle w:val="NoSpacing"/>
+      </w:pPr>
+      <w:r>
+        <w:t>1 DOF, rotate about z axis</w:t>
+      </w:r>
+    </w:p>
+    <w:p>
+      <w:pPr>
+        <w:pStyle w:val="NoSpacing"/>
+      </w:pPr>
+      <w:r>
+        <w:t>Curled up position: theta = 0.</w:t>
+      </w:r>
+    </w:p>
+    <w:p>
+      <w:pPr>
+        <w:pStyle w:val="NoSpacing"/>
+      </w:pPr>
+      <w:r>
+        <w:t>Straight forward: theta = 0.</w:t>
+      </w:r>
+    </w:p>
+    <w:p>
+      <w:pPr>
+        <w:pStyle w:val="NoSpacing"/>
+      </w:pPr>
+      <w:r>
+        <w:t xml:space="preserve">Bent down: </w:t>
+      </w:r>
+      <w:proofErr w:type="gramStart"/>
+      <w:r>
+        <w:t>theta  &lt;</w:t>
+      </w:r>
+      <w:proofErr w:type="gramEnd"/>
+      <w:r>
+        <w:t xml:space="preserve"> 0</w:t>
+      </w:r>
+    </w:p>
+    <w:p>
+      <w:pPr>
+        <w:pStyle w:val="NoSpacing"/>
+      </w:pPr>
+      <w:r>
+        <w:t>Range: 0 -180</w:t>
+      </w:r>
+    </w:p>
+    <w:p>
+      <w:pPr>
+        <w:pStyle w:val="NoSpacing"/>
+      </w:pPr>
+    </w:p>
+    <w:p>
+      <w:pPr>
+        <w:pStyle w:val="NoSpacing"/>
+      </w:pPr>
+      <w:r>
+        <w:t>Lower arm: shape in model is cylindrical. 40 cm, diameter 5 cm</w:t>
+      </w:r>
+    </w:p>
+    <w:p>
+      <w:pPr>
+        <w:pStyle w:val="NoSpacing"/>
+      </w:pPr>
+    </w:p>
+    <w:p>
+      <w:pPr>
+        <w:pStyle w:val="NoSpacing"/>
+      </w:pPr>
+      <w:r>
+        <w:t>Joint 4: lower arm to manipulator</w:t>
+      </w:r>
+    </w:p>
+    <w:p>
+      <w:pPr>
+        <w:pStyle w:val="NoSpacing"/>
+      </w:pPr>
+      <w:r>
+        <w:t>1 DOF, rotate about z axis</w:t>
+      </w:r>
+    </w:p>
+    <w:p>
+      <w:pPr>
+        <w:pStyle w:val="NoSpacing"/>
+      </w:pPr>
+      <w:r>
+        <w:t>Curled up position: theta = 0.</w:t>
+      </w:r>
+    </w:p>
+    <w:p>
+      <w:pPr>
+        <w:pStyle w:val="NoSpacing"/>
+      </w:pPr>
+      <w:r>
+        <w:lastRenderedPageBreak/>
+        <w:t>Range: 360 deg rotation.</w:t>
+      </w:r>
+    </w:p>
+    <w:p>
+      <w:pPr>
+        <w:pStyle w:val="NoSpacing"/>
+      </w:pPr>
+    </w:p>
+    <w:p>
+      <w:pPr>
+        <w:pStyle w:val="NoSpacing"/>
+      </w:pPr>
+      <w:r>
+        <w:t>Manipulator: cylindrical, length 15 cm, center of mass attached to lower arm.</w:t>
+      </w:r>
+    </w:p>
+    <w:p>
+      <w:pPr>
+        <w:pStyle w:val="NoSpacing"/>
+      </w:pPr>
+    </w:p>
+    <w:p>
+      <w:pPr>
+        <w:pStyle w:val="NoSpacing"/>
+      </w:pPr>
+      <w:r>
+        <w:t xml:space="preserve">Material: </w:t>
+      </w:r>
+    </w:p>
+    <w:p>
+      <w:pPr>
+        <w:pStyle w:val="NoSpacing"/>
+      </w:pPr>
+      <w:r>
+        <w:t xml:space="preserve">In reality: use 2 parallel </w:t>
+      </w:r>
+      <w:proofErr w:type="gramStart"/>
+      <w:r>
+        <w:t>beam</w:t>
+      </w:r>
+      <w:proofErr w:type="gramEnd"/>
+      <w:r>
+        <w:t xml:space="preserve"> instead of cylinder, to save mass. Apparently Darren said that saving just a little bit of mass saves a LOT of money in this context. </w:t>
+      </w:r>
+    </w:p>
+    <w:p>
+      <w:pPr>
+        <w:pStyle w:val="NoSpacing"/>
+      </w:pPr>
+    </w:p>
+    <w:p>
+      <w:pPr>
+        <w:pStyle w:val="NoSpacing"/>
+      </w:pPr>
+      <w:r>
+        <w:t>Maximum forward reach from underpinning of arm to reference position (tip of drill, when contracted) 127.5 cm</w:t>
+      </w:r>
+    </w:p>
+    <w:p>
+      <w:pPr>
+        <w:pStyle w:val="NoSpacing"/>
+      </w:pPr>
+    </w:p>
+    <w:p>
+      <w:pPr>
+        <w:pStyle w:val="NoSpacing"/>
+      </w:pPr>
+    </w:p>
+    <w:p>
+      <w:pPr>
+        <w:pStyle w:val="NoSpacing"/>
+      </w:pPr>
+      <w:r>
+        <w:t>I will refine some specs as I go on, according to what the mars rover manual said.</w:t>
+      </w:r>
+    </w:p>
+    <w:p>
+      <w:pPr>
+        <w:pStyle w:val="NoSpacing"/>
+        <w:rPr>
+          <w:sz w:val="24"/>
+          <w:szCs w:val="24"/>
+        </w:rPr>
+      </w:pPr>
+    </w:p>
+    <w:p>
+      <w:pPr>
+        <w:pStyle w:val="NoSpacing"/>
+        <w:rPr>
+          <w:sz w:val="24"/>
+          <w:szCs w:val="24"/>
+        </w:rPr>
+      </w:pPr>
+      <w:r>
+        <w:rPr>
+          <w:sz w:val="24"/>
+          <w:szCs w:val="24"/>
+        </w:rPr>
+        <w:t xml:space="preserve">Material: </w:t>
+      </w:r>
+    </w:p>
+    <w:p>
+      <w:pPr>
+        <w:pStyle w:val="NoSpacing"/>
+        <w:rPr>
+          <w:sz w:val="24"/>
+          <w:szCs w:val="24"/>
+        </w:rPr>
+      </w:pPr>
+      <w:r>
+        <w:rPr>
+          <w:sz w:val="24"/>
+          <w:szCs w:val="24"/>
+        </w:rPr>
+        <w:t xml:space="preserve">Carbon fiber: Fiber-reinforced materials such as carbon, </w:t>
+      </w:r>
+      <w:proofErr w:type="spellStart"/>
+      <w:r>
+        <w:rPr>
+          <w:sz w:val="24"/>
+          <w:szCs w:val="24"/>
+        </w:rPr>
+        <w:t>aramid</w:t>
+      </w:r>
+      <w:proofErr w:type="spellEnd"/>
+      <w:r>
+        <w:rPr>
+          <w:sz w:val="24"/>
+          <w:szCs w:val="24"/>
+        </w:rPr>
+        <w:t xml:space="preserve"> and glass composites have the highest strength and stiffness-to-weight ratios among engineering materials. For demanding applications such as spacecraft, aerospace and high-speed machinery, such properties make for a very efficient and high-performance system. Carbon fiber composites, for example, are five times stiffer than steel for the same weight allowing for much lighter structures for the same level of performance. In addition, carbon and </w:t>
+      </w:r>
+      <w:proofErr w:type="spellStart"/>
+      <w:r>
+        <w:rPr>
+          <w:sz w:val="24"/>
+          <w:szCs w:val="24"/>
+        </w:rPr>
+        <w:t>aramid</w:t>
+      </w:r>
+      <w:proofErr w:type="spellEnd"/>
+      <w:r>
+        <w:rPr>
+          <w:sz w:val="24"/>
+          <w:szCs w:val="24"/>
+        </w:rPr>
+        <w:t xml:space="preserve"> composites have close to zero coefficients of thermal expansion, making them essential in the design of ultra-precise </w:t>
+      </w:r>
+      <w:r>
+        <w:rPr>
+          <w:sz w:val="24"/>
+          <w:szCs w:val="24"/>
+        </w:rPr>
+        <w:t>work stations.</w:t>
+      </w:r>
+    </w:p>
+    <w:p>
+      <w:pPr>
+        <w:pStyle w:val="NoSpacing"/>
+        <w:rPr>
+          <w:sz w:val="24"/>
+          <w:szCs w:val="24"/>
+        </w:rPr>
+      </w:pPr>
+      <w:proofErr w:type="gramStart"/>
+      <w:r>
+        <w:rPr>
+          <w:sz w:val="24"/>
+          <w:szCs w:val="24"/>
+        </w:rPr>
+        <w:t>1.78 g/cm^3.</w:t>
+      </w:r>
+      <w:proofErr w:type="gramEnd"/>
+    </w:p>
+    <w:p>
+      <w:pPr>
+        <w:pStyle w:val="NoSpacing"/>
+        <w:rPr>
+          <w:sz w:val="24"/>
+          <w:szCs w:val="24"/>
+        </w:rPr>
+      </w:pPr>
+    </w:p>
+    <w:p>
+      <w:pPr>
+        <w:pStyle w:val="NoSpacing"/>
+        <w:rPr>
+          <w:sz w:val="24"/>
+          <w:szCs w:val="24"/>
+        </w:rPr>
+      </w:pPr>
+      <w:r>
+        <w:rPr>
+          <w:sz w:val="24"/>
+          <w:szCs w:val="24"/>
+        </w:rPr>
+        <w:t xml:space="preserve">Links are hollow cylinders made of carbon fiber. </w:t>
+      </w:r>
+    </w:p>
+    <w:p>
+      <w:pPr>
+        <w:pStyle w:val="NoSpacing"/>
+        <w:rPr>
+          <w:sz w:val="24"/>
+          <w:szCs w:val="24"/>
+        </w:rPr>
+      </w:pPr>
+      <m:oMathPara>
+        <m:oMathParaPr>
+          <m:jc m:val="left"/>
+        </m:oMathParaPr>
+        <m:oMath>
+          <m:r>
+            <w:rPr>
+              <w:rFonts w:ascii="Cambria Math" w:hAnsi="Cambria Math"/>
+              <w:sz w:val="24"/>
+              <w:szCs w:val="24"/>
+            </w:rPr>
+            <m:t>Volume=V=h*π</m:t>
+          </m:r>
+          <m:d>
+            <m:dPr>
+              <m:ctrlPr>
+                <w:rPr>
+                  <w:rFonts w:ascii="Cambria Math" w:hAnsi="Cambria Math"/>
+                  <w:i/>
+                  <w:sz w:val="24"/>
+                  <w:szCs w:val="24"/>
+                </w:rPr>
+              </m:ctrlPr>
+            </m:dPr>
+            <m:e>
+              <m:sSubSup>
+                <m:sSubSupPr>
+                  <m:ctrlPr>
+                    <w:rPr>
+                      <w:rFonts w:ascii="Cambria Math" w:hAnsi="Cambria Math"/>
+                      <w:i/>
+                      <w:sz w:val="24"/>
+                      <w:szCs w:val="24"/>
+                    </w:rPr>
+                  </m:ctrlPr>
+                </m:sSubSupPr>
+                <m:e>
+                  <m:r>
+                    <w:rPr>
+                      <w:rFonts w:ascii="Cambria Math" w:hAnsi="Cambria Math"/>
+                      <w:sz w:val="24"/>
+                      <w:szCs w:val="24"/>
+                    </w:rPr>
+                    <m:t>r</m:t>
+                  </m:r>
+                </m:e>
+                <m:sub>
+                  <m:r>
+                    <w:rPr>
+                      <w:rFonts w:ascii="Cambria Math" w:hAnsi="Cambria Math"/>
+                      <w:sz w:val="24"/>
+                      <w:szCs w:val="24"/>
+                    </w:rPr>
+                    <m:t>o</m:t>
+                  </m:r>
+                </m:sub>
+                <m:sup>
+                  <m:r>
+                    <w:rPr>
+                      <w:rFonts w:ascii="Cambria Math" w:hAnsi="Cambria Math"/>
+                      <w:sz w:val="24"/>
+                      <w:szCs w:val="24"/>
+                    </w:rPr>
+                    <m:t>2</m:t>
+                  </m:r>
+                </m:sup>
+              </m:sSubSup>
+              <m:r>
+                <w:rPr>
+                  <w:rFonts w:ascii="Cambria Math" w:hAnsi="Cambria Math"/>
+                  <w:sz w:val="24"/>
+                  <w:szCs w:val="24"/>
+                </w:rPr>
+                <m:t>-</m:t>
+              </m:r>
+              <m:sSubSup>
+                <m:sSubSupPr>
+                  <m:ctrlPr>
+                    <w:rPr>
+                      <w:rFonts w:ascii="Cambria Math" w:hAnsi="Cambria Math"/>
+                      <w:i/>
+                      <w:sz w:val="24"/>
+                      <w:szCs w:val="24"/>
+                    </w:rPr>
+                  </m:ctrlPr>
+                </m:sSubSupPr>
+                <m:e>
+                  <m:r>
+                    <w:rPr>
+                      <w:rFonts w:ascii="Cambria Math" w:hAnsi="Cambria Math"/>
+                      <w:sz w:val="24"/>
+                      <w:szCs w:val="24"/>
+                    </w:rPr>
+                    <m:t>r</m:t>
+                  </m:r>
+                </m:e>
+                <m:sub>
+                  <m:r>
+                    <w:rPr>
+                      <w:rFonts w:ascii="Cambria Math" w:hAnsi="Cambria Math"/>
+                      <w:sz w:val="24"/>
+                      <w:szCs w:val="24"/>
+                    </w:rPr>
+                    <m:t>i</m:t>
+                  </m:r>
+                </m:sub>
+                <m:sup>
+                  <m:r>
+                    <w:rPr>
+                      <w:rFonts w:ascii="Cambria Math" w:hAnsi="Cambria Math"/>
+                      <w:sz w:val="24"/>
+                      <w:szCs w:val="24"/>
+                    </w:rPr>
+                    <m:t>2</m:t>
+                  </m:r>
+                </m:sup>
+              </m:sSubSup>
+            </m:e>
+          </m:d>
+        </m:oMath>
+      </m:oMathPara>
+    </w:p>
+    <w:p>
+      <w:pPr>
+        <w:pStyle w:val="NoSpacing"/>
+        <w:rPr>
+          <w:sz w:val="24"/>
+          <w:szCs w:val="24"/>
+        </w:rPr>
+      </w:pPr>
+      <m:oMathPara>
+        <m:oMathParaPr>
+          <m:jc m:val="left"/>
+        </m:oMathParaPr>
+        <m:oMath>
+          <m:r>
+            <w:rPr>
+              <w:rFonts w:ascii="Cambria Math" w:hAnsi="Cambria Math"/>
+              <w:sz w:val="24"/>
+              <w:szCs w:val="24"/>
+            </w:rPr>
+            <m:t>Mass=ρV=ρh*π(</m:t>
+          </m:r>
+          <m:sSubSup>
+            <m:sSubSupPr>
+              <m:ctrlPr>
+                <w:rPr>
+                  <w:rFonts w:ascii="Cambria Math" w:hAnsi="Cambria Math"/>
+                  <w:i/>
+                  <w:sz w:val="24"/>
+                  <w:szCs w:val="24"/>
+                </w:rPr>
+              </m:ctrlPr>
+            </m:sSubSupPr>
+            <m:e>
+              <m:r>
+                <w:rPr>
+                  <w:rFonts w:ascii="Cambria Math" w:hAnsi="Cambria Math"/>
+                  <w:sz w:val="24"/>
+                  <w:szCs w:val="24"/>
+                </w:rPr>
+                <m:t>r</m:t>
+              </m:r>
+            </m:e>
+            <m:sub>
+              <m:r>
+                <w:rPr>
+                  <w:rFonts w:ascii="Cambria Math" w:hAnsi="Cambria Math"/>
+                  <w:sz w:val="24"/>
+                  <w:szCs w:val="24"/>
+                </w:rPr>
+                <m:t>o</m:t>
+              </m:r>
+            </m:sub>
+            <m:sup>
+              <m:r>
+                <w:rPr>
+                  <w:rFonts w:ascii="Cambria Math" w:hAnsi="Cambria Math"/>
+                  <w:sz w:val="24"/>
+                  <w:szCs w:val="24"/>
+                </w:rPr>
+                <m:t>2</m:t>
+              </m:r>
+            </m:sup>
+          </m:sSubSup>
+          <m:r>
+            <w:rPr>
+              <w:rFonts w:ascii="Cambria Math" w:hAnsi="Cambria Math"/>
+              <w:sz w:val="24"/>
+              <w:szCs w:val="24"/>
+            </w:rPr>
+            <m:t>-</m:t>
+          </m:r>
+          <m:sSubSup>
+            <m:sSubSupPr>
+              <m:ctrlPr>
+                <w:rPr>
+                  <w:rFonts w:ascii="Cambria Math" w:hAnsi="Cambria Math"/>
+                  <w:i/>
+                  <w:sz w:val="24"/>
+                  <w:szCs w:val="24"/>
+                </w:rPr>
+              </m:ctrlPr>
+            </m:sSubSupPr>
+            <m:e>
+              <m:r>
+                <w:rPr>
+                  <w:rFonts w:ascii="Cambria Math" w:hAnsi="Cambria Math"/>
+                  <w:sz w:val="24"/>
+                  <w:szCs w:val="24"/>
+                </w:rPr>
+                <m:t>r</m:t>
+              </m:r>
+            </m:e>
+            <m:sub>
+              <m:r>
+                <w:rPr>
+                  <w:rFonts w:ascii="Cambria Math" w:hAnsi="Cambria Math"/>
+                  <w:sz w:val="24"/>
+                  <w:szCs w:val="24"/>
+                </w:rPr>
+                <m:t>i</m:t>
+              </m:r>
+            </m:sub>
+            <m:sup>
+              <m:r>
+                <w:rPr>
+                  <w:rFonts w:ascii="Cambria Math" w:hAnsi="Cambria Math"/>
+                  <w:sz w:val="24"/>
+                  <w:szCs w:val="24"/>
+                </w:rPr>
+                <m:t>2</m:t>
+              </m:r>
+            </m:sup>
+          </m:sSubSup>
+          <m:r>
+            <w:rPr>
+              <w:rFonts w:ascii="Cambria Math" w:hAnsi="Cambria Math"/>
+              <w:sz w:val="24"/>
+              <w:szCs w:val="24"/>
+            </w:rPr>
+            <m:t>)</m:t>
+          </m:r>
+        </m:oMath>
+      </m:oMathPara>
+    </w:p>
+    <w:p>
+      <w:pPr>
+        <w:pStyle w:val="NoSpacing"/>
+        <w:rPr>
+          <w:sz w:val="24"/>
+          <w:szCs w:val="24"/>
+        </w:rPr>
+      </w:pPr>
+      <m:oMathPara>
+        <m:oMathParaPr>
+          <m:jc m:val="left"/>
+        </m:oMathParaPr>
+        <m:oMath>
+          <m:r>
+            <w:rPr>
+              <w:rFonts w:ascii="Cambria Math" w:hAnsi="Cambria Math"/>
+              <w:sz w:val="24"/>
+              <w:szCs w:val="24"/>
+            </w:rPr>
+            <m:t>Moment of Inertia=</m:t>
+          </m:r>
+          <m:d>
+            <m:dPr>
+              <m:ctrlPr>
+                <w:rPr>
+                  <w:rFonts w:ascii="Cambria Math" w:hAnsi="Cambria Math"/>
+                  <w:i/>
+                  <w:sz w:val="24"/>
+                  <w:szCs w:val="24"/>
+                </w:rPr>
+              </m:ctrlPr>
+            </m:dPr>
+            <m:e>
+              <m:m>
+                <m:mPr>
+                  <m:mcs>
+                    <m:mc>
+                      <m:mcPr>
+                        <m:count m:val="3"/>
+                        <m:mcJc m:val="center"/>
+                      </m:mcPr>
+                    </m:mc>
+                  </m:mcs>
+                  <m:ctrlPr>
+                    <w:rPr>
+                      <w:rFonts w:ascii="Cambria Math" w:hAnsi="Cambria Math"/>
+                      <w:i/>
+                      <w:sz w:val="24"/>
+                      <w:szCs w:val="24"/>
+                    </w:rPr>
+                  </m:ctrlPr>
+                </m:mPr>
+                <m:mr>
+                  <m:e>
+                    <m:f>
+                      <m:fPr>
+                        <m:ctrlPr>
+                          <w:rPr>
+                            <w:rFonts w:ascii="Cambria Math" w:hAnsi="Cambria Math"/>
+                            <w:i/>
+                            <w:sz w:val="24"/>
+                            <w:szCs w:val="24"/>
+                          </w:rPr>
+                        </m:ctrlPr>
+                      </m:fPr>
+                      <m:num>
+                        <m:r>
+                          <w:rPr>
+                            <w:rFonts w:ascii="Cambria Math" w:hAnsi="Cambria Math"/>
+                            <w:sz w:val="24"/>
+                            <w:szCs w:val="24"/>
+                          </w:rPr>
+                          <m:t>1</m:t>
+                        </m:r>
+                      </m:num>
+                      <m:den>
+                        <m:r>
+                          <w:rPr>
+                            <w:rFonts w:ascii="Cambria Math" w:hAnsi="Cambria Math"/>
+                            <w:sz w:val="24"/>
+                            <w:szCs w:val="24"/>
+                          </w:rPr>
+                          <m:t>12</m:t>
+                        </m:r>
+                      </m:den>
+                    </m:f>
+                    <m:r>
+                      <w:rPr>
+                        <w:rFonts w:ascii="Cambria Math" w:hAnsi="Cambria Math"/>
+                        <w:sz w:val="24"/>
+                        <w:szCs w:val="24"/>
+                      </w:rPr>
+                      <m:t>m(</m:t>
+                    </m:r>
+                    <m:sSup>
+                      <m:sSupPr>
+                        <m:ctrlPr>
+                          <w:rPr>
+                            <w:rFonts w:ascii="Cambria Math" w:hAnsi="Cambria Math"/>
+                            <w:i/>
+                            <w:sz w:val="24"/>
+                            <w:szCs w:val="24"/>
+                          </w:rPr>
+                        </m:ctrlPr>
+                      </m:sSupPr>
+                      <m:e>
+                        <m:r>
+                          <w:rPr>
+                            <w:rFonts w:ascii="Cambria Math" w:hAnsi="Cambria Math"/>
+                            <w:sz w:val="24"/>
+                            <w:szCs w:val="24"/>
+                          </w:rPr>
+                          <m:t>h</m:t>
+                        </m:r>
+                      </m:e>
+                      <m:sup>
+                        <m:r>
+                          <w:rPr>
+                            <w:rFonts w:ascii="Cambria Math" w:hAnsi="Cambria Math"/>
+                            <w:sz w:val="24"/>
+                            <w:szCs w:val="24"/>
+                          </w:rPr>
+                          <m:t>2</m:t>
+                        </m:r>
+                      </m:sup>
+                    </m:sSup>
+                    <m:r>
+                      <w:rPr>
+                        <w:rFonts w:ascii="Cambria Math" w:hAnsi="Cambria Math"/>
+                        <w:sz w:val="24"/>
+                        <w:szCs w:val="24"/>
+                      </w:rPr>
+                      <m:t>+3(</m:t>
+                    </m:r>
+                    <m:sSubSup>
+                      <m:sSubSupPr>
+                        <m:ctrlPr>
+                          <w:rPr>
+                            <w:rFonts w:ascii="Cambria Math" w:hAnsi="Cambria Math"/>
+                            <w:i/>
+                            <w:sz w:val="24"/>
+                            <w:szCs w:val="24"/>
+                          </w:rPr>
+                        </m:ctrlPr>
+                      </m:sSubSupPr>
+                      <m:e>
+                        <m:r>
+                          <w:rPr>
+                            <w:rFonts w:ascii="Cambria Math" w:hAnsi="Cambria Math"/>
+                            <w:sz w:val="24"/>
+                            <w:szCs w:val="24"/>
+                          </w:rPr>
+                          <m:t>r</m:t>
+                        </m:r>
+                      </m:e>
+                      <m:sub>
+                        <m:r>
+                          <w:rPr>
+                            <w:rFonts w:ascii="Cambria Math" w:hAnsi="Cambria Math"/>
+                            <w:sz w:val="24"/>
+                            <w:szCs w:val="24"/>
+                          </w:rPr>
+                          <m:t>o</m:t>
+                        </m:r>
+                      </m:sub>
+                      <m:sup>
+                        <m:r>
+                          <w:rPr>
+                            <w:rFonts w:ascii="Cambria Math" w:hAnsi="Cambria Math"/>
+                            <w:sz w:val="24"/>
+                            <w:szCs w:val="24"/>
+                          </w:rPr>
+                          <m:t>2</m:t>
+                        </m:r>
+                      </m:sup>
+                    </m:sSubSup>
+                    <m:r>
+                      <w:rPr>
+                        <w:rFonts w:ascii="Cambria Math" w:hAnsi="Cambria Math"/>
+                        <w:sz w:val="24"/>
+                        <w:szCs w:val="24"/>
+                      </w:rPr>
+                      <m:t>+</m:t>
+                    </m:r>
+                    <m:sSubSup>
+                      <m:sSubSupPr>
+                        <m:ctrlPr>
+                          <w:rPr>
+                            <w:rFonts w:ascii="Cambria Math" w:hAnsi="Cambria Math"/>
+                            <w:i/>
+                            <w:sz w:val="24"/>
+                            <w:szCs w:val="24"/>
+                          </w:rPr>
+                        </m:ctrlPr>
+                      </m:sSubSupPr>
+                      <m:e>
+                        <m:r>
+                          <w:rPr>
+                            <w:rFonts w:ascii="Cambria Math" w:hAnsi="Cambria Math"/>
+                            <w:sz w:val="24"/>
+                            <w:szCs w:val="24"/>
+                          </w:rPr>
+                          <m:t>r</m:t>
+                        </m:r>
+                      </m:e>
+                      <m:sub>
+                        <m:r>
+                          <w:rPr>
+                            <w:rFonts w:ascii="Cambria Math" w:hAnsi="Cambria Math"/>
+                            <w:sz w:val="24"/>
+                            <w:szCs w:val="24"/>
+                          </w:rPr>
+                          <m:t>i</m:t>
+                        </m:r>
+                      </m:sub>
+                      <m:sup>
+                        <m:r>
+                          <w:rPr>
+                            <w:rFonts w:ascii="Cambria Math" w:hAnsi="Cambria Math"/>
+                            <w:sz w:val="24"/>
+                            <w:szCs w:val="24"/>
+                          </w:rPr>
+                          <m:t>2</m:t>
+                        </m:r>
+                      </m:sup>
+                    </m:sSubSup>
+                    <m:r>
+                      <w:rPr>
+                        <w:rFonts w:ascii="Cambria Math" w:hAnsi="Cambria Math"/>
+                        <w:sz w:val="24"/>
+                        <w:szCs w:val="24"/>
+                      </w:rPr>
+                      <m:t>))</m:t>
+                    </m:r>
+                  </m:e>
+                  <m:e>
+                    <m:r>
+                      <w:rPr>
+                        <w:rFonts w:ascii="Cambria Math" w:hAnsi="Cambria Math"/>
+                        <w:sz w:val="24"/>
+                        <w:szCs w:val="24"/>
+                      </w:rPr>
+                      <m:t>0</m:t>
+                    </m:r>
+                  </m:e>
+                  <m:e>
+                    <m:r>
+                      <w:rPr>
+                        <w:rFonts w:ascii="Cambria Math" w:hAnsi="Cambria Math"/>
+                        <w:sz w:val="24"/>
+                        <w:szCs w:val="24"/>
+                      </w:rPr>
+                      <m:t>0</m:t>
+                    </m:r>
+                  </m:e>
+                </m:mr>
+                <m:mr>
+                  <m:e>
+                    <m:r>
+                      <w:rPr>
+                        <w:rFonts w:ascii="Cambria Math" w:hAnsi="Cambria Math"/>
+                        <w:sz w:val="24"/>
+                        <w:szCs w:val="24"/>
+                      </w:rPr>
+                      <m:t>0</m:t>
+                    </m:r>
+                  </m:e>
+                  <m:e>
+                    <m:f>
+                      <m:fPr>
+                        <m:ctrlPr>
+                          <w:rPr>
+                            <w:rFonts w:ascii="Cambria Math" w:hAnsi="Cambria Math"/>
+                            <w:i/>
+                            <w:sz w:val="24"/>
+                            <w:szCs w:val="24"/>
+                          </w:rPr>
+                        </m:ctrlPr>
+                      </m:fPr>
+                      <m:num>
+                        <m:r>
+                          <w:rPr>
+                            <w:rFonts w:ascii="Cambria Math" w:hAnsi="Cambria Math"/>
+                            <w:sz w:val="24"/>
+                            <w:szCs w:val="24"/>
+                          </w:rPr>
+                          <m:t>1</m:t>
+                        </m:r>
+                      </m:num>
+                      <m:den>
+                        <m:r>
+                          <w:rPr>
+                            <w:rFonts w:ascii="Cambria Math" w:hAnsi="Cambria Math"/>
+                            <w:sz w:val="24"/>
+                            <w:szCs w:val="24"/>
+                          </w:rPr>
+                          <m:t>12</m:t>
+                        </m:r>
+                      </m:den>
+                    </m:f>
+                    <m:r>
+                      <w:rPr>
+                        <w:rFonts w:ascii="Cambria Math" w:hAnsi="Cambria Math"/>
+                        <w:sz w:val="24"/>
+                        <w:szCs w:val="24"/>
+                      </w:rPr>
+                      <m:t>m(</m:t>
+                    </m:r>
+                    <m:sSup>
+                      <m:sSupPr>
+                        <m:ctrlPr>
+                          <w:rPr>
+                            <w:rFonts w:ascii="Cambria Math" w:hAnsi="Cambria Math"/>
+                            <w:i/>
+                            <w:sz w:val="24"/>
+                            <w:szCs w:val="24"/>
+                          </w:rPr>
+                        </m:ctrlPr>
+                      </m:sSupPr>
+                      <m:e>
+                        <m:r>
+                          <w:rPr>
+                            <w:rFonts w:ascii="Cambria Math" w:hAnsi="Cambria Math"/>
+                            <w:sz w:val="24"/>
+                            <w:szCs w:val="24"/>
+                          </w:rPr>
+                          <m:t>h</m:t>
+                        </m:r>
+                      </m:e>
+                      <m:sup>
+                        <m:r>
+                          <w:rPr>
+                            <w:rFonts w:ascii="Cambria Math" w:hAnsi="Cambria Math"/>
+                            <w:sz w:val="24"/>
+                            <w:szCs w:val="24"/>
+                          </w:rPr>
+                          <m:t>2</m:t>
+                        </m:r>
+                      </m:sup>
+                    </m:sSup>
+                    <m:r>
+                      <w:rPr>
+                        <w:rFonts w:ascii="Cambria Math" w:hAnsi="Cambria Math"/>
+                        <w:sz w:val="24"/>
+                        <w:szCs w:val="24"/>
+                      </w:rPr>
+                      <m:t>+3(</m:t>
+                    </m:r>
+                    <m:sSubSup>
+                      <m:sSubSupPr>
+                        <m:ctrlPr>
+                          <w:rPr>
+                            <w:rFonts w:ascii="Cambria Math" w:hAnsi="Cambria Math"/>
+                            <w:i/>
+                            <w:sz w:val="24"/>
+                            <w:szCs w:val="24"/>
+                          </w:rPr>
+                        </m:ctrlPr>
+                      </m:sSubSupPr>
+                      <m:e>
+                        <m:r>
+                          <w:rPr>
+                            <w:rFonts w:ascii="Cambria Math" w:hAnsi="Cambria Math"/>
+                            <w:sz w:val="24"/>
+                            <w:szCs w:val="24"/>
+                          </w:rPr>
+                          <m:t>r</m:t>
+                        </m:r>
+                      </m:e>
+                      <m:sub>
+                        <m:r>
+                          <w:rPr>
+                            <w:rFonts w:ascii="Cambria Math" w:hAnsi="Cambria Math"/>
+                            <w:sz w:val="24"/>
+                            <w:szCs w:val="24"/>
+                          </w:rPr>
+                          <m:t>o</m:t>
+                        </m:r>
+                      </m:sub>
+                      <m:sup>
+                        <m:r>
+                          <w:rPr>
+                            <w:rFonts w:ascii="Cambria Math" w:hAnsi="Cambria Math"/>
+                            <w:sz w:val="24"/>
+                            <w:szCs w:val="24"/>
+                          </w:rPr>
+                          <m:t>2</m:t>
+                        </m:r>
+                      </m:sup>
+                    </m:sSubSup>
+                    <m:r>
+                      <w:rPr>
+                        <w:rFonts w:ascii="Cambria Math" w:hAnsi="Cambria Math"/>
+                        <w:sz w:val="24"/>
+                        <w:szCs w:val="24"/>
+                      </w:rPr>
+                      <m:t>+</m:t>
+                    </m:r>
+                    <m:sSubSup>
+                      <m:sSubSupPr>
+                        <m:ctrlPr>
+                          <w:rPr>
+                            <w:rFonts w:ascii="Cambria Math" w:hAnsi="Cambria Math"/>
+                            <w:i/>
+                            <w:sz w:val="24"/>
+                            <w:szCs w:val="24"/>
+                          </w:rPr>
+                        </m:ctrlPr>
+                      </m:sSubSupPr>
+                      <m:e>
+                        <m:r>
+                          <w:rPr>
+                            <w:rFonts w:ascii="Cambria Math" w:hAnsi="Cambria Math"/>
+                            <w:sz w:val="24"/>
+                            <w:szCs w:val="24"/>
+                          </w:rPr>
+                          <m:t>r</m:t>
+                        </m:r>
+                      </m:e>
+                      <m:sub>
+                        <m:r>
+                          <w:rPr>
+                            <w:rFonts w:ascii="Cambria Math" w:hAnsi="Cambria Math"/>
+                            <w:sz w:val="24"/>
+                            <w:szCs w:val="24"/>
+                          </w:rPr>
+                          <m:t>i</m:t>
+                        </m:r>
+                      </m:sub>
+                      <m:sup>
+                        <m:r>
+                          <w:rPr>
+                            <w:rFonts w:ascii="Cambria Math" w:hAnsi="Cambria Math"/>
+                            <w:sz w:val="24"/>
+                            <w:szCs w:val="24"/>
+                          </w:rPr>
+                          <m:t>2</m:t>
+                        </m:r>
+                      </m:sup>
+                    </m:sSubSup>
+                    <m:r>
+                      <w:rPr>
+                        <w:rFonts w:ascii="Cambria Math" w:hAnsi="Cambria Math"/>
+                        <w:sz w:val="24"/>
+                        <w:szCs w:val="24"/>
+                      </w:rPr>
+                      <m:t>))</m:t>
+                    </m:r>
+                  </m:e>
+                  <m:e>
+                    <m:r>
+                      <w:rPr>
+                        <w:rFonts w:ascii="Cambria Math" w:hAnsi="Cambria Math"/>
+                        <w:sz w:val="24"/>
+                        <w:szCs w:val="24"/>
+                      </w:rPr>
+                      <m:t>0</m:t>
+                    </m:r>
+                  </m:e>
+                </m:mr>
+                <m:mr>
+                  <m:e>
+                    <m:r>
+                      <w:rPr>
+                        <w:rFonts w:ascii="Cambria Math" w:hAnsi="Cambria Math"/>
+                        <w:sz w:val="24"/>
+                        <w:szCs w:val="24"/>
+                      </w:rPr>
+                      <m:t>0</m:t>
+                    </m:r>
+                  </m:e>
+                  <m:e>
+                    <m:r>
+                      <w:rPr>
+                        <w:rFonts w:ascii="Cambria Math" w:hAnsi="Cambria Math"/>
+                        <w:sz w:val="24"/>
+                        <w:szCs w:val="24"/>
+                      </w:rPr>
+                      <m:t>0</m:t>
+                    </m:r>
+                  </m:e>
+                  <m:e>
+                    <m:f>
+                      <m:fPr>
+                        <m:ctrlPr>
+                          <w:rPr>
+                            <w:rFonts w:ascii="Cambria Math" w:hAnsi="Cambria Math"/>
+                            <w:i/>
+                            <w:sz w:val="24"/>
+                            <w:szCs w:val="24"/>
+                          </w:rPr>
+                        </m:ctrlPr>
+                      </m:fPr>
+                      <m:num>
+                        <m:r>
+                          <w:rPr>
+                            <w:rFonts w:ascii="Cambria Math" w:hAnsi="Cambria Math"/>
+                            <w:sz w:val="24"/>
+                            <w:szCs w:val="24"/>
+                          </w:rPr>
+                          <m:t>1</m:t>
+                        </m:r>
+                      </m:num>
+                      <m:den>
+                        <m:r>
+                          <w:rPr>
+                            <w:rFonts w:ascii="Cambria Math" w:hAnsi="Cambria Math"/>
+                            <w:sz w:val="24"/>
+                            <w:szCs w:val="24"/>
+                          </w:rPr>
+                          <m:t>2</m:t>
+                        </m:r>
+                      </m:den>
+                    </m:f>
+                    <m:r>
+                      <w:rPr>
+                        <w:rFonts w:ascii="Cambria Math" w:hAnsi="Cambria Math"/>
+                        <w:sz w:val="24"/>
+                        <w:szCs w:val="24"/>
+                      </w:rPr>
+                      <m:t>m(</m:t>
+                    </m:r>
+                    <m:sSubSup>
+                      <m:sSubSupPr>
+                        <m:ctrlPr>
+                          <w:rPr>
+                            <w:rFonts w:ascii="Cambria Math" w:hAnsi="Cambria Math"/>
+                            <w:i/>
+                            <w:sz w:val="24"/>
+                            <w:szCs w:val="24"/>
+                          </w:rPr>
+                        </m:ctrlPr>
+                      </m:sSubSupPr>
+                      <m:e>
+                        <m:r>
+                          <w:rPr>
+                            <w:rFonts w:ascii="Cambria Math" w:hAnsi="Cambria Math"/>
+                            <w:sz w:val="24"/>
+                            <w:szCs w:val="24"/>
+                          </w:rPr>
+                          <m:t>r</m:t>
+                        </m:r>
+                      </m:e>
+                      <m:sub>
+                        <m:r>
+                          <w:rPr>
+                            <w:rFonts w:ascii="Cambria Math" w:hAnsi="Cambria Math"/>
+                            <w:sz w:val="24"/>
+                            <w:szCs w:val="24"/>
+                          </w:rPr>
+                          <m:t>o</m:t>
+                        </m:r>
+                      </m:sub>
+                      <m:sup>
+                        <m:r>
+                          <w:rPr>
+                            <w:rFonts w:ascii="Cambria Math" w:hAnsi="Cambria Math"/>
+                            <w:sz w:val="24"/>
+                            <w:szCs w:val="24"/>
+                          </w:rPr>
+                          <m:t>2</m:t>
+                        </m:r>
+                      </m:sup>
+                    </m:sSubSup>
+                    <m:r>
+                      <w:rPr>
+                        <w:rFonts w:ascii="Cambria Math" w:hAnsi="Cambria Math"/>
+                        <w:sz w:val="24"/>
+                        <w:szCs w:val="24"/>
+                      </w:rPr>
+                      <m:t>+</m:t>
+                    </m:r>
+                    <m:sSubSup>
+                      <m:sSubSupPr>
+                        <m:ctrlPr>
+                          <w:rPr>
+                            <w:rFonts w:ascii="Cambria Math" w:hAnsi="Cambria Math"/>
+                            <w:i/>
+                            <w:sz w:val="24"/>
+                            <w:szCs w:val="24"/>
+                          </w:rPr>
+                        </m:ctrlPr>
+                      </m:sSubSupPr>
+                      <m:e>
+                        <m:r>
+                          <w:rPr>
+                            <w:rFonts w:ascii="Cambria Math" w:hAnsi="Cambria Math"/>
+                            <w:sz w:val="24"/>
+                            <w:szCs w:val="24"/>
+                          </w:rPr>
+                          <m:t>r</m:t>
+                        </m:r>
+                      </m:e>
+                      <m:sub>
+                        <m:r>
+                          <w:rPr>
+                            <w:rFonts w:ascii="Cambria Math" w:hAnsi="Cambria Math"/>
+                            <w:sz w:val="24"/>
+                            <w:szCs w:val="24"/>
+                          </w:rPr>
+                          <m:t>i</m:t>
+                        </m:r>
+                      </m:sub>
+                      <m:sup>
+                        <m:r>
+                          <w:rPr>
+                            <w:rFonts w:ascii="Cambria Math" w:hAnsi="Cambria Math"/>
+                            <w:sz w:val="24"/>
+                            <w:szCs w:val="24"/>
+                          </w:rPr>
+                          <m:t>2</m:t>
+                        </m:r>
+                      </m:sup>
+                    </m:sSubSup>
+                    <m:r>
+                      <w:rPr>
+                        <w:rFonts w:ascii="Cambria Math" w:hAnsi="Cambria Math"/>
+                        <w:sz w:val="24"/>
+                        <w:szCs w:val="24"/>
+                      </w:rPr>
+                      <m:t>)</m:t>
+                    </m:r>
+                  </m:e>
+                </m:mr>
+              </m:m>
+            </m:e>
+          </m:d>
+        </m:oMath>
+      </m:oMathPara>
+    </w:p>
+    <w:p>
+      <w:pPr>
+        <w:pStyle w:val="NoSpacing"/>
+        <w:rPr>
+          <w:sz w:val="24"/>
+          <w:szCs w:val="24"/>
+        </w:rPr>
+      </w:pPr>
+    </w:p>
+    <w:p>
+      <w:pPr>
+        <w:pStyle w:val="NoSpacing"/>
+        <w:rPr>
+          <w:sz w:val="24"/>
+          <w:szCs w:val="24"/>
+        </w:rPr>
+      </w:pPr>
+      <m:oMathPara>
+        <m:oMathParaPr>
+          <m:jc m:val="left"/>
+        </m:oMathParaPr>
+        <m:oMath>
+          <m:r>
+            <w:rPr>
+              <w:rFonts w:ascii="Cambria Math" w:hAnsi="Cambria Math"/>
+              <w:sz w:val="24"/>
+              <w:szCs w:val="24"/>
+            </w:rPr>
+            <m:t>For neck piece, h=</m:t>
+          </m:r>
+          <m:r>
+            <w:rPr>
+              <w:rFonts w:ascii="Cambria Math" w:hAnsi="Cambria Math"/>
+              <w:sz w:val="24"/>
+              <w:szCs w:val="24"/>
+            </w:rPr>
+            <m:t xml:space="preserve">10cm, </m:t>
+          </m:r>
+          <m:sSub>
+            <m:sSubPr>
+              <m:ctrlPr>
+                <w:rPr>
+                  <w:rFonts w:ascii="Cambria Math" w:hAnsi="Cambria Math"/>
+                  <w:i/>
+                  <w:sz w:val="24"/>
+                  <w:szCs w:val="24"/>
+                </w:rPr>
+              </m:ctrlPr>
+            </m:sSubPr>
+            <m:e>
+              <m:r>
+                <w:rPr>
+                  <w:rFonts w:ascii="Cambria Math" w:hAnsi="Cambria Math"/>
+                  <w:sz w:val="24"/>
+                  <w:szCs w:val="24"/>
+                </w:rPr>
+                <m:t>r</m:t>
+              </m:r>
+            </m:e>
+            <m:sub>
+              <m:r>
+                <w:rPr>
+                  <w:rFonts w:ascii="Cambria Math" w:hAnsi="Cambria Math"/>
+                  <w:sz w:val="24"/>
+                  <w:szCs w:val="24"/>
+                </w:rPr>
+                <m:t>i</m:t>
+              </m:r>
+            </m:sub>
+          </m:sSub>
+          <m:r>
+            <w:rPr>
+              <w:rFonts w:ascii="Cambria Math" w:hAnsi="Cambria Math"/>
+              <w:sz w:val="24"/>
+              <w:szCs w:val="24"/>
+            </w:rPr>
+            <m:t xml:space="preserve">=1cm, </m:t>
+          </m:r>
+          <m:sSub>
+            <m:sSubPr>
+              <m:ctrlPr>
+                <w:rPr>
+                  <w:rFonts w:ascii="Cambria Math" w:hAnsi="Cambria Math"/>
+                  <w:i/>
+                  <w:sz w:val="24"/>
+                  <w:szCs w:val="24"/>
+                </w:rPr>
+              </m:ctrlPr>
+            </m:sSubPr>
+            <m:e>
+              <m:r>
+                <w:rPr>
+                  <w:rFonts w:ascii="Cambria Math" w:hAnsi="Cambria Math"/>
+                  <w:sz w:val="24"/>
+                  <w:szCs w:val="24"/>
+                </w:rPr>
+                <m:t>r</m:t>
+              </m:r>
+            </m:e>
+            <m:sub>
+              <m:r>
+                <w:rPr>
+                  <w:rFonts w:ascii="Cambria Math" w:hAnsi="Cambria Math"/>
+                  <w:sz w:val="24"/>
+                  <w:szCs w:val="24"/>
+                </w:rPr>
+                <m:t>o</m:t>
+              </m:r>
+            </m:sub>
+          </m:sSub>
+          <m:r>
+            <w:rPr>
+              <w:rFonts w:ascii="Cambria Math" w:hAnsi="Cambria Math"/>
+              <w:sz w:val="24"/>
+              <w:szCs w:val="24"/>
+            </w:rPr>
+            <m:t>=2cm.</m:t>
+          </m:r>
+        </m:oMath>
+      </m:oMathPara>
+    </w:p>
+    <w:p>
+      <w:pPr>
+        <w:pStyle w:val="NoSpacing"/>
+        <w:rPr>
+          <w:sz w:val="24"/>
+          <w:szCs w:val="24"/>
+        </w:rPr>
+      </w:pPr>
+      <m:oMathPara>
+        <m:oMathParaPr>
+          <m:jc m:val="left"/>
+        </m:oMathParaPr>
+        <m:oMath>
+          <m:r>
+            <w:rPr>
+              <w:rFonts w:ascii="Cambria Math" w:hAnsi="Cambria Math"/>
+              <w:sz w:val="24"/>
+              <w:szCs w:val="24"/>
+            </w:rPr>
+            <m:t xml:space="preserve">V=94.25 </m:t>
+          </m:r>
+          <m:sSup>
+            <m:sSupPr>
+              <m:ctrlPr>
+                <w:rPr>
+                  <w:rFonts w:ascii="Cambria Math" w:hAnsi="Cambria Math"/>
+                  <w:i/>
+                  <w:sz w:val="24"/>
+                  <w:szCs w:val="24"/>
+                </w:rPr>
+              </m:ctrlPr>
+            </m:sSupPr>
+            <m:e>
+              <m:r>
+                <w:rPr>
+                  <w:rFonts w:ascii="Cambria Math" w:hAnsi="Cambria Math"/>
+                  <w:sz w:val="24"/>
+                  <w:szCs w:val="24"/>
+                </w:rPr>
+                <m:t>cm</m:t>
+              </m:r>
+            </m:e>
+            <m:sup>
+              <m:r>
+                <w:rPr>
+                  <w:rFonts w:ascii="Cambria Math" w:hAnsi="Cambria Math"/>
+                  <w:sz w:val="24"/>
+                  <w:szCs w:val="24"/>
+                </w:rPr>
+                <m:t>3</m:t>
+              </m:r>
+            </m:sup>
+          </m:sSup>
+          <m:r>
+            <w:rPr>
+              <w:rFonts w:ascii="Cambria Math" w:hAnsi="Cambria Math"/>
+              <w:sz w:val="24"/>
+              <w:szCs w:val="24"/>
+            </w:rPr>
+            <m:t>,  M=167.7 g,</m:t>
+          </m:r>
+        </m:oMath>
+      </m:oMathPara>
+    </w:p>
+    <w:p>
+      <w:pPr>
+        <w:pStyle w:val="NoSpacing"/>
+        <w:rPr>
+          <w:sz w:val="24"/>
+          <w:szCs w:val="24"/>
+        </w:rPr>
+      </w:pPr>
+      <m:oMathPara>
+        <m:oMathParaPr>
+          <m:jc m:val="left"/>
+        </m:oMathParaPr>
+        <m:oMath>
+          <m:r>
+            <w:rPr>
+              <w:rFonts w:ascii="Cambria Math" w:hAnsi="Cambria Math"/>
+              <w:sz w:val="24"/>
+              <w:szCs w:val="24"/>
+            </w:rPr>
+            <m:t xml:space="preserve">I=  </m:t>
+          </m:r>
+          <m:d>
+            <m:dPr>
+              <m:ctrlPr>
+                <w:rPr>
+                  <w:rFonts w:ascii="Cambria Math" w:hAnsi="Cambria Math"/>
+                  <w:i/>
+                  <w:sz w:val="24"/>
+                  <w:szCs w:val="24"/>
+                </w:rPr>
+              </m:ctrlPr>
+            </m:dPr>
+            <m:e>
+              <m:m>
+                <m:mPr>
+                  <m:mcs>
+                    <m:mc>
+                      <m:mcPr>
+                        <m:count m:val="3"/>
+                        <m:mcJc m:val="center"/>
+                      </m:mcPr>
+                    </m:mc>
+                  </m:mcs>
+                  <m:ctrlPr>
+                    <w:rPr>
+                      <w:rFonts w:ascii="Cambria Math" w:hAnsi="Cambria Math"/>
+                      <w:i/>
+                      <w:sz w:val="24"/>
+                      <w:szCs w:val="24"/>
+                    </w:rPr>
+                  </m:ctrlPr>
+                </m:mPr>
+                <m:mr>
+                  <m:e>
+                    <m:r>
+                      <w:rPr>
+                        <w:rFonts w:ascii="Cambria Math" w:hAnsi="Cambria Math"/>
+                        <w:sz w:val="24"/>
+                        <w:szCs w:val="24"/>
+                      </w:rPr>
+                      <m:t>419.25</m:t>
+                    </m:r>
+                  </m:e>
+                  <m:e>
+                    <m:r>
+                      <w:rPr>
+                        <w:rFonts w:ascii="Cambria Math" w:hAnsi="Cambria Math"/>
+                        <w:sz w:val="24"/>
+                        <w:szCs w:val="24"/>
+                      </w:rPr>
+                      <m:t>0</m:t>
+                    </m:r>
+                  </m:e>
+                  <m:e>
+                    <m:r>
+                      <w:rPr>
+                        <w:rFonts w:ascii="Cambria Math" w:hAnsi="Cambria Math"/>
+                        <w:sz w:val="24"/>
+                        <w:szCs w:val="24"/>
+                      </w:rPr>
+                      <m:t>0</m:t>
+                    </m:r>
+                  </m:e>
+                </m:mr>
+                <m:mr>
+                  <m:e>
+                    <m:r>
+                      <w:rPr>
+                        <w:rFonts w:ascii="Cambria Math" w:hAnsi="Cambria Math"/>
+                        <w:sz w:val="24"/>
+                        <w:szCs w:val="24"/>
+                      </w:rPr>
+                      <m:t>0</m:t>
+                    </m:r>
+                  </m:e>
+                  <m:e>
+                    <m:r>
+                      <w:rPr>
+                        <w:rFonts w:ascii="Cambria Math" w:hAnsi="Cambria Math"/>
+                        <w:sz w:val="24"/>
+                        <w:szCs w:val="24"/>
+                      </w:rPr>
+                      <m:t>1607.7</m:t>
+                    </m:r>
+                  </m:e>
+                  <m:e>
+                    <m:r>
+                      <w:rPr>
+                        <w:rFonts w:ascii="Cambria Math" w:hAnsi="Cambria Math"/>
+                        <w:sz w:val="24"/>
+                        <w:szCs w:val="24"/>
+                      </w:rPr>
+                      <m:t>0</m:t>
+                    </m:r>
+                  </m:e>
+                </m:mr>
+                <m:mr>
+                  <m:e>
+                    <m:r>
+                      <w:rPr>
+                        <w:rFonts w:ascii="Cambria Math" w:hAnsi="Cambria Math"/>
+                        <w:sz w:val="24"/>
+                        <w:szCs w:val="24"/>
+                      </w:rPr>
+                      <m:t>0</m:t>
+                    </m:r>
+                  </m:e>
+                  <m:e>
+                    <m:r>
+                      <w:rPr>
+                        <w:rFonts w:ascii="Cambria Math" w:hAnsi="Cambria Math"/>
+                        <w:sz w:val="24"/>
+                        <w:szCs w:val="24"/>
+                      </w:rPr>
+                      <m:t>0</m:t>
+                    </m:r>
+                  </m:e>
+                  <m:e>
+                    <m:r>
+                      <w:rPr>
+                        <w:rFonts w:ascii="Cambria Math" w:hAnsi="Cambria Math"/>
+                        <w:sz w:val="24"/>
+                        <w:szCs w:val="24"/>
+                      </w:rPr>
+                      <m:t>1607.7</m:t>
+                    </m:r>
+                  </m:e>
+                </m:mr>
+              </m:m>
+            </m:e>
+          </m:d>
+          <m:r>
+            <w:rPr>
+              <w:rFonts w:ascii="Cambria Math" w:hAnsi="Cambria Math"/>
+              <w:sz w:val="24"/>
+              <w:szCs w:val="24"/>
+            </w:rPr>
+            <m:t xml:space="preserve"> g</m:t>
+          </m:r>
+          <m:sSup>
+            <m:sSupPr>
+              <m:ctrlPr>
+                <w:rPr>
+                  <w:rFonts w:ascii="Cambria Math" w:hAnsi="Cambria Math"/>
+                  <w:i/>
+                  <w:sz w:val="24"/>
+                  <w:szCs w:val="24"/>
+                </w:rPr>
+              </m:ctrlPr>
+            </m:sSupPr>
+            <m:e>
+              <m:r>
+                <w:rPr>
+                  <w:rFonts w:ascii="Cambria Math" w:hAnsi="Cambria Math"/>
+                  <w:sz w:val="24"/>
+                  <w:szCs w:val="24"/>
+                </w:rPr>
+                <m:t>*cm</m:t>
+              </m:r>
+            </m:e>
+            <m:sup>
+              <m:r>
+                <w:rPr>
+                  <w:rFonts w:ascii="Cambria Math" w:hAnsi="Cambria Math"/>
+                  <w:sz w:val="24"/>
+                  <w:szCs w:val="24"/>
+                </w:rPr>
+                <m:t>2</m:t>
+              </m:r>
+            </m:sup>
+          </m:sSup>
+          <m:r>
+            <w:rPr>
+              <w:rFonts w:ascii="Cambria Math" w:hAnsi="Cambria Math"/>
+              <w:sz w:val="24"/>
+              <w:szCs w:val="24"/>
+            </w:rPr>
+            <m:t>, axis ordering is x, y, z</m:t>
+          </m:r>
+        </m:oMath>
+      </m:oMathPara>
+    </w:p>
+    <w:p>
+      <w:pPr>
+        <w:pStyle w:val="NoSpacing"/>
+        <w:rPr>
+          <w:sz w:val="24"/>
+          <w:szCs w:val="24"/>
+        </w:rPr>
+      </w:pPr>
+    </w:p>
+    <w:p>
+      <w:pPr>
+        <w:pStyle w:val="NoSpacing"/>
+        <w:rPr>
+          <w:sz w:val="24"/>
+          <w:szCs w:val="24"/>
+        </w:rPr>
+      </w:pPr>
+    </w:p>
+    <w:p>
+      <w:pPr>
+        <w:pStyle w:val="NoSpacing"/>
+        <w:rPr>
+          <w:sz w:val="24"/>
+          <w:szCs w:val="24"/>
+        </w:rPr>
+      </w:pPr>
+    </w:p>
+    <w:p>
+      <w:pPr>
+        <w:pStyle w:val="NoSpacing"/>
+        <w:rPr>
+          <w:sz w:val="24"/>
+          <w:szCs w:val="24"/>
+        </w:rPr>
+      </w:pPr>
+    </w:p>
+    <w:p>
+      <w:pPr>
+        <w:pStyle w:val="NoSpacing"/>
+        <w:rPr>
+          <w:sz w:val="24"/>
+          <w:szCs w:val="24"/>
+        </w:rPr>
+      </w:pPr>
+    </w:p>
+    <w:p>
+      <w:pPr>
+        <w:pStyle w:val="NoSpacing"/>
+        <w:rPr>
+          <w:sz w:val="24"/>
+          <w:szCs w:val="24"/>
+        </w:rPr>
+      </w:pPr>
+      <m:oMathPara>
+        <m:oMathParaPr>
+          <m:jc m:val="left"/>
+        </m:oMathParaPr>
+        <m:oMath>
+          <m:r>
+            <w:rPr>
+              <w:rFonts w:ascii="Cambria Math" w:hAnsi="Cambria Math"/>
+              <w:sz w:val="24"/>
+              <w:szCs w:val="24"/>
+            </w:rPr>
+            <m:t>For upper arm, h=</m:t>
+          </m:r>
+          <m:r>
+            <w:rPr>
+              <w:rFonts w:ascii="Cambria Math" w:hAnsi="Cambria Math"/>
+              <w:sz w:val="24"/>
+              <w:szCs w:val="24"/>
+            </w:rPr>
+            <m:t xml:space="preserve">40cm, </m:t>
+          </m:r>
+          <m:sSub>
+            <m:sSubPr>
+              <m:ctrlPr>
+                <w:rPr>
+                  <w:rFonts w:ascii="Cambria Math" w:hAnsi="Cambria Math"/>
+                  <w:i/>
+                  <w:sz w:val="24"/>
+                  <w:szCs w:val="24"/>
+                </w:rPr>
+              </m:ctrlPr>
+            </m:sSubPr>
+            <m:e>
+              <m:r>
+                <w:rPr>
+                  <w:rFonts w:ascii="Cambria Math" w:hAnsi="Cambria Math"/>
+                  <w:sz w:val="24"/>
+                  <w:szCs w:val="24"/>
+                </w:rPr>
+                <m:t>r</m:t>
+              </m:r>
+            </m:e>
+            <m:sub>
+              <m:r>
+                <w:rPr>
+                  <w:rFonts w:ascii="Cambria Math" w:hAnsi="Cambria Math"/>
+                  <w:sz w:val="24"/>
+                  <w:szCs w:val="24"/>
+                </w:rPr>
+                <m:t>i</m:t>
+              </m:r>
+            </m:sub>
+          </m:sSub>
+          <m:r>
+            <w:rPr>
+              <w:rFonts w:ascii="Cambria Math" w:hAnsi="Cambria Math"/>
+              <w:sz w:val="24"/>
+              <w:szCs w:val="24"/>
+            </w:rPr>
+            <m:t xml:space="preserve">=1cm, </m:t>
+          </m:r>
+          <m:sSub>
+            <m:sSubPr>
+              <m:ctrlPr>
+                <w:rPr>
+                  <w:rFonts w:ascii="Cambria Math" w:hAnsi="Cambria Math"/>
+                  <w:i/>
+                  <w:sz w:val="24"/>
+                  <w:szCs w:val="24"/>
+                </w:rPr>
+              </m:ctrlPr>
+            </m:sSubPr>
+            <m:e>
+              <m:r>
+                <w:rPr>
+                  <w:rFonts w:ascii="Cambria Math" w:hAnsi="Cambria Math"/>
+                  <w:sz w:val="24"/>
+                  <w:szCs w:val="24"/>
+                </w:rPr>
+                <m:t>r</m:t>
+              </m:r>
+            </m:e>
+            <m:sub>
+              <m:r>
+                <w:rPr>
+                  <w:rFonts w:ascii="Cambria Math" w:hAnsi="Cambria Math"/>
+                  <w:sz w:val="24"/>
+                  <w:szCs w:val="24"/>
+                </w:rPr>
+                <m:t>o</m:t>
+              </m:r>
+            </m:sub>
+          </m:sSub>
+          <m:r>
+            <w:rPr>
+              <w:rFonts w:ascii="Cambria Math" w:hAnsi="Cambria Math"/>
+              <w:sz w:val="24"/>
+              <w:szCs w:val="24"/>
+            </w:rPr>
+            <m:t>=2cm.</m:t>
+          </m:r>
+        </m:oMath>
+      </m:oMathPara>
+    </w:p>
+    <w:p>
+      <w:pPr>
+        <w:pStyle w:val="NoSpacing"/>
+        <w:rPr>
+          <w:sz w:val="24"/>
+          <w:szCs w:val="24"/>
+        </w:rPr>
+      </w:pPr>
+      <m:oMathPara>
+        <m:oMathParaPr>
+          <m:jc m:val="left"/>
+        </m:oMathParaPr>
+        <m:oMath>
+          <m:r>
+            <w:rPr>
+              <w:rFonts w:ascii="Cambria Math" w:hAnsi="Cambria Math"/>
+              <w:sz w:val="24"/>
+              <w:szCs w:val="24"/>
+            </w:rPr>
+            <m:t xml:space="preserve">V=377.0 </m:t>
+          </m:r>
+          <m:sSup>
+            <m:sSupPr>
+              <m:ctrlPr>
+                <w:rPr>
+                  <w:rFonts w:ascii="Cambria Math" w:hAnsi="Cambria Math"/>
+                  <w:i/>
+                  <w:sz w:val="24"/>
+                  <w:szCs w:val="24"/>
+                </w:rPr>
+              </m:ctrlPr>
+            </m:sSupPr>
+            <m:e>
+              <m:r>
+                <w:rPr>
+                  <w:rFonts w:ascii="Cambria Math" w:hAnsi="Cambria Math"/>
+                  <w:sz w:val="24"/>
+                  <w:szCs w:val="24"/>
+                </w:rPr>
+                <m:t>cm</m:t>
+              </m:r>
+            </m:e>
+            <m:sup>
+              <m:r>
+                <w:rPr>
+                  <w:rFonts w:ascii="Cambria Math" w:hAnsi="Cambria Math"/>
+                  <w:sz w:val="24"/>
+                  <w:szCs w:val="24"/>
+                </w:rPr>
+                <m:t>3</m:t>
+              </m:r>
+            </m:sup>
+          </m:sSup>
+          <m:r>
+            <w:rPr>
+              <w:rFonts w:ascii="Cambria Math" w:hAnsi="Cambria Math"/>
+              <w:sz w:val="24"/>
+              <w:szCs w:val="24"/>
+            </w:rPr>
+            <m:t>,  M=671.04 g,</m:t>
+          </m:r>
+        </m:oMath>
+      </m:oMathPara>
+    </w:p>
+    <w:p>
+      <w:pPr>
+        <w:pStyle w:val="NoSpacing"/>
+        <w:rPr>
+          <w:sz w:val="24"/>
+          <w:szCs w:val="24"/>
+        </w:rPr>
+      </w:pPr>
+      <m:oMathPara>
+        <m:oMathParaPr>
+          <m:jc m:val="left"/>
+        </m:oMathParaPr>
+        <m:oMath>
+          <m:r>
+            <w:rPr>
+              <w:rFonts w:ascii="Cambria Math" w:hAnsi="Cambria Math"/>
+              <w:sz w:val="24"/>
+              <w:szCs w:val="24"/>
+            </w:rPr>
+            <m:t xml:space="preserve">I=  </m:t>
+          </m:r>
+          <m:d>
+            <m:dPr>
+              <m:ctrlPr>
+                <w:rPr>
+                  <w:rFonts w:ascii="Cambria Math" w:hAnsi="Cambria Math"/>
+                  <w:i/>
+                  <w:sz w:val="24"/>
+                  <w:szCs w:val="24"/>
+                </w:rPr>
+              </m:ctrlPr>
+            </m:dPr>
+            <m:e>
+              <m:m>
+                <m:mPr>
+                  <m:mcs>
+                    <m:mc>
+                      <m:mcPr>
+                        <m:count m:val="3"/>
+                        <m:mcJc m:val="center"/>
+                      </m:mcPr>
+                    </m:mc>
+                  </m:mcs>
+                  <m:ctrlPr>
+                    <w:rPr>
+                      <w:rFonts w:ascii="Cambria Math" w:hAnsi="Cambria Math"/>
+                      <w:i/>
+                      <w:sz w:val="24"/>
+                      <w:szCs w:val="24"/>
+                    </w:rPr>
+                  </m:ctrlPr>
+                </m:mPr>
+                <m:mr>
+                  <m:e>
+                    <m:r>
+                      <w:rPr>
+                        <w:rFonts w:ascii="Cambria Math" w:hAnsi="Cambria Math"/>
+                        <w:sz w:val="24"/>
+                        <w:szCs w:val="24"/>
+                      </w:rPr>
+                      <m:t>1048</m:t>
+                    </m:r>
+                  </m:e>
+                  <m:e>
+                    <m:r>
+                      <w:rPr>
+                        <w:rFonts w:ascii="Cambria Math" w:hAnsi="Cambria Math"/>
+                        <w:sz w:val="24"/>
+                        <w:szCs w:val="24"/>
+                      </w:rPr>
+                      <m:t>0</m:t>
+                    </m:r>
+                  </m:e>
+                  <m:e>
+                    <m:r>
+                      <w:rPr>
+                        <w:rFonts w:ascii="Cambria Math" w:hAnsi="Cambria Math"/>
+                        <w:sz w:val="24"/>
+                        <w:szCs w:val="24"/>
+                      </w:rPr>
+                      <m:t>0</m:t>
+                    </m:r>
+                  </m:e>
+                </m:mr>
+                <m:mr>
+                  <m:e>
+                    <m:r>
+                      <w:rPr>
+                        <w:rFonts w:ascii="Cambria Math" w:hAnsi="Cambria Math"/>
+                        <w:sz w:val="24"/>
+                        <w:szCs w:val="24"/>
+                      </w:rPr>
+                      <m:t>0</m:t>
+                    </m:r>
+                  </m:e>
+                  <m:e>
+                    <m:r>
+                      <w:rPr>
+                        <w:rFonts w:ascii="Cambria Math" w:hAnsi="Cambria Math"/>
+                        <w:sz w:val="24"/>
+                        <w:szCs w:val="24"/>
+                      </w:rPr>
+                      <m:t>22578</m:t>
+                    </m:r>
+                  </m:e>
+                  <m:e>
+                    <m:r>
+                      <w:rPr>
+                        <w:rFonts w:ascii="Cambria Math" w:hAnsi="Cambria Math"/>
+                        <w:sz w:val="24"/>
+                        <w:szCs w:val="24"/>
+                      </w:rPr>
+                      <m:t>0</m:t>
+                    </m:r>
+                  </m:e>
+                </m:mr>
+                <m:mr>
+                  <m:e>
+                    <m:r>
+                      <w:rPr>
+                        <w:rFonts w:ascii="Cambria Math" w:hAnsi="Cambria Math"/>
+                        <w:sz w:val="24"/>
+                        <w:szCs w:val="24"/>
+                      </w:rPr>
+                      <m:t>0</m:t>
+                    </m:r>
+                  </m:e>
+                  <m:e>
+                    <m:r>
+                      <w:rPr>
+                        <w:rFonts w:ascii="Cambria Math" w:hAnsi="Cambria Math"/>
+                        <w:sz w:val="24"/>
+                        <w:szCs w:val="24"/>
+                      </w:rPr>
+                      <m:t>0</m:t>
+                    </m:r>
+                  </m:e>
+                  <m:e>
+                    <m:r>
+                      <w:rPr>
+                        <w:rFonts w:ascii="Cambria Math" w:hAnsi="Cambria Math"/>
+                        <w:sz w:val="24"/>
+                        <w:szCs w:val="24"/>
+                      </w:rPr>
+                      <m:t>22578</m:t>
+                    </m:r>
+                  </m:e>
+                </m:mr>
+              </m:m>
+            </m:e>
+          </m:d>
+          <m:r>
+            <w:rPr>
+              <w:rFonts w:ascii="Cambria Math" w:hAnsi="Cambria Math"/>
+              <w:sz w:val="24"/>
+              <w:szCs w:val="24"/>
+            </w:rPr>
+            <m:t xml:space="preserve"> g</m:t>
+          </m:r>
+          <m:sSup>
+            <m:sSupPr>
+              <m:ctrlPr>
+                <w:rPr>
+                  <w:rFonts w:ascii="Cambria Math" w:hAnsi="Cambria Math"/>
+                  <w:i/>
+                  <w:sz w:val="24"/>
+                  <w:szCs w:val="24"/>
+                </w:rPr>
+              </m:ctrlPr>
+            </m:sSupPr>
+            <m:e>
+              <m:r>
+                <w:rPr>
+                  <w:rFonts w:ascii="Cambria Math" w:hAnsi="Cambria Math"/>
+                  <w:sz w:val="24"/>
+                  <w:szCs w:val="24"/>
+                </w:rPr>
+                <m:t>*cm</m:t>
+              </m:r>
+            </m:e>
+            <m:sup>
+              <m:r>
+                <w:rPr>
+                  <w:rFonts w:ascii="Cambria Math" w:hAnsi="Cambria Math"/>
+                  <w:sz w:val="24"/>
+                  <w:szCs w:val="24"/>
+                </w:rPr>
+                <m:t>2</m:t>
+              </m:r>
+            </m:sup>
+          </m:sSup>
+          <m:r>
+            <w:rPr>
+              <w:rFonts w:ascii="Cambria Math" w:hAnsi="Cambria Math"/>
+              <w:sz w:val="24"/>
+              <w:szCs w:val="24"/>
+            </w:rPr>
+            <m:t>, axis ordering is x, y, z</m:t>
+          </m:r>
+        </m:oMath>
+      </m:oMathPara>
+    </w:p>
+    <w:p>
+      <w:pPr>
+        <w:pStyle w:val="NoSpacing"/>
+        <w:rPr>
+          <w:sz w:val="24"/>
+          <w:szCs w:val="24"/>
+        </w:rPr>
+      </w:pPr>
+      <m:oMathPara>
+        <m:oMathParaPr>
+          <m:jc m:val="left"/>
+        </m:oMathParaPr>
+        <m:oMath>
+          <m:r>
+            <w:rPr>
+              <w:rFonts w:ascii="Cambria Math" w:hAnsi="Cambria Math"/>
+              <w:sz w:val="24"/>
+              <w:szCs w:val="24"/>
+            </w:rPr>
+            <m:t xml:space="preserve"> </m:t>
+          </m:r>
+        </m:oMath>
+      </m:oMathPara>
+    </w:p>
+    <w:p>
+      <w:pPr>
+        <w:pStyle w:val="NoSpacing"/>
+        <w:rPr>
+          <w:sz w:val="24"/>
+          <w:szCs w:val="24"/>
+        </w:rPr>
+      </w:pPr>
+      <m:oMathPara>
+        <m:oMathParaPr>
+          <m:jc m:val="left"/>
+        </m:oMathParaPr>
+        <m:oMath>
+          <m:r>
+            <w:rPr>
+              <w:rFonts w:ascii="Cambria Math" w:hAnsi="Cambria Math"/>
+              <w:sz w:val="24"/>
+              <w:szCs w:val="24"/>
+            </w:rPr>
+            <m:t>For lower arm, h=</m:t>
+          </m:r>
+          <m:r>
+            <w:rPr>
+              <w:rFonts w:ascii="Cambria Math" w:hAnsi="Cambria Math"/>
+              <w:sz w:val="24"/>
+              <w:szCs w:val="24"/>
+            </w:rPr>
+            <m:t xml:space="preserve">40cm, </m:t>
+          </m:r>
+          <m:sSub>
+            <m:sSubPr>
+              <m:ctrlPr>
+                <w:rPr>
+                  <w:rFonts w:ascii="Cambria Math" w:hAnsi="Cambria Math"/>
+                  <w:i/>
+                  <w:sz w:val="24"/>
+                  <w:szCs w:val="24"/>
+                </w:rPr>
+              </m:ctrlPr>
+            </m:sSubPr>
+            <m:e>
+              <m:r>
+                <w:rPr>
+                  <w:rFonts w:ascii="Cambria Math" w:hAnsi="Cambria Math"/>
+                  <w:sz w:val="24"/>
+                  <w:szCs w:val="24"/>
+                </w:rPr>
+                <m:t>r</m:t>
+              </m:r>
+            </m:e>
+            <m:sub>
+              <m:r>
+                <w:rPr>
+                  <w:rFonts w:ascii="Cambria Math" w:hAnsi="Cambria Math"/>
+                  <w:sz w:val="24"/>
+                  <w:szCs w:val="24"/>
+                </w:rPr>
+                <m:t>i</m:t>
+              </m:r>
+            </m:sub>
+          </m:sSub>
+          <m:r>
+            <w:rPr>
+              <w:rFonts w:ascii="Cambria Math" w:hAnsi="Cambria Math"/>
+              <w:sz w:val="24"/>
+              <w:szCs w:val="24"/>
+            </w:rPr>
+            <m:t xml:space="preserve">=1cm, </m:t>
+          </m:r>
+          <m:sSub>
+            <m:sSubPr>
+              <m:ctrlPr>
+                <w:rPr>
+                  <w:rFonts w:ascii="Cambria Math" w:hAnsi="Cambria Math"/>
+                  <w:i/>
+                  <w:sz w:val="24"/>
+                  <w:szCs w:val="24"/>
+                </w:rPr>
+              </m:ctrlPr>
+            </m:sSubPr>
+            <m:e>
+              <m:r>
+                <w:rPr>
+                  <w:rFonts w:ascii="Cambria Math" w:hAnsi="Cambria Math"/>
+                  <w:sz w:val="24"/>
+                  <w:szCs w:val="24"/>
+                </w:rPr>
+                <m:t>r</m:t>
+              </m:r>
+            </m:e>
+            <m:sub>
+              <m:r>
+                <w:rPr>
+                  <w:rFonts w:ascii="Cambria Math" w:hAnsi="Cambria Math"/>
+                  <w:sz w:val="24"/>
+                  <w:szCs w:val="24"/>
+                </w:rPr>
+                <m:t>o</m:t>
+              </m:r>
+            </m:sub>
+          </m:sSub>
+          <m:r>
+            <w:rPr>
+              <w:rFonts w:ascii="Cambria Math" w:hAnsi="Cambria Math"/>
+              <w:sz w:val="24"/>
+              <w:szCs w:val="24"/>
+            </w:rPr>
+            <m:t>=2cm.</m:t>
+          </m:r>
+        </m:oMath>
+      </m:oMathPara>
+    </w:p>
+    <w:p>
+      <w:pPr>
+        <w:pStyle w:val="NoSpacing"/>
+        <w:rPr>
+          <w:sz w:val="24"/>
+          <w:szCs w:val="24"/>
+        </w:rPr>
+      </w:pPr>
+      <m:oMathPara>
+        <m:oMathParaPr>
+          <m:jc m:val="left"/>
+        </m:oMathParaPr>
+        <m:oMath>
+          <m:r>
+            <w:rPr>
+              <w:rFonts w:ascii="Cambria Math" w:hAnsi="Cambria Math"/>
+              <w:sz w:val="24"/>
+              <w:szCs w:val="24"/>
+            </w:rPr>
+            <m:t xml:space="preserve">V=377.0 </m:t>
+          </m:r>
+          <m:sSup>
+            <m:sSupPr>
+              <m:ctrlPr>
+                <w:rPr>
+                  <w:rFonts w:ascii="Cambria Math" w:hAnsi="Cambria Math"/>
+                  <w:i/>
+                  <w:sz w:val="24"/>
+                  <w:szCs w:val="24"/>
+                </w:rPr>
+              </m:ctrlPr>
+            </m:sSupPr>
+            <m:e>
+              <m:r>
+                <w:rPr>
+                  <w:rFonts w:ascii="Cambria Math" w:hAnsi="Cambria Math"/>
+                  <w:sz w:val="24"/>
+                  <w:szCs w:val="24"/>
+                </w:rPr>
+                <m:t>cm</m:t>
+              </m:r>
+            </m:e>
+            <m:sup>
+              <m:r>
+                <w:rPr>
+                  <w:rFonts w:ascii="Cambria Math" w:hAnsi="Cambria Math"/>
+                  <w:sz w:val="24"/>
+                  <w:szCs w:val="24"/>
+                </w:rPr>
+                <m:t>3</m:t>
+              </m:r>
+            </m:sup>
+          </m:sSup>
+          <m:r>
+            <w:rPr>
+              <w:rFonts w:ascii="Cambria Math" w:hAnsi="Cambria Math"/>
+              <w:sz w:val="24"/>
+              <w:szCs w:val="24"/>
+            </w:rPr>
+            <m:t>,  M=671.04 g,</m:t>
+          </m:r>
+        </m:oMath>
+      </m:oMathPara>
+    </w:p>
+    <w:p>
+      <w:pPr>
+        <w:pStyle w:val="NoSpacing"/>
+        <w:rPr>
+          <w:sz w:val="24"/>
+          <w:szCs w:val="24"/>
+        </w:rPr>
+      </w:pPr>
+      <m:oMathPara>
+        <m:oMathParaPr>
+          <m:jc m:val="left"/>
+        </m:oMathParaPr>
+        <m:oMath>
+          <m:r>
+            <w:rPr>
+              <w:rFonts w:ascii="Cambria Math" w:hAnsi="Cambria Math"/>
+              <w:sz w:val="24"/>
+              <w:szCs w:val="24"/>
+            </w:rPr>
+            <m:t xml:space="preserve">I=  </m:t>
+          </m:r>
+          <m:d>
+            <m:dPr>
+              <m:ctrlPr>
+                <w:rPr>
+                  <w:rFonts w:ascii="Cambria Math" w:hAnsi="Cambria Math"/>
+                  <w:i/>
+                  <w:sz w:val="24"/>
+                  <w:szCs w:val="24"/>
+                </w:rPr>
+              </m:ctrlPr>
+            </m:dPr>
+            <m:e>
+              <m:m>
+                <m:mPr>
+                  <m:mcs>
+                    <m:mc>
+                      <m:mcPr>
+                        <m:count m:val="3"/>
+                        <m:mcJc m:val="center"/>
+                      </m:mcPr>
+                    </m:mc>
+                  </m:mcs>
+                  <m:ctrlPr>
+                    <w:rPr>
+                      <w:rFonts w:ascii="Cambria Math" w:hAnsi="Cambria Math"/>
+                      <w:i/>
+                      <w:sz w:val="24"/>
+                      <w:szCs w:val="24"/>
+                    </w:rPr>
+                  </m:ctrlPr>
+                </m:mPr>
+                <m:mr>
+                  <m:e>
+                    <m:r>
+                      <w:rPr>
+                        <w:rFonts w:ascii="Cambria Math" w:hAnsi="Cambria Math"/>
+                        <w:sz w:val="24"/>
+                        <w:szCs w:val="24"/>
+                      </w:rPr>
+                      <m:t>1048</m:t>
+                    </m:r>
+                  </m:e>
+                  <m:e>
+                    <m:r>
+                      <w:rPr>
+                        <w:rFonts w:ascii="Cambria Math" w:hAnsi="Cambria Math"/>
+                        <w:sz w:val="24"/>
+                        <w:szCs w:val="24"/>
+                      </w:rPr>
+                      <m:t>0</m:t>
+                    </m:r>
+                  </m:e>
+                  <m:e>
+                    <m:r>
+                      <w:rPr>
+                        <w:rFonts w:ascii="Cambria Math" w:hAnsi="Cambria Math"/>
+                        <w:sz w:val="24"/>
+                        <w:szCs w:val="24"/>
+                      </w:rPr>
+                      <m:t>0</m:t>
+                    </m:r>
+                  </m:e>
+                </m:mr>
+                <m:mr>
+                  <m:e>
+                    <m:r>
+                      <w:rPr>
+                        <w:rFonts w:ascii="Cambria Math" w:hAnsi="Cambria Math"/>
+                        <w:sz w:val="24"/>
+                        <w:szCs w:val="24"/>
+                      </w:rPr>
+                      <m:t>0</m:t>
+                    </m:r>
+                  </m:e>
+                  <m:e>
+                    <m:r>
+                      <w:rPr>
+                        <w:rFonts w:ascii="Cambria Math" w:hAnsi="Cambria Math"/>
+                        <w:sz w:val="24"/>
+                        <w:szCs w:val="24"/>
+                      </w:rPr>
+                      <m:t>22578</m:t>
+                    </m:r>
+                  </m:e>
+                  <m:e>
+                    <m:r>
+                      <w:rPr>
+                        <w:rFonts w:ascii="Cambria Math" w:hAnsi="Cambria Math"/>
+                        <w:sz w:val="24"/>
+                        <w:szCs w:val="24"/>
+                      </w:rPr>
+                      <m:t>0</m:t>
+                    </m:r>
+                  </m:e>
+                </m:mr>
+                <m:mr>
+                  <m:e>
+                    <m:r>
+                      <w:rPr>
+                        <w:rFonts w:ascii="Cambria Math" w:hAnsi="Cambria Math"/>
+                        <w:sz w:val="24"/>
+                        <w:szCs w:val="24"/>
+                      </w:rPr>
+                      <m:t>0</m:t>
+                    </m:r>
+                  </m:e>
+                  <m:e>
+                    <m:r>
+                      <w:rPr>
+                        <w:rFonts w:ascii="Cambria Math" w:hAnsi="Cambria Math"/>
+                        <w:sz w:val="24"/>
+                        <w:szCs w:val="24"/>
+                      </w:rPr>
+                      <m:t>0</m:t>
+                    </m:r>
+                  </m:e>
+                  <m:e>
+                    <m:r>
+                      <w:rPr>
+                        <w:rFonts w:ascii="Cambria Math" w:hAnsi="Cambria Math"/>
+                        <w:sz w:val="24"/>
+                        <w:szCs w:val="24"/>
+                      </w:rPr>
+                      <m:t>22578</m:t>
+                    </m:r>
+                  </m:e>
+                </m:mr>
+              </m:m>
+            </m:e>
+          </m:d>
+          <m:r>
+            <w:rPr>
+              <w:rFonts w:ascii="Cambria Math" w:hAnsi="Cambria Math"/>
+              <w:sz w:val="24"/>
+              <w:szCs w:val="24"/>
+            </w:rPr>
+            <m:t xml:space="preserve"> g</m:t>
+          </m:r>
+          <m:sSup>
+            <m:sSupPr>
+              <m:ctrlPr>
+                <w:rPr>
+                  <w:rFonts w:ascii="Cambria Math" w:hAnsi="Cambria Math"/>
+                  <w:i/>
+                  <w:sz w:val="24"/>
+                  <w:szCs w:val="24"/>
+                </w:rPr>
+              </m:ctrlPr>
+            </m:sSupPr>
+            <m:e>
+              <m:r>
+                <w:rPr>
+                  <w:rFonts w:ascii="Cambria Math" w:hAnsi="Cambria Math"/>
+                  <w:sz w:val="24"/>
+                  <w:szCs w:val="24"/>
+                </w:rPr>
+                <m:t>*cm</m:t>
+              </m:r>
+            </m:e>
+            <m:sup>
+              <m:r>
+                <w:rPr>
+                  <w:rFonts w:ascii="Cambria Math" w:hAnsi="Cambria Math"/>
+                  <w:sz w:val="24"/>
+                  <w:szCs w:val="24"/>
+                </w:rPr>
+                <m:t>2</m:t>
+              </m:r>
+            </m:sup>
+          </m:sSup>
+          <m:r>
+            <w:rPr>
+              <w:rFonts w:ascii="Cambria Math" w:hAnsi="Cambria Math"/>
+              <w:sz w:val="24"/>
+              <w:szCs w:val="24"/>
+            </w:rPr>
+            <m:t>, axis ordering is x, y, z</m:t>
+          </m:r>
+        </m:oMath>
+      </m:oMathPara>
+    </w:p>
+    <w:p>
+      <w:pPr>
+        <w:pStyle w:val="NoSpacing"/>
+        <w:rPr>
+          <w:sz w:val="24"/>
+          <w:szCs w:val="24"/>
+        </w:rPr>
+      </w:pPr>
+    </w:p>
+    <w:p>
+      <w:pPr>
+        <w:pStyle w:val="NoSpacing"/>
+        <w:rPr>
+          <w:sz w:val="24"/>
+          <w:szCs w:val="24"/>
+        </w:rPr>
+      </w:pPr>
+      <m:oMathPara>
+        <m:oMathParaPr>
+          <m:jc m:val="left"/>
+        </m:oMathParaPr>
+        <m:oMath>
+          <m:r>
+            <w:rPr>
+              <w:rFonts w:ascii="Cambria Math" w:hAnsi="Cambria Math"/>
+              <w:sz w:val="24"/>
+              <w:szCs w:val="24"/>
+            </w:rPr>
+            <m:t>For manipulator, h=</m:t>
+          </m:r>
+          <m:r>
+            <w:rPr>
+              <w:rFonts w:ascii="Cambria Math" w:hAnsi="Cambria Math"/>
+              <w:sz w:val="24"/>
+              <w:szCs w:val="24"/>
+            </w:rPr>
+            <m:t>15cm,   but it is not hollow carbon fibre tube;it has drill</m:t>
+          </m:r>
+        </m:oMath>
+      </m:oMathPara>
+    </w:p>
+    <w:p>
+      <w:pPr>
+        <w:pStyle w:val="NoSpacing"/>
+        <w:rPr>
+          <w:sz w:val="24"/>
+          <w:szCs w:val="24"/>
+        </w:rPr>
+      </w:pPr>
+      <m:oMathPara>
+        <m:oMathParaPr>
+          <m:jc m:val="left"/>
+        </m:oMathParaPr>
+        <m:oMath>
+          <m:r>
+            <w:rPr>
+              <w:rFonts w:ascii="Cambria Math" w:hAnsi="Cambria Math"/>
+              <w:sz w:val="24"/>
+              <w:szCs w:val="24"/>
+            </w:rPr>
+            <m:t>head and camera inside.The drill system is around 1 kg, the microscopic imager</m:t>
+          </m:r>
+        </m:oMath>
+      </m:oMathPara>
+    </w:p>
+    <w:p>
+      <w:pPr>
+        <w:pStyle w:val="NoSpacing"/>
+        <w:rPr>
+          <w:sz w:val="24"/>
+          <w:szCs w:val="24"/>
+        </w:rPr>
+      </w:pPr>
+      <m:oMathPara>
+        <m:oMathParaPr>
+          <m:jc m:val="left"/>
+        </m:oMathParaPr>
+        <m:oMath>
+          <m:r>
+            <w:rPr>
+              <w:rFonts w:ascii="Cambria Math" w:hAnsi="Cambria Math"/>
+              <w:sz w:val="24"/>
+              <w:szCs w:val="24"/>
+            </w:rPr>
+            <m:t xml:space="preserve">is about 2 kg.So mass of manipulator is around 3kg, and is a solid cylinder, </m:t>
+          </m:r>
+        </m:oMath>
+      </m:oMathPara>
+    </w:p>
+    <w:p>
+      <w:pPr>
+        <w:pStyle w:val="NoSpacing"/>
+        <w:rPr>
+          <w:sz w:val="24"/>
+          <w:szCs w:val="24"/>
+        </w:rPr>
+      </w:pPr>
+      <m:oMathPara>
+        <m:oMathParaPr>
+          <m:jc m:val="left"/>
+        </m:oMathParaPr>
+        <m:oMath>
+          <m:r>
+            <w:rPr>
+              <w:rFonts w:ascii="Cambria Math" w:hAnsi="Cambria Math"/>
+              <w:sz w:val="24"/>
+              <w:szCs w:val="24"/>
+            </w:rPr>
+            <m:t>with radius 2 cm.</m:t>
+          </m:r>
+        </m:oMath>
+      </m:oMathPara>
+    </w:p>
+    <w:p>
+      <w:pPr>
+        <w:pStyle w:val="NoSpacing"/>
+        <w:rPr>
+          <w:sz w:val="24"/>
+          <w:szCs w:val="24"/>
+        </w:rPr>
+      </w:pPr>
+      <m:oMathPara>
+        <m:oMathParaPr>
+          <m:jc m:val="left"/>
+        </m:oMathParaPr>
+        <m:oMath>
+          <m:r>
+            <w:rPr>
+              <w:rFonts w:ascii="Cambria Math" w:hAnsi="Cambria Math"/>
+              <w:sz w:val="24"/>
+              <w:szCs w:val="24"/>
+            </w:rPr>
+            <m:t xml:space="preserve">I=  </m:t>
+          </m:r>
+          <m:d>
+            <m:dPr>
+              <m:ctrlPr>
+                <w:rPr>
+                  <w:rFonts w:ascii="Cambria Math" w:hAnsi="Cambria Math"/>
+                  <w:i/>
+                  <w:sz w:val="24"/>
+                  <w:szCs w:val="24"/>
+                </w:rPr>
+              </m:ctrlPr>
+            </m:dPr>
+            <m:e>
+              <m:m>
+                <m:mPr>
+                  <m:mcs>
+                    <m:mc>
+                      <m:mcPr>
+                        <m:count m:val="3"/>
+                        <m:mcJc m:val="center"/>
+                      </m:mcPr>
+                    </m:mc>
+                  </m:mcs>
+                  <m:ctrlPr>
+                    <w:rPr>
+                      <w:rFonts w:ascii="Cambria Math" w:hAnsi="Cambria Math"/>
+                      <w:i/>
+                      <w:sz w:val="24"/>
+                      <w:szCs w:val="24"/>
+                    </w:rPr>
+                  </m:ctrlPr>
+                </m:mPr>
+                <m:mr>
+                  <m:e>
+                    <m:r>
+                      <w:rPr>
+                        <w:rFonts w:ascii="Cambria Math" w:hAnsi="Cambria Math"/>
+                        <w:sz w:val="24"/>
+                        <w:szCs w:val="24"/>
+                      </w:rPr>
+                      <m:t>6000</m:t>
+                    </m:r>
+                  </m:e>
+                  <m:e>
+                    <m:r>
+                      <w:rPr>
+                        <w:rFonts w:ascii="Cambria Math" w:hAnsi="Cambria Math"/>
+                        <w:sz w:val="24"/>
+                        <w:szCs w:val="24"/>
+                      </w:rPr>
+                      <m:t>0</m:t>
+                    </m:r>
+                  </m:e>
+                  <m:e>
+                    <m:r>
+                      <w:rPr>
+                        <w:rFonts w:ascii="Cambria Math" w:hAnsi="Cambria Math"/>
+                        <w:sz w:val="24"/>
+                        <w:szCs w:val="24"/>
+                      </w:rPr>
+                      <m:t>0</m:t>
+                    </m:r>
+                  </m:e>
+                </m:mr>
+                <m:mr>
+                  <m:e>
+                    <m:r>
+                      <w:rPr>
+                        <w:rFonts w:ascii="Cambria Math" w:hAnsi="Cambria Math"/>
+                        <w:sz w:val="24"/>
+                        <w:szCs w:val="24"/>
+                      </w:rPr>
+                      <m:t>0</m:t>
+                    </m:r>
+                  </m:e>
+                  <m:e>
+                    <m:r>
+                      <w:rPr>
+                        <w:rFonts w:ascii="Cambria Math" w:hAnsi="Cambria Math"/>
+                        <w:sz w:val="24"/>
+                        <w:szCs w:val="24"/>
+                      </w:rPr>
+                      <m:t>59250</m:t>
+                    </m:r>
+                  </m:e>
+                  <m:e>
+                    <m:r>
+                      <w:rPr>
+                        <w:rFonts w:ascii="Cambria Math" w:hAnsi="Cambria Math"/>
+                        <w:sz w:val="24"/>
+                        <w:szCs w:val="24"/>
+                      </w:rPr>
+                      <m:t>0</m:t>
+                    </m:r>
+                  </m:e>
+                </m:mr>
+                <m:mr>
+                  <m:e>
+                    <m:r>
+                      <w:rPr>
+                        <w:rFonts w:ascii="Cambria Math" w:hAnsi="Cambria Math"/>
+                        <w:sz w:val="24"/>
+                        <w:szCs w:val="24"/>
+                      </w:rPr>
+                      <m:t>0</m:t>
+                    </m:r>
+                  </m:e>
+                  <m:e>
+                    <m:r>
+                      <w:rPr>
+                        <w:rFonts w:ascii="Cambria Math" w:hAnsi="Cambria Math"/>
+                        <w:sz w:val="24"/>
+                        <w:szCs w:val="24"/>
+                      </w:rPr>
+                      <m:t>0</m:t>
+                    </m:r>
+                  </m:e>
+                  <m:e>
+                    <m:r>
+                      <w:rPr>
+                        <w:rFonts w:ascii="Cambria Math" w:hAnsi="Cambria Math"/>
+                        <w:sz w:val="24"/>
+                        <w:szCs w:val="24"/>
+                      </w:rPr>
+                      <m:t>59250</m:t>
+                    </m:r>
+                  </m:e>
+                </m:mr>
+              </m:m>
+            </m:e>
+          </m:d>
+          <m:r>
+            <w:rPr>
+              <w:rFonts w:ascii="Cambria Math" w:hAnsi="Cambria Math"/>
+              <w:sz w:val="24"/>
+              <w:szCs w:val="24"/>
+            </w:rPr>
+            <m:t xml:space="preserve"> g</m:t>
+          </m:r>
+          <m:sSup>
+            <m:sSupPr>
+              <m:ctrlPr>
+                <w:rPr>
+                  <w:rFonts w:ascii="Cambria Math" w:hAnsi="Cambria Math"/>
+                  <w:i/>
+                  <w:sz w:val="24"/>
+                  <w:szCs w:val="24"/>
+                </w:rPr>
+              </m:ctrlPr>
+            </m:sSupPr>
+            <m:e>
+              <m:r>
+                <w:rPr>
+                  <w:rFonts w:ascii="Cambria Math" w:hAnsi="Cambria Math"/>
+                  <w:sz w:val="24"/>
+                  <w:szCs w:val="24"/>
+                </w:rPr>
+                <m:t>*cm</m:t>
+              </m:r>
+            </m:e>
+            <m:sup>
+              <m:r>
+                <w:rPr>
+                  <w:rFonts w:ascii="Cambria Math" w:hAnsi="Cambria Math"/>
+                  <w:sz w:val="24"/>
+                  <w:szCs w:val="24"/>
+                </w:rPr>
+                <m:t>2</m:t>
+              </m:r>
+            </m:sup>
+          </m:sSup>
+          <m:r>
+            <w:rPr>
+              <w:rFonts w:ascii="Cambria Math" w:hAnsi="Cambria Math"/>
+              <w:sz w:val="24"/>
+              <w:szCs w:val="24"/>
+            </w:rPr>
+            <m:t>, axis ordering is x, y, z</m:t>
+          </m:r>
+        </m:oMath>
+      </m:oMathPara>
+    </w:p>
+    <w:p>
+      <w:pPr>
+        <w:pStyle w:val="NoSpacing"/>
+        <w:rPr>
+          <w:sz w:val="24"/>
+          <w:szCs w:val="24"/>
+        </w:rPr>
+      </w:pPr>
+    </w:p>
+    <w:p>
+      <w:pPr>
+        <w:pStyle w:val="NoSpacing"/>
+        <w:rPr>
+          <w:sz w:val="24"/>
+          <w:szCs w:val="24"/>
+        </w:rPr>
+      </w:pPr>
+      <m:oMathPara>
+        <m:oMathParaPr>
+          <m:jc m:val="left"/>
+        </m:oMathParaPr>
+        <m:oMath>
+          <m:r>
+            <w:rPr>
+              <w:rFonts w:ascii="Cambria Math" w:hAnsi="Cambria Math"/>
+              <w:sz w:val="24"/>
+              <w:szCs w:val="24"/>
+            </w:rPr>
+            <m:t>The manipulator contains a drill head, which can move out on its own.</m:t>
+          </m:r>
+        </m:oMath>
+      </m:oMathPara>
+    </w:p>
+    <w:p>
+      <w:pPr>
+        <w:pStyle w:val="NoSpacing"/>
+        <w:rPr>
+          <w:sz w:val="24"/>
+          <w:szCs w:val="24"/>
+        </w:rPr>
+      </w:pPr>
+      <m:oMathPara>
+        <m:oMathParaPr>
+          <m:jc m:val="left"/>
+        </m:oMathParaPr>
+        <m:oMath>
+          <m:r>
+            <w:rPr>
+              <w:rFonts w:ascii="Cambria Math" w:hAnsi="Cambria Math"/>
+              <w:sz w:val="24"/>
+              <w:szCs w:val="24"/>
+            </w:rPr>
+            <m:t>It has length 7cm, and is cylindrically shaped, with radius 1.5 cm.</m:t>
+          </m:r>
+        </m:oMath>
+      </m:oMathPara>
+    </w:p>
+    <w:p>
+      <w:pPr>
+        <w:pStyle w:val="NoSpacing"/>
+        <w:rPr>
+          <w:sz w:val="24"/>
+          <w:szCs w:val="24"/>
+        </w:rPr>
+      </w:pPr>
+      <m:oMathPara>
+        <m:oMathParaPr>
+          <m:jc m:val="left"/>
+        </m:oMathParaPr>
+        <m:oMath>
+          <m:r>
+            <w:rPr>
+              <w:rFonts w:ascii="Cambria Math" w:hAnsi="Cambria Math"/>
+              <w:sz w:val="24"/>
+              <w:szCs w:val="24"/>
+            </w:rPr>
+            <m:t>It is made o</m:t>
+          </m:r>
+          <m:r>
+            <w:rPr>
+              <w:rFonts w:ascii="Cambria Math" w:hAnsi="Cambria Math"/>
+              <w:sz w:val="24"/>
+              <w:szCs w:val="24"/>
+            </w:rPr>
+            <m:t>f diamond-metal matrix alloy, with density of about</m:t>
+          </m:r>
+          <m:f>
+            <m:fPr>
+              <m:ctrlPr>
+                <w:rPr>
+                  <w:rFonts w:ascii="Cambria Math" w:hAnsi="Cambria Math"/>
+                  <w:i/>
+                  <w:sz w:val="24"/>
+                  <w:szCs w:val="24"/>
+                </w:rPr>
+              </m:ctrlPr>
+            </m:fPr>
+            <m:num>
+              <m:r>
+                <w:rPr>
+                  <w:rFonts w:ascii="Cambria Math" w:hAnsi="Cambria Math"/>
+                  <w:sz w:val="24"/>
+                  <w:szCs w:val="24"/>
+                </w:rPr>
+                <m:t>6g</m:t>
+              </m:r>
+            </m:num>
+            <m:den>
+              <m:sSup>
+                <m:sSupPr>
+                  <m:ctrlPr>
+                    <w:rPr>
+                      <w:rFonts w:ascii="Cambria Math" w:hAnsi="Cambria Math"/>
+                      <w:i/>
+                      <w:sz w:val="24"/>
+                      <w:szCs w:val="24"/>
+                    </w:rPr>
+                  </m:ctrlPr>
+                </m:sSupPr>
+                <m:e>
+                  <m:r>
+                    <w:rPr>
+                      <w:rFonts w:ascii="Cambria Math" w:hAnsi="Cambria Math"/>
+                      <w:sz w:val="24"/>
+                      <w:szCs w:val="24"/>
+                    </w:rPr>
+                    <m:t>cm</m:t>
+                  </m:r>
+                </m:e>
+                <m:sup>
+                  <m:r>
+                    <w:rPr>
+                      <w:rFonts w:ascii="Cambria Math" w:hAnsi="Cambria Math"/>
+                      <w:sz w:val="24"/>
+                      <w:szCs w:val="24"/>
+                    </w:rPr>
+                    <m:t>3</m:t>
+                  </m:r>
+                </m:sup>
+              </m:sSup>
+            </m:den>
+          </m:f>
+          <m:r>
+            <w:rPr>
+              <w:rFonts w:ascii="Cambria Math" w:hAnsi="Cambria Math"/>
+              <w:sz w:val="24"/>
+              <w:szCs w:val="24"/>
+            </w:rPr>
+            <m:t>.</m:t>
+          </m:r>
+        </m:oMath>
+      </m:oMathPara>
+    </w:p>
+    <w:p>
+      <w:pPr>
+        <w:pStyle w:val="NoSpacing"/>
+        <w:rPr>
+          <w:sz w:val="24"/>
+          <w:szCs w:val="24"/>
+        </w:rPr>
+      </w:pPr>
+      <m:oMathPara>
+        <m:oMathParaPr>
+          <m:jc m:val="left"/>
+        </m:oMathParaPr>
+        <m:oMath>
+          <m:d>
+            <m:dPr>
+              <m:ctrlPr>
+                <w:rPr>
+                  <w:rFonts w:ascii="Cambria Math" w:hAnsi="Cambria Math"/>
+                  <w:i/>
+                  <w:sz w:val="24"/>
+                  <w:szCs w:val="24"/>
+                </w:rPr>
+              </m:ctrlPr>
+            </m:dPr>
+            <m:e>
+              <m:r>
+                <w:rPr>
+                  <w:rFonts w:ascii="Cambria Math" w:hAnsi="Cambria Math"/>
+                  <w:sz w:val="24"/>
+                  <w:szCs w:val="24"/>
+                </w:rPr>
+                <m:t>density of steel is</m:t>
+              </m:r>
+              <m:f>
+                <m:fPr>
+                  <m:ctrlPr>
+                    <w:rPr>
+                      <w:rFonts w:ascii="Cambria Math" w:hAnsi="Cambria Math"/>
+                      <w:i/>
+                      <w:sz w:val="24"/>
+                      <w:szCs w:val="24"/>
+                    </w:rPr>
+                  </m:ctrlPr>
+                </m:fPr>
+                <m:num>
+                  <m:r>
+                    <w:rPr>
+                      <w:rFonts w:ascii="Cambria Math" w:hAnsi="Cambria Math"/>
+                      <w:sz w:val="24"/>
+                      <w:szCs w:val="24"/>
+                    </w:rPr>
+                    <m:t>9g</m:t>
+                  </m:r>
+                </m:num>
+                <m:den>
+                  <m:sSup>
+                    <m:sSupPr>
+                      <m:ctrlPr>
+                        <w:rPr>
+                          <w:rFonts w:ascii="Cambria Math" w:hAnsi="Cambria Math"/>
+                          <w:i/>
+                          <w:sz w:val="24"/>
+                          <w:szCs w:val="24"/>
+                        </w:rPr>
+                      </m:ctrlPr>
+                    </m:sSupPr>
+                    <m:e>
+                      <m:r>
+                        <w:rPr>
+                          <w:rFonts w:ascii="Cambria Math" w:hAnsi="Cambria Math"/>
+                          <w:sz w:val="24"/>
+                          <w:szCs w:val="24"/>
+                        </w:rPr>
+                        <m:t>cm</m:t>
+                      </m:r>
+                    </m:e>
+                    <m:sup>
+                      <m:r>
+                        <w:rPr>
+                          <w:rFonts w:ascii="Cambria Math" w:hAnsi="Cambria Math"/>
+                          <w:sz w:val="24"/>
+                          <w:szCs w:val="24"/>
+                        </w:rPr>
+                        <m:t>3</m:t>
+                      </m:r>
+                    </m:sup>
+                  </m:sSup>
+                </m:den>
+              </m:f>
+              <m:r>
+                <w:rPr>
+                  <w:rFonts w:ascii="Cambria Math" w:hAnsi="Cambria Math"/>
+                  <w:sz w:val="24"/>
+                  <w:szCs w:val="24"/>
+                </w:rPr>
+                <m:t>, density of diamond is around</m:t>
+              </m:r>
+              <m:f>
+                <m:fPr>
+                  <m:ctrlPr>
+                    <w:rPr>
+                      <w:rFonts w:ascii="Cambria Math" w:hAnsi="Cambria Math"/>
+                      <w:i/>
+                      <w:sz w:val="24"/>
+                      <w:szCs w:val="24"/>
+                    </w:rPr>
+                  </m:ctrlPr>
+                </m:fPr>
+                <m:num>
+                  <m:r>
+                    <w:rPr>
+                      <w:rFonts w:ascii="Cambria Math" w:hAnsi="Cambria Math"/>
+                      <w:sz w:val="24"/>
+                      <w:szCs w:val="24"/>
+                    </w:rPr>
+                    <m:t>3.5g</m:t>
+                  </m:r>
+                </m:num>
+                <m:den>
+                  <m:sSup>
+                    <m:sSupPr>
+                      <m:ctrlPr>
+                        <w:rPr>
+                          <w:rFonts w:ascii="Cambria Math" w:hAnsi="Cambria Math"/>
+                          <w:i/>
+                          <w:sz w:val="24"/>
+                          <w:szCs w:val="24"/>
+                        </w:rPr>
+                      </m:ctrlPr>
+                    </m:sSupPr>
+                    <m:e>
+                      <m:r>
+                        <w:rPr>
+                          <w:rFonts w:ascii="Cambria Math" w:hAnsi="Cambria Math"/>
+                          <w:sz w:val="24"/>
+                          <w:szCs w:val="24"/>
+                        </w:rPr>
+                        <m:t>cm</m:t>
+                      </m:r>
+                    </m:e>
+                    <m:sup>
+                      <m:r>
+                        <w:rPr>
+                          <w:rFonts w:ascii="Cambria Math" w:hAnsi="Cambria Math"/>
+                          <w:sz w:val="24"/>
+                          <w:szCs w:val="24"/>
+                        </w:rPr>
+                        <m:t>3</m:t>
+                      </m:r>
+                    </m:sup>
+                  </m:sSup>
+                </m:den>
+              </m:f>
+            </m:e>
+          </m:d>
+        </m:oMath>
+      </m:oMathPara>
+    </w:p>
+    <w:p>
+      <w:pPr>
+        <w:pStyle w:val="NoSpacing"/>
+        <w:rPr>
+          <w:sz w:val="24"/>
+          <w:szCs w:val="24"/>
+        </w:rPr>
+      </w:pPr>
+      <m:oMathPara>
+        <m:oMathParaPr>
+          <m:jc m:val="left"/>
+        </m:oMathParaPr>
+        <m:oMath>
+          <m:r>
+            <w:rPr>
+              <w:rFonts w:ascii="Cambria Math" w:hAnsi="Cambria Math"/>
+              <w:sz w:val="24"/>
+              <w:szCs w:val="24"/>
+            </w:rPr>
+            <m:t>So the net mass of the dril</m:t>
+          </m:r>
+          <m:r>
+            <w:rPr>
+              <w:rFonts w:ascii="Cambria Math" w:hAnsi="Cambria Math"/>
+              <w:sz w:val="24"/>
+              <w:szCs w:val="24"/>
+            </w:rPr>
+            <m:t>l head is around 400g.</m:t>
+          </m:r>
+        </m:oMath>
+      </m:oMathPara>
+    </w:p>
+    <w:p>
+      <w:pPr>
+        <w:pStyle w:val="NoSpacing"/>
+        <w:rPr>
+          <w:sz w:val="24"/>
+          <w:szCs w:val="24"/>
+        </w:rPr>
+      </w:pPr>
+      <m:oMathPara>
+        <m:oMathParaPr>
+          <m:jc m:val="left"/>
+        </m:oMathParaPr>
+        <m:oMath>
+          <m:r>
+            <w:rPr>
+              <w:rFonts w:ascii="Cambria Math" w:hAnsi="Cambria Math"/>
+              <w:sz w:val="24"/>
+              <w:szCs w:val="24"/>
+            </w:rPr>
+            <m:t>I=</m:t>
+          </m:r>
+          <m:d>
+            <m:dPr>
+              <m:ctrlPr>
+                <w:rPr>
+                  <w:rFonts w:ascii="Cambria Math" w:hAnsi="Cambria Math"/>
+                  <w:i/>
+                  <w:sz w:val="24"/>
+                  <w:szCs w:val="24"/>
+                </w:rPr>
+              </m:ctrlPr>
+            </m:dPr>
+            <m:e>
+              <m:m>
+                <m:mPr>
+                  <m:mcs>
+                    <m:mc>
+                      <m:mcPr>
+                        <m:count m:val="3"/>
+                        <m:mcJc m:val="center"/>
+                      </m:mcPr>
+                    </m:mc>
+                  </m:mcs>
+                  <m:ctrlPr>
+                    <w:rPr>
+                      <w:rFonts w:ascii="Cambria Math" w:hAnsi="Cambria Math"/>
+                      <w:i/>
+                      <w:sz w:val="24"/>
+                      <w:szCs w:val="24"/>
+                    </w:rPr>
+                  </m:ctrlPr>
+                </m:mPr>
+                <m:mr>
+                  <m:e>
+                    <m:r>
+                      <w:rPr>
+                        <w:rFonts w:ascii="Cambria Math" w:hAnsi="Cambria Math"/>
+                        <w:sz w:val="24"/>
+                        <w:szCs w:val="24"/>
+                      </w:rPr>
+                      <m:t>450</m:t>
+                    </m:r>
+                  </m:e>
+                  <m:e>
+                    <m:r>
+                      <w:rPr>
+                        <w:rFonts w:ascii="Cambria Math" w:hAnsi="Cambria Math"/>
+                        <w:sz w:val="24"/>
+                        <w:szCs w:val="24"/>
+                      </w:rPr>
+                      <m:t>0</m:t>
+                    </m:r>
+                  </m:e>
+                  <m:e>
+                    <m:r>
+                      <w:rPr>
+                        <w:rFonts w:ascii="Cambria Math" w:hAnsi="Cambria Math"/>
+                        <w:sz w:val="24"/>
+                        <w:szCs w:val="24"/>
+                      </w:rPr>
+                      <m:t>0</m:t>
+                    </m:r>
+                  </m:e>
+                </m:mr>
+                <m:mr>
+                  <m:e>
+                    <m:r>
+                      <w:rPr>
+                        <w:rFonts w:ascii="Cambria Math" w:hAnsi="Cambria Math"/>
+                        <w:sz w:val="24"/>
+                        <w:szCs w:val="24"/>
+                      </w:rPr>
+                      <m:t>0</m:t>
+                    </m:r>
+                  </m:e>
+                  <m:e>
+                    <m:r>
+                      <w:rPr>
+                        <w:rFonts w:ascii="Cambria Math" w:hAnsi="Cambria Math"/>
+                        <w:sz w:val="24"/>
+                        <w:szCs w:val="24"/>
+                      </w:rPr>
+                      <m:t>1858</m:t>
+                    </m:r>
+                  </m:e>
+                  <m:e>
+                    <m:r>
+                      <w:rPr>
+                        <w:rFonts w:ascii="Cambria Math" w:hAnsi="Cambria Math"/>
+                        <w:sz w:val="24"/>
+                        <w:szCs w:val="24"/>
+                      </w:rPr>
+                      <m:t>0</m:t>
+                    </m:r>
+                  </m:e>
+                </m:mr>
+                <m:mr>
+                  <m:e>
+                    <m:r>
+                      <w:rPr>
+                        <w:rFonts w:ascii="Cambria Math" w:hAnsi="Cambria Math"/>
+                        <w:sz w:val="24"/>
+                        <w:szCs w:val="24"/>
+                      </w:rPr>
+                      <m:t>0</m:t>
+                    </m:r>
+                  </m:e>
+                  <m:e>
+                    <m:r>
+                      <w:rPr>
+                        <w:rFonts w:ascii="Cambria Math" w:hAnsi="Cambria Math"/>
+                        <w:sz w:val="24"/>
+                        <w:szCs w:val="24"/>
+                      </w:rPr>
+                      <m:t>0</m:t>
+                    </m:r>
+                  </m:e>
+                  <m:e>
+                    <m:r>
+                      <w:rPr>
+                        <w:rFonts w:ascii="Cambria Math" w:hAnsi="Cambria Math"/>
+                        <w:sz w:val="24"/>
+                        <w:szCs w:val="24"/>
+                      </w:rPr>
+                      <m:t>1858</m:t>
+                    </m:r>
+                  </m:e>
+                </m:mr>
+              </m:m>
+            </m:e>
+          </m:d>
+          <m:r>
+            <w:rPr>
+              <w:rFonts w:ascii="Cambria Math" w:hAnsi="Cambria Math"/>
+              <w:sz w:val="24"/>
+              <w:szCs w:val="24"/>
+            </w:rPr>
+            <m:t xml:space="preserve">, axis ordering is x, y, z, drill spins around x axis. </m:t>
+          </m:r>
+        </m:oMath>
+      </m:oMathPara>
+    </w:p>
+    <w:p>
+      <w:pPr>
+        <w:pStyle w:val="NoSpacing"/>
+        <w:rPr>
+          <w:sz w:val="24"/>
+          <w:szCs w:val="24"/>
+        </w:rPr>
+      </w:pPr>
+      <m:oMathPara>
+        <m:oMathParaPr>
+          <m:jc m:val="left"/>
+        </m:oMathParaPr>
+        <m:oMath>
+          <m:r>
+            <w:rPr>
+              <w:rFonts w:ascii="Cambria Math" w:hAnsi="Cambria Math"/>
+              <w:sz w:val="24"/>
+              <w:szCs w:val="24"/>
+            </w:rPr>
+            <m:t>The upper-lower arm is connected through a short solid cylinder link.</m:t>
+          </m:r>
+        </m:oMath>
+      </m:oMathPara>
+    </w:p>
+    <w:p>
+      <w:pPr>
+        <w:pStyle w:val="NoSpacing"/>
+        <w:rPr>
+          <w:sz w:val="24"/>
+          <w:szCs w:val="24"/>
+        </w:rPr>
+      </w:pPr>
+      <m:oMathPara>
+        <m:oMathParaPr>
+          <m:jc m:val="left"/>
+        </m:oMathParaPr>
+        <m:oMath>
+          <m:r>
+            <w:rPr>
+              <w:rFonts w:ascii="Cambria Math" w:hAnsi="Cambria Math"/>
+              <w:sz w:val="24"/>
+              <w:szCs w:val="24"/>
+            </w:rPr>
+            <m:t>Similar for lower arm-manipulator.</m:t>
+          </m:r>
+        </m:oMath>
+      </m:oMathPara>
+    </w:p>
+    <w:p>
+      <w:pPr>
+        <w:pStyle w:val="NoSpacing"/>
+        <w:rPr>
+          <w:sz w:val="24"/>
+          <w:szCs w:val="24"/>
+        </w:rPr>
+      </w:pPr>
+      <m:oMathPara>
+        <m:oMathParaPr>
+          <m:jc m:val="left"/>
+        </m:oMathParaPr>
+        <m:oMath>
+          <m:r>
+            <w:rPr>
+              <w:rFonts w:ascii="Cambria Math" w:hAnsi="Cambria Math"/>
+              <w:sz w:val="24"/>
+              <w:szCs w:val="24"/>
+            </w:rPr>
+            <m:t>These 2 short links has length 2cm, and radius 1cm, so V=6.28</m:t>
+          </m:r>
+          <m:sSup>
+            <m:sSupPr>
+              <m:ctrlPr>
+                <w:rPr>
+                  <w:rFonts w:ascii="Cambria Math" w:hAnsi="Cambria Math"/>
+                  <w:i/>
+                  <w:sz w:val="24"/>
+                  <w:szCs w:val="24"/>
+                </w:rPr>
+              </m:ctrlPr>
+            </m:sSupPr>
+            <m:e>
+              <m:r>
+                <w:rPr>
+                  <w:rFonts w:ascii="Cambria Math" w:hAnsi="Cambria Math"/>
+                  <w:sz w:val="24"/>
+                  <w:szCs w:val="24"/>
+                </w:rPr>
+                <m:t>cm</m:t>
+              </m:r>
+            </m:e>
+            <m:sup>
+              <m:r>
+                <w:rPr>
+                  <w:rFonts w:ascii="Cambria Math" w:hAnsi="Cambria Math"/>
+                  <w:sz w:val="24"/>
+                  <w:szCs w:val="24"/>
+                </w:rPr>
+                <m:t>3</m:t>
+              </m:r>
+            </m:sup>
+          </m:sSup>
+        </m:oMath>
+      </m:oMathPara>
+    </w:p>
+    <w:p>
+      <w:pPr>
+        <w:pStyle w:val="NoSpacing"/>
+        <w:rPr>
+          <w:sz w:val="24"/>
+          <w:szCs w:val="24"/>
+        </w:rPr>
+      </w:pPr>
+      <m:oMathPara>
+        <m:oMathParaPr>
+          <m:jc m:val="left"/>
+        </m:oMathParaPr>
+        <m:oMath>
+          <m:r>
+            <w:rPr>
+              <w:rFonts w:ascii="Cambria Math" w:hAnsi="Cambria Math"/>
+              <w:sz w:val="24"/>
+              <w:szCs w:val="24"/>
+            </w:rPr>
+            <m:t>They are made of carbon fiber, so M=11.17g,</m:t>
+          </m:r>
+        </m:oMath>
+      </m:oMathPara>
+    </w:p>
+    <w:p>
+      <w:pPr>
+        <w:pStyle w:val="NoSpacing"/>
+        <w:rPr>
+          <w:sz w:val="24"/>
+          <w:szCs w:val="24"/>
+        </w:rPr>
+      </w:pPr>
+      <m:oMathPara>
+        <m:oMathParaPr>
+          <m:jc m:val="left"/>
+        </m:oMathParaPr>
+        <m:oMath>
+          <m:r>
+            <w:rPr>
+              <w:rFonts w:ascii="Cambria Math" w:hAnsi="Cambria Math"/>
+              <w:sz w:val="24"/>
+              <w:szCs w:val="24"/>
+            </w:rPr>
+            <m:t xml:space="preserve">I=    </m:t>
+          </m:r>
+          <m:d>
+            <m:dPr>
+              <m:ctrlPr>
+                <w:rPr>
+                  <w:rFonts w:ascii="Cambria Math" w:hAnsi="Cambria Math"/>
+                  <w:i/>
+                  <w:sz w:val="24"/>
+                  <w:szCs w:val="24"/>
+                </w:rPr>
+              </m:ctrlPr>
+            </m:dPr>
+            <m:e>
+              <m:m>
+                <m:mPr>
+                  <m:mcs>
+                    <m:mc>
+                      <m:mcPr>
+                        <m:count m:val="3"/>
+                        <m:mcJc m:val="center"/>
+                      </m:mcPr>
+                    </m:mc>
+                  </m:mcs>
+                  <m:ctrlPr>
+                    <w:rPr>
+                      <w:rFonts w:ascii="Cambria Math" w:hAnsi="Cambria Math"/>
+                      <w:i/>
+                      <w:sz w:val="24"/>
+                      <w:szCs w:val="24"/>
+                    </w:rPr>
+                  </m:ctrlPr>
+                </m:mPr>
+                <m:mr>
+                  <m:e>
+                    <m:r>
+                      <w:rPr>
+                        <w:rFonts w:ascii="Cambria Math" w:hAnsi="Cambria Math"/>
+                        <w:sz w:val="24"/>
+                        <w:szCs w:val="24"/>
+                      </w:rPr>
+                      <m:t>7</m:t>
+                    </m:r>
+                  </m:e>
+                  <m:e>
+                    <m:r>
+                      <w:rPr>
+                        <w:rFonts w:ascii="Cambria Math" w:hAnsi="Cambria Math"/>
+                        <w:sz w:val="24"/>
+                        <w:szCs w:val="24"/>
+                      </w:rPr>
+                      <m:t>0</m:t>
+                    </m:r>
+                  </m:e>
+                  <m:e>
+                    <m:r>
+                      <w:rPr>
+                        <w:rFonts w:ascii="Cambria Math" w:hAnsi="Cambria Math"/>
+                        <w:sz w:val="24"/>
+                        <w:szCs w:val="24"/>
+                      </w:rPr>
+                      <m:t>0</m:t>
+                    </m:r>
+                  </m:e>
+                </m:mr>
+                <m:mr>
+                  <m:e>
+                    <m:r>
+                      <w:rPr>
+                        <w:rFonts w:ascii="Cambria Math" w:hAnsi="Cambria Math"/>
+                        <w:sz w:val="24"/>
+                        <w:szCs w:val="24"/>
+                      </w:rPr>
+                      <m:t>0</m:t>
+                    </m:r>
+                  </m:e>
+                  <m:e>
+                    <m:r>
+                      <w:rPr>
+                        <w:rFonts w:ascii="Cambria Math" w:hAnsi="Cambria Math"/>
+                        <w:sz w:val="24"/>
+                        <w:szCs w:val="24"/>
+                      </w:rPr>
+                      <m:t>7</m:t>
+                    </m:r>
+                  </m:e>
+                  <m:e>
+                    <m:r>
+                      <w:rPr>
+                        <w:rFonts w:ascii="Cambria Math" w:hAnsi="Cambria Math"/>
+                        <w:sz w:val="24"/>
+                        <w:szCs w:val="24"/>
+                      </w:rPr>
+                      <m:t>0</m:t>
+                    </m:r>
+                  </m:e>
+                </m:mr>
+                <m:mr>
+                  <m:e>
+                    <m:r>
+                      <w:rPr>
+                        <w:rFonts w:ascii="Cambria Math" w:hAnsi="Cambria Math"/>
+                        <w:sz w:val="24"/>
+                        <w:szCs w:val="24"/>
+                      </w:rPr>
+                      <m:t>0</m:t>
+                    </m:r>
+                  </m:e>
+                  <m:e>
+                    <m:r>
+                      <w:rPr>
+                        <w:rFonts w:ascii="Cambria Math" w:hAnsi="Cambria Math"/>
+                        <w:sz w:val="24"/>
+                        <w:szCs w:val="24"/>
+                      </w:rPr>
+                      <m:t>0</m:t>
+                    </m:r>
+                  </m:e>
+                  <m:e>
+                    <m:r>
+                      <w:rPr>
+                        <w:rFonts w:ascii="Cambria Math" w:hAnsi="Cambria Math"/>
+                        <w:sz w:val="24"/>
+                        <w:szCs w:val="24"/>
+                      </w:rPr>
+                      <m:t>5.58</m:t>
+                    </m:r>
+                  </m:e>
+                </m:mr>
+              </m:m>
+            </m:e>
+          </m:d>
+          <m:r>
+            <w:rPr>
+              <w:rFonts w:ascii="Cambria Math" w:hAnsi="Cambria Math"/>
+              <w:sz w:val="24"/>
+              <w:szCs w:val="24"/>
+            </w:rPr>
+            <m:t xml:space="preserve"> , axis ordering is x, y, z.        </m:t>
+          </m:r>
+        </m:oMath>
+      </m:oMathPara>
+    </w:p>
+    <w:p>
+      <w:pPr>
+        <w:pStyle w:val="NoSpacing"/>
+        <w:rPr>
+          <w:sz w:val="24"/>
+          <w:szCs w:val="24"/>
+        </w:rPr>
+      </w:pPr>
+      <w:r>
+        <w:rPr>
+          <w:sz w:val="24"/>
+          <w:szCs w:val="24"/>
+        </w:rPr>
+        <w:t>So the total mass of the arm is around 4.5kg + weight of sensors and actuators.</w:t>
+      </w:r>
+    </w:p>
+    <w:p>
+      <w:pPr>
+        <w:pStyle w:val="NoSpacing"/>
+        <w:rPr>
+          <w:sz w:val="24"/>
+          <w:szCs w:val="24"/>
+        </w:rPr>
+      </w:pPr>
+      <w:r>
+        <w:rPr>
+          <w:sz w:val="24"/>
+          <w:szCs w:val="24"/>
+        </w:rPr>
+        <w:t xml:space="preserve">This is very light weight. </w:t>
+      </w:r>
+    </w:p>
+    <w:p>
+      <w:pPr>
+        <w:pStyle w:val="NoSpacing"/>
+        <w:rPr>
+          <w:sz w:val="24"/>
+          <w:szCs w:val="24"/>
+        </w:rPr>
+      </w:pPr>
     </w:p>
     <w:p>
       <w:r>
         <w:t>Material</w:t>
+      </w:r>
+    </w:p>
+    <w:p>
+      <w:pPr>
+        <w:pStyle w:val="NoSpacing"/>
+        <w:rPr>
+          <w:sz w:val="24"/>
+          <w:szCs w:val="24"/>
+        </w:rPr>
+      </w:pPr>
+      <w:r>
+        <w:rPr>
+          <w:sz w:val="24"/>
+          <w:szCs w:val="24"/>
+        </w:rPr>
+        <w:t xml:space="preserve">Carbon fiber: Fiber-reinforced materials such as carbon, </w:t>
+      </w:r>
+      <w:proofErr w:type="spellStart"/>
+      <w:r>
+        <w:rPr>
+          <w:sz w:val="24"/>
+          <w:szCs w:val="24"/>
+        </w:rPr>
+        <w:t>aramid</w:t>
+      </w:r>
+      <w:proofErr w:type="spellEnd"/>
+      <w:r>
+        <w:rPr>
+          <w:sz w:val="24"/>
+          <w:szCs w:val="24"/>
+        </w:rPr>
+        <w:t xml:space="preserve"> and glass composites have the highest strength and stiffness-to-weight ratios among engineering materials. For demanding applications such as spacecraft, aerospace and high-speed machinery, such properties make for a very efficient and high-performance system. Carbon fiber </w:t>
+      </w:r>
+      <w:r>
+        <w:rPr>
+          <w:sz w:val="24"/>
+          <w:szCs w:val="24"/>
+        </w:rPr>
+        <w:lastRenderedPageBreak/>
+        <w:t xml:space="preserve">composites, for example, are five times stiffer than steel for the same weight allowing for much lighter structures for the same level of performance. In addition, carbon and </w:t>
+      </w:r>
+      <w:proofErr w:type="spellStart"/>
+      <w:r>
+        <w:rPr>
+          <w:sz w:val="24"/>
+          <w:szCs w:val="24"/>
+        </w:rPr>
+        <w:t>aramid</w:t>
+      </w:r>
+      <w:proofErr w:type="spellEnd"/>
+      <w:r>
+        <w:rPr>
+          <w:sz w:val="24"/>
+          <w:szCs w:val="24"/>
+        </w:rPr>
+        <w:t xml:space="preserve"> composites have close to zero coefficients of thermal expansion, making them essential in the design of ultra-precise </w:t>
+      </w:r>
+      <w:r>
+        <w:rPr>
+          <w:sz w:val="24"/>
+          <w:szCs w:val="24"/>
+        </w:rPr>
+        <w:t>work stations.</w:t>
+      </w:r>
+    </w:p>
+    <w:p>
+      <w:pPr>
+        <w:pStyle w:val="NoSpacing"/>
+        <w:rPr>
+          <w:sz w:val="24"/>
+          <w:szCs w:val="24"/>
+        </w:rPr>
+      </w:pPr>
+      <w:proofErr w:type="gramStart"/>
+      <w:r>
+        <w:rPr>
+          <w:sz w:val="24"/>
+          <w:szCs w:val="24"/>
+        </w:rPr>
+        <w:t>1.78 g/cm^3.</w:t>
+      </w:r>
+      <w:proofErr w:type="gramEnd"/>
+    </w:p>
+    <w:p>
+      <w:pPr>
+        <w:pStyle w:val="ListParagraph"/>
+      </w:pPr>
+    </w:p>
+    <w:p>
+      <w:r>
+        <w:t>Sensors and Actuators</w:t>
       </w:r>
     </w:p>
     <w:p>
@@ -368,157 +4300,128 @@
         </w:numPr>
       </w:pPr>
       <w:r>
-        <w:t>P</w:t>
-      </w:r>
-      <w:r>
-        <w:t>hysica</w:t>
-      </w:r>
-      <w:r>
-        <w:t>l</w:t>
+        <w:t>Detailed list of parameters</w:t>
+      </w:r>
+    </w:p>
+    <w:p>
+      <w:r>
+        <w:t>Mechanism of Action</w:t>
+      </w:r>
+    </w:p>
+    <w:p/>
+    <w:p>
+      <w:pPr>
+        <w:pStyle w:val="NoSpacing"/>
+      </w:pPr>
+      <w:r>
+        <w:t xml:space="preserve">A core part of action mechanism is to figure out what angles each joint needs to be at each moment in time in order to reach the reference position for a given rock surface positioned at </w:t>
+      </w:r>
+    </w:p>
+    <w:p>
+      <w:r>
+        <w:t>(</w:t>
+      </w:r>
+      <w:proofErr w:type="gramStart"/>
+      <w:r>
+        <w:t>x</w:t>
+      </w:r>
+      <w:proofErr w:type="gramEnd"/>
+      <w:r>
+        <w:t xml:space="preserve">, y, z).  The first step in this procedure is to figure out the FINAL angles we need each joint to have, when the arm is AT the reference position. </w:t>
+      </w:r>
+    </w:p>
+    <w:p>
+      <w:r>
+        <w:t xml:space="preserve">This part is non-trivial, and is analyzed below. For the </w:t>
+      </w:r>
+      <w:proofErr w:type="spellStart"/>
+      <w:r>
+        <w:t>matlab</w:t>
+      </w:r>
+      <w:proofErr w:type="spellEnd"/>
+      <w:r>
+        <w:t xml:space="preserve"> code implementing the ideas presented below, see Appendix A.</w:t>
+      </w:r>
+    </w:p>
+    <w:p>
+      <w:r>
+        <w:t xml:space="preserve">Step 1: </w:t>
+      </w:r>
+      <w:r>
+        <w:t xml:space="preserve">Ignore y coordinate (vertical) for now. Using only the x and z coordinates of rock </w:t>
+      </w:r>
+      <w:proofErr w:type="gramStart"/>
+      <w:r>
+        <w:t>surface,</w:t>
+      </w:r>
+      <w:proofErr w:type="gramEnd"/>
+      <w:r>
+        <w:t xml:space="preserve"> we can already determine the neck yaw angle (φ) needed, as well as the </w:t>
+      </w:r>
+      <w:r>
+        <w:t>“</w:t>
+      </w:r>
+      <w:r>
+        <w:t>radius</w:t>
+      </w:r>
+      <w:r>
+        <w:t>”</w:t>
+      </w:r>
+      <w:r>
+        <w:t xml:space="preserve">, which is </w:t>
+      </w:r>
+      <w:r>
+        <w:t xml:space="preserve">defined as </w:t>
+      </w:r>
+      <w:r>
+        <w:t xml:space="preserve">the (axial) distance from base of arm to rock </w:t>
+      </w:r>
+      <w:r>
+        <w:rPr>
+          <w:i/>
+        </w:rPr>
+        <w:t>as if there were no lateral displacement</w:t>
+      </w:r>
+      <w:r>
+        <w:t>.</w:t>
       </w:r>
       <w:r>
         <w:t xml:space="preserve"> </w:t>
       </w:r>
       <w:r>
-        <w:t>properties.</w:t>
-      </w:r>
-    </w:p>
-    <w:p>
-      <w:r>
-        <w:t>Sensors and Actuators</w:t>
-      </w:r>
-    </w:p>
-    <w:p>
-      <w:pPr>
-        <w:pStyle w:val="ListParagraph"/>
-        <w:numPr>
-          <w:ilvl w:val="0"/>
-          <w:numId w:val="1"/>
-        </w:numPr>
-      </w:pPr>
-      <w:r>
-        <w:t>Detailed list of parameters</w:t>
-      </w:r>
-    </w:p>
-    <w:p>
-      <w:r>
-        <w:t>Mechanism of Action</w:t>
-      </w:r>
-    </w:p>
-    <w:p/>
-    <w:p>
-      <w:pPr>
-        <w:pStyle w:val="NoSpacing"/>
-      </w:pPr>
-      <w:r>
-        <w:t xml:space="preserve">A core part of action mechanism is to figure out what angles each joint needs to be at each moment in time in order to reach the reference position for a given rock surface positioned at </w:t>
-      </w:r>
-    </w:p>
-    <w:p>
-      <w:r>
-        <w:t>(</w:t>
+        <w:t xml:space="preserve"> </w:t>
+      </w:r>
+      <w:r>
+        <w:t xml:space="preserve">It is drawn in the diagrams below. Also, lateral displacement occurs in 2 parts, 1 on the connector between upper arm and lower arm, which has length 4, the other on the connector between lower arm and manipulator, which has length 8. So total lateral displacement = 12cm in this design. </w:t>
+      </w:r>
+      <w:r>
+        <w:t xml:space="preserve">In the derivations to follow, we combine these 2 </w:t>
       </w:r>
       <w:proofErr w:type="gramStart"/>
       <w:r>
-        <w:t>x</w:t>
+        <w:t>displacement</w:t>
       </w:r>
       <w:proofErr w:type="gramEnd"/>
       <w:r>
-        <w:t xml:space="preserve">, y, z).  The first step in this procedure is to figure out the FINAL angles we need each joint to have, when the arm is AT the reference position. </w:t>
-      </w:r>
-    </w:p>
-    <w:p>
-      <w:r>
-        <w:t xml:space="preserve">This part is non-trivial, and is analyzed below. For the </w:t>
-      </w:r>
-      <w:proofErr w:type="spellStart"/>
-      <w:r>
-        <w:t>matlab</w:t>
-      </w:r>
-      <w:proofErr w:type="spellEnd"/>
-      <w:r>
-        <w:t xml:space="preserve"> code implementing the ideas presented below, see Appendix A.</w:t>
-      </w:r>
-    </w:p>
-    <w:p>
-      <w:r>
-        <w:t xml:space="preserve">Step 1: </w:t>
-      </w:r>
-      <w:r>
-        <w:t xml:space="preserve">Ignore y coordinate (vertical) for now. Using only the x and z coordinates of rock </w:t>
+        <w:t xml:space="preserve"> into 1 equivalent lateral displacement, d. </w:t>
+      </w:r>
+    </w:p>
+    <w:p>
+      <w:r>
+        <w:t xml:space="preserve">Thus the current problem is: given x, </w:t>
       </w:r>
       <w:proofErr w:type="gramStart"/>
       <w:r>
-        <w:t>surface,</w:t>
+        <w:t>z,</w:t>
+      </w:r>
+      <w:r>
+        <w:t xml:space="preserve"> d,</w:t>
+      </w:r>
+      <w:r>
+        <w:t xml:space="preserve"> find</w:t>
       </w:r>
       <w:proofErr w:type="gramEnd"/>
       <w:r>
-        <w:t xml:space="preserve"> we can already determine the neck yaw angle (φ) needed, as well as the </w:t>
-      </w:r>
-      <w:r>
-        <w:t>“</w:t>
-      </w:r>
-      <w:r>
-        <w:t>radius</w:t>
-      </w:r>
-      <w:r>
-        <w:t>”</w:t>
-      </w:r>
-      <w:r>
-        <w:t xml:space="preserve">, which is </w:t>
-      </w:r>
-      <w:r>
-        <w:t xml:space="preserve">defined as </w:t>
-      </w:r>
-      <w:r>
-        <w:t xml:space="preserve">the (axial) distance from base of arm to rock </w:t>
-      </w:r>
-      <w:r>
-        <w:rPr>
-          <w:i/>
-        </w:rPr>
-        <w:t>as if there were no lateral displacement</w:t>
-      </w:r>
-      <w:r>
-        <w:t>.</w:t>
-      </w:r>
-      <w:r>
-        <w:t xml:space="preserve"> </w:t>
-      </w:r>
-      <w:r>
-        <w:t xml:space="preserve"> </w:t>
-      </w:r>
-      <w:r>
-        <w:t xml:space="preserve">It is drawn in the diagrams below. Also, lateral displacement occurs in 2 parts, 1 on the connector between upper arm and lower arm, which has length 4, the other on the connector between lower arm and manipulator, which has length 8. So total lateral displacement = 12cm in this design. </w:t>
-      </w:r>
-      <w:r>
-        <w:t xml:space="preserve">In the derivations to follow, we combine these 2 </w:t>
-      </w:r>
-      <w:proofErr w:type="gramStart"/>
-      <w:r>
-        <w:t>displacement</w:t>
-      </w:r>
-      <w:proofErr w:type="gramEnd"/>
-      <w:r>
-        <w:t xml:space="preserve"> into 1 equivalent lateral displacement, d. </w:t>
-      </w:r>
-    </w:p>
-    <w:p>
-      <w:r>
-        <w:t xml:space="preserve">Thus the current problem is: given x, </w:t>
-      </w:r>
-      <w:proofErr w:type="gramStart"/>
-      <w:r>
-        <w:t>z,</w:t>
-      </w:r>
-      <w:r>
-        <w:t xml:space="preserve"> d,</w:t>
-      </w:r>
-      <w:r>
-        <w:t xml:space="preserve"> find</w:t>
-      </w:r>
-      <w:proofErr w:type="gramEnd"/>
-      <w:r>
         <w:t xml:space="preserve"> φ and radius. </w:t>
       </w:r>
     </w:p>
@@ -556,7 +4459,6 @@
         <w:rPr>
           <w:noProof/>
         </w:rPr>
-        <w:lastRenderedPageBreak/>
         <w:drawing>
           <wp:anchor distT="0" distB="0" distL="114300" distR="114300" simplePos="0" relativeHeight="251659264" behindDoc="1" locked="0" layoutInCell="1" allowOverlap="1">
             <wp:simplePos x="0" y="0"/>
@@ -591,7 +4493,7 @@
                     </pic:cNvPicPr>
                   </pic:nvPicPr>
                   <pic:blipFill>
-                    <a:blip r:embed="rId6" cstate="print">
+                    <a:blip r:embed="rId8" cstate="print">
                       <a:lum bright="10000" contrast="30000"/>
                     </a:blip>
                     <a:srcRect l="46213" t="18148" r="2042" b="7188"/>
@@ -839,6 +4741,7 @@
             <w:rPr>
               <w:rFonts w:ascii="Cambria Math" w:hAnsi="Cambria Math"/>
             </w:rPr>
+            <w:lastRenderedPageBreak/>
             <m:t xml:space="preserve">   Since OH⊥HP and PQ⊥OQ,</m:t>
           </m:r>
         </m:oMath>
@@ -1838,7 +5741,7 @@
                     </pic:cNvPicPr>
                   </pic:nvPicPr>
                   <pic:blipFill>
-                    <a:blip r:embed="rId7" cstate="print">
+                    <a:blip r:embed="rId9" cstate="print">
                       <a:grayscl/>
                       <a:lum contrast="40000"/>
                     </a:blip>
@@ -2416,11 +6319,7 @@
       </w:r>
       <w:proofErr w:type="spellEnd"/>
       <w:r>
-        <w:t xml:space="preserve">) has defined the axis and rotation such that when the arm is pointing along x axis, φ is 0, and </w:t>
-      </w:r>
-      <w:r>
-        <w:lastRenderedPageBreak/>
-        <w:t xml:space="preserve">when it turns to the left, φ is negative. </w:t>
+        <w:t xml:space="preserve">) has defined the axis and rotation such that when the arm is pointing along x axis, φ is 0, and when it turns to the left, φ is negative. </w:t>
       </w:r>
       <w:r>
         <w:t xml:space="preserve">We have: </w:t>
@@ -2972,6 +6871,7 @@
         <w:rPr>
           <w:noProof/>
         </w:rPr>
+        <w:lastRenderedPageBreak/>
         <w:drawing>
           <wp:anchor distT="0" distB="0" distL="114300" distR="114300" simplePos="0" relativeHeight="251668480" behindDoc="1" locked="0" layoutInCell="1" allowOverlap="1">
             <wp:simplePos x="0" y="0"/>
@@ -3006,7 +6906,7 @@
                     </pic:cNvPicPr>
                   </pic:nvPicPr>
                   <pic:blipFill>
-                    <a:blip r:embed="rId8" cstate="print">
+                    <a:blip r:embed="rId10" cstate="print">
                       <a:lum bright="10000" contrast="30000"/>
                     </a:blip>
                     <a:srcRect t="13449" r="53266" b="5664"/>
@@ -3436,7 +7336,6 @@
         <w:rPr>
           <w:noProof/>
         </w:rPr>
-        <w:lastRenderedPageBreak/>
         <w:drawing>
           <wp:anchor distT="0" distB="0" distL="114300" distR="114300" simplePos="0" relativeHeight="251670528" behindDoc="1" locked="0" layoutInCell="1" allowOverlap="1">
             <wp:simplePos x="0" y="0"/>
@@ -3471,7 +7370,7 @@
                     </pic:cNvPicPr>
                   </pic:nvPicPr>
                   <pic:blipFill>
-                    <a:blip r:embed="rId9" cstate="print">
+                    <a:blip r:embed="rId11" cstate="print">
                       <a:grayscl/>
                       <a:lum contrast="30000"/>
                     </a:blip>
@@ -4584,7 +8483,6 @@
         <w:rPr>
           <w:noProof/>
         </w:rPr>
-        <w:lastRenderedPageBreak/>
         <w:t xml:space="preserve">So for given coordinate of rock position (x, y, z) relative to base of arm, we have </w:t>
       </w:r>
       <w:r>
@@ -4640,6 +8538,7 @@
         <w:rPr>
           <w:noProof/>
         </w:rPr>
+        <w:lastRenderedPageBreak/>
         <w:t>This transfer plan is modular: each joint moves into position sepaerately</w:t>
       </w:r>
       <w:r>
@@ -4834,7 +8733,7 @@
                     </pic:cNvPicPr>
                   </pic:nvPicPr>
                   <pic:blipFill>
-                    <a:blip r:embed="rId10"/>
+                    <a:blip r:embed="rId12"/>
                     <a:srcRect l="25173" t="18056" r="26042" b="32222"/>
                     <a:stretch>
                       <a:fillRect/>
@@ -4885,32 +8784,32 @@
         <w:rPr>
           <w:noProof/>
         </w:rPr>
+        <w:t xml:space="preserve">Stage 2: </w:t>
+      </w:r>
+      <w:r>
+        <w:rPr>
+          <w:noProof/>
+        </w:rPr>
+        <w:t xml:space="preserve">upper arm raises from flat to 70 degrees up, to facilitate later extension of lower arm (without hitting the ground). </w:t>
+      </w:r>
+      <w:r>
+        <w:rPr>
+          <w:noProof/>
+        </w:rPr>
+        <w:t xml:space="preserve">This occurs at uniform speed from time 5 to 10. </w:t>
+      </w:r>
+    </w:p>
+    <w:p>
+      <w:pPr>
+        <w:rPr>
+          <w:noProof/>
+        </w:rPr>
+      </w:pPr>
+      <w:r>
+        <w:rPr>
+          <w:noProof/>
+        </w:rPr>
         <w:lastRenderedPageBreak/>
-        <w:t xml:space="preserve">Stage 2: </w:t>
-      </w:r>
-      <w:r>
-        <w:rPr>
-          <w:noProof/>
-        </w:rPr>
-        <w:t xml:space="preserve">upper arm raises from flat to 70 degrees up, to facilitate later extension of lower arm (without hitting the ground). </w:t>
-      </w:r>
-      <w:r>
-        <w:rPr>
-          <w:noProof/>
-        </w:rPr>
-        <w:t xml:space="preserve">This occurs at uniform speed from time 5 to 10. </w:t>
-      </w:r>
-    </w:p>
-    <w:p>
-      <w:pPr>
-        <w:rPr>
-          <w:noProof/>
-        </w:rPr>
-      </w:pPr>
-      <w:r>
-        <w:rPr>
-          <w:noProof/>
-        </w:rPr>
         <w:drawing>
           <wp:inline distT="0" distB="0" distL="0" distR="0">
             <wp:extent cx="5486400" cy="3055716"/>
@@ -4929,7 +8828,7 @@
                     </pic:cNvPicPr>
                   </pic:nvPicPr>
                   <pic:blipFill>
-                    <a:blip r:embed="rId11"/>
+                    <a:blip r:embed="rId13"/>
                     <a:srcRect l="31076" t="20000" r="14063" b="31111"/>
                     <a:stretch>
                       <a:fillRect/>
@@ -4988,7 +8887,7 @@
                     </pic:cNvPicPr>
                   </pic:nvPicPr>
                   <pic:blipFill>
-                    <a:blip r:embed="rId12"/>
+                    <a:blip r:embed="rId14"/>
                     <a:srcRect l="25347" t="18333" r="33681" b="31944"/>
                     <a:stretch>
                       <a:fillRect/>
@@ -5024,6 +8923,7 @@
         <w:rPr>
           <w:noProof/>
         </w:rPr>
+        <w:lastRenderedPageBreak/>
         <w:drawing>
           <wp:inline distT="0" distB="0" distL="0" distR="0">
             <wp:extent cx="5495925" cy="3218009"/>
@@ -5042,7 +8942,7 @@
                     </pic:cNvPicPr>
                   </pic:nvPicPr>
                   <pic:blipFill>
-                    <a:blip r:embed="rId13"/>
+                    <a:blip r:embed="rId15"/>
                     <a:srcRect l="21007" t="23611" r="26215" b="26944"/>
                     <a:stretch>
                       <a:fillRect/>
@@ -5094,7 +8994,7 @@
                     </pic:cNvPicPr>
                   </pic:nvPicPr>
                   <pic:blipFill>
-                    <a:blip r:embed="rId14"/>
+                    <a:blip r:embed="rId16"/>
                     <a:srcRect l="20486" t="22500" r="27778" b="28889"/>
                     <a:stretch>
                       <a:fillRect/>
@@ -5147,7 +9047,7 @@
                     </pic:cNvPicPr>
                   </pic:nvPicPr>
                   <pic:blipFill>
-                    <a:blip r:embed="rId15"/>
+                    <a:blip r:embed="rId17"/>
                     <a:srcRect l="16840" t="21944" r="31944" b="31667"/>
                     <a:stretch>
                       <a:fillRect/>
@@ -5199,7 +9099,7 @@
                     </pic:cNvPicPr>
                   </pic:nvPicPr>
                   <pic:blipFill>
-                    <a:blip r:embed="rId16"/>
+                    <a:blip r:embed="rId18"/>
                     <a:srcRect l="16493" t="19444" r="33160" b="31389"/>
                     <a:stretch>
                       <a:fillRect/>
@@ -5267,7 +9167,7 @@
                     </pic:cNvPicPr>
                   </pic:nvPicPr>
                   <pic:blipFill>
-                    <a:blip r:embed="rId17"/>
+                    <a:blip r:embed="rId19"/>
                     <a:srcRect l="1389" t="15556" r="35937" b="10833"/>
                     <a:stretch>
                       <a:fillRect/>
@@ -5336,7 +9236,7 @@
                     </pic:cNvPicPr>
                   </pic:nvPicPr>
                   <pic:blipFill>
-                    <a:blip r:embed="rId18"/>
+                    <a:blip r:embed="rId20"/>
                     <a:srcRect t="13056" b="10278"/>
                     <a:stretch>
                       <a:fillRect/>

</xml_diff>

<commit_message>
revised version, add to any part that u can
</commit_message>
<xml_diff>
--- a/docs/MTPR.docx
+++ b/docs/MTPR.docx
@@ -2,210 +2,365 @@
 <file path=word/document.xml><?xml version="1.0" encoding="utf-8"?>
 <w:document xmlns:ve="http://schemas.openxmlformats.org/markup-compatibility/2006" xmlns:o="urn:schemas-microsoft-com:office:office" xmlns:r="http://schemas.openxmlformats.org/officeDocument/2006/relationships" xmlns:m="http://schemas.openxmlformats.org/officeDocument/2006/math" xmlns:v="urn:schemas-microsoft-com:vml" xmlns:wp="http://schemas.openxmlformats.org/drawingml/2006/wordprocessingDrawing" xmlns:w10="urn:schemas-microsoft-com:office:word" xmlns:w="http://schemas.openxmlformats.org/wordprocessingml/2006/main" xmlns:wne="http://schemas.microsoft.com/office/word/2006/wordml">
   <w:body>
-    <w:p>
-      <w:pPr>
-        <w:jc w:val="center"/>
-      </w:pPr>
-    </w:p>
-    <w:p>
-      <w:pPr>
-        <w:jc w:val="center"/>
-      </w:pPr>
-    </w:p>
-    <w:p>
-      <w:pPr>
-        <w:jc w:val="center"/>
-      </w:pPr>
-    </w:p>
-    <w:p>
-      <w:pPr>
-        <w:jc w:val="center"/>
-      </w:pPr>
-    </w:p>
-    <w:p>
-      <w:pPr>
-        <w:jc w:val="center"/>
-      </w:pPr>
-    </w:p>
-    <w:p>
-      <w:pPr>
-        <w:jc w:val="center"/>
-        <w:rPr>
-          <w:sz w:val="36"/>
-          <w:szCs w:val="36"/>
-        </w:rPr>
-      </w:pPr>
-      <w:r>
-        <w:rPr>
-          <w:sz w:val="36"/>
-          <w:szCs w:val="36"/>
-        </w:rPr>
-        <w:t>Report on Instrument Deployment Robotics Arm</w:t>
-      </w:r>
-    </w:p>
-    <w:p>
-      <w:pPr>
-        <w:jc w:val="center"/>
-      </w:pPr>
-    </w:p>
-    <w:p>
-      <w:pPr>
-        <w:jc w:val="center"/>
-      </w:pPr>
-    </w:p>
-    <w:p>
-      <w:pPr>
-        <w:jc w:val="center"/>
-      </w:pPr>
-    </w:p>
-    <w:p>
-      <w:pPr>
-        <w:jc w:val="center"/>
-        <w:rPr>
-          <w:sz w:val="36"/>
-          <w:szCs w:val="36"/>
-        </w:rPr>
-      </w:pPr>
-      <w:r>
-        <w:rPr>
-          <w:sz w:val="36"/>
-          <w:szCs w:val="36"/>
-        </w:rPr>
-        <w:t>Justin Leung</w:t>
-      </w:r>
-    </w:p>
-    <w:p>
-      <w:pPr>
-        <w:jc w:val="center"/>
-        <w:rPr>
-          <w:sz w:val="36"/>
-          <w:szCs w:val="36"/>
-        </w:rPr>
-      </w:pPr>
-      <w:proofErr w:type="spellStart"/>
-      <w:r>
-        <w:rPr>
-          <w:sz w:val="36"/>
-          <w:szCs w:val="36"/>
-        </w:rPr>
-        <w:t>Garrette</w:t>
-      </w:r>
-      <w:proofErr w:type="spellEnd"/>
-      <w:r>
-        <w:rPr>
-          <w:sz w:val="36"/>
-          <w:szCs w:val="36"/>
-        </w:rPr>
-        <w:t xml:space="preserve"> </w:t>
-      </w:r>
-      <w:proofErr w:type="spellStart"/>
-      <w:r>
-        <w:rPr>
-          <w:sz w:val="36"/>
-          <w:szCs w:val="36"/>
-        </w:rPr>
-        <w:t>Marcotte</w:t>
-      </w:r>
-      <w:proofErr w:type="spellEnd"/>
-    </w:p>
-    <w:p>
-      <w:pPr>
-        <w:jc w:val="center"/>
-        <w:rPr>
-          <w:sz w:val="36"/>
-          <w:szCs w:val="36"/>
-        </w:rPr>
-      </w:pPr>
-      <w:r>
-        <w:rPr>
-          <w:sz w:val="36"/>
-          <w:szCs w:val="36"/>
-        </w:rPr>
-        <w:t>Bill Pang</w:t>
-      </w:r>
-    </w:p>
-    <w:p>
-      <w:pPr>
-        <w:jc w:val="center"/>
-      </w:pPr>
-    </w:p>
-    <w:p>
-      <w:pPr>
-        <w:jc w:val="center"/>
-      </w:pPr>
-    </w:p>
-    <w:p>
-      <w:pPr>
-        <w:jc w:val="center"/>
-      </w:pPr>
-    </w:p>
-    <w:p>
-      <w:pPr>
-        <w:jc w:val="center"/>
-      </w:pPr>
-    </w:p>
-    <w:p>
-      <w:pPr>
-        <w:jc w:val="center"/>
-      </w:pPr>
-      <w:r>
-        <w:t>MAE345</w:t>
-      </w:r>
-      <w:r>
-        <w:t xml:space="preserve"> Midterm Project</w:t>
-      </w:r>
-    </w:p>
-    <w:p>
-      <w:pPr>
-        <w:jc w:val="center"/>
-      </w:pPr>
-      <w:r>
-        <w:t>November 20</w:t>
-      </w:r>
-      <w:r>
-        <w:rPr>
-          <w:vertAlign w:val="superscript"/>
-        </w:rPr>
-        <w:t>th</w:t>
-      </w:r>
-      <w:r>
-        <w:t>, 2009</w:t>
-      </w:r>
-    </w:p>
-    <w:p>
-      <w:pPr>
-        <w:jc w:val="center"/>
-      </w:pPr>
-    </w:p>
-    <w:p>
-      <w:pPr>
-        <w:jc w:val="center"/>
-      </w:pPr>
-    </w:p>
-    <w:p>
-      <w:pPr>
-        <w:jc w:val="center"/>
-      </w:pPr>
-    </w:p>
-    <w:p>
-      <w:pPr>
-        <w:jc w:val="center"/>
-      </w:pPr>
-    </w:p>
-    <w:p>
-      <w:pPr>
-        <w:jc w:val="center"/>
-      </w:pPr>
-    </w:p>
-    <w:p>
-      <w:pPr>
-        <w:jc w:val="center"/>
-      </w:pPr>
-    </w:p>
-    <w:p>
-      <w:r>
+    <w:sdt>
+      <w:sdtPr>
+        <w:id w:val="9958534"/>
+        <w:docPartObj>
+          <w:docPartGallery w:val="Cover Pages"/>
+          <w:docPartUnique/>
+        </w:docPartObj>
+      </w:sdtPr>
+      <w:sdtContent>
+        <w:p>
+          <w:r>
+            <w:rPr>
+              <w:noProof/>
+              <w:lang w:eastAsia="en-US"/>
+            </w:rPr>
+            <w:pict>
+              <v:rect id="_x0000_s1032" style="position:absolute;margin-left:0;margin-top:198.65pt;width:549.75pt;height:50.4pt;z-index:251675648;mso-width-percent:900;mso-height-percent:73;mso-top-percent:250;mso-position-horizontal:left;mso-position-horizontal-relative:page;mso-position-vertical-relative:page;mso-width-percent:900;mso-height-percent:73;mso-top-percent:250;v-text-anchor:middle" o:allowincell="f" fillcolor="#4f81bd [3204]" strokecolor="white [3212]" strokeweight="1pt">
+                <v:fill color2="#365f91 [2404]"/>
+                <v:shadow color="#d8d8d8 [2732]" offset="3pt,3pt" offset2="2pt,2pt"/>
+                <v:textbox style="mso-next-textbox:#_x0000_s1032;mso-fit-shape-to-text:t" inset="14.4pt,,14.4pt">
+                  <w:txbxContent>
+                    <w:sdt>
+                      <w:sdtPr>
+                        <w:rPr>
+                          <w:b/>
+                          <w:color w:val="FFFFFF" w:themeColor="background1"/>
+                          <w:sz w:val="40"/>
+                          <w:szCs w:val="40"/>
+                        </w:rPr>
+                        <w:alias w:val="Title"/>
+                        <w:id w:val="103676091"/>
+                        <w:placeholder>
+                          <w:docPart w:val="4E27DDA2DD0F47C4AA8DC404F02136F3"/>
+                        </w:placeholder>
+                        <w:dataBinding w:prefixMappings="xmlns:ns0='http://schemas.openxmlformats.org/package/2006/metadata/core-properties' xmlns:ns1='http://purl.org/dc/elements/1.1/'" w:xpath="/ns0:coreProperties[1]/ns1:title[1]" w:storeItemID="{6C3C8BC8-F283-45AE-878A-BAB7291924A1}"/>
+                        <w:text/>
+                      </w:sdtPr>
+                      <w:sdtContent>
+                        <w:p>
+                          <w:pPr>
+                            <w:pStyle w:val="NoSpacing"/>
+                            <w:jc w:val="right"/>
+                            <w:rPr>
+                              <w:rFonts w:asciiTheme="majorHAnsi" w:eastAsiaTheme="majorEastAsia" w:hAnsiTheme="majorHAnsi" w:cstheme="majorBidi"/>
+                              <w:b/>
+                              <w:color w:val="FFFFFF" w:themeColor="background1"/>
+                              <w:sz w:val="40"/>
+                              <w:szCs w:val="40"/>
+                            </w:rPr>
+                          </w:pPr>
+                          <w:r>
+                            <w:rPr>
+                              <w:b/>
+                              <w:color w:val="FFFFFF" w:themeColor="background1"/>
+                              <w:sz w:val="40"/>
+                              <w:szCs w:val="40"/>
+                            </w:rPr>
+                            <w:t>Instrument Deployment Arm on Lunar Rover</w:t>
+                          </w:r>
+                        </w:p>
+                      </w:sdtContent>
+                    </w:sdt>
+                  </w:txbxContent>
+                </v:textbox>
+                <w10:wrap anchorx="page" anchory="page"/>
+              </v:rect>
+            </w:pict>
+          </w:r>
+          <w:r>
+            <w:rPr>
+              <w:noProof/>
+              <w:lang w:eastAsia="en-US"/>
+            </w:rPr>
+            <w:pict>
+              <v:group id="_x0000_s1026" style="position:absolute;margin-left:1524.75pt;margin-top:0;width:244.8pt;height:11in;z-index:251657215;mso-width-percent:400;mso-height-percent:1000;mso-position-horizontal:right;mso-position-horizontal-relative:page;mso-position-vertical:top;mso-position-vertical-relative:page;mso-width-percent:400;mso-height-percent:1000" coordorigin="7329" coordsize="4911,15840" o:allowincell="f">
+                <v:group id="_x0000_s1027" style="position:absolute;left:7344;width:4896;height:15840;mso-width-percent:400;mso-height-percent:1000;mso-position-horizontal:right;mso-position-horizontal-relative:page;mso-position-vertical:top;mso-position-vertical-relative:page;mso-width-percent:400;mso-height-percent:1000" coordorigin="7560" coordsize="4700,15840" o:allowincell="f">
+                  <v:rect id="_x0000_s1028" style="position:absolute;left:7755;width:4505;height:15840;mso-height-percent:1000;mso-position-vertical:top;mso-position-vertical-relative:page;mso-height-percent:1000" fillcolor="#9bbb59 [3206]" stroked="f" strokecolor="#d8d8d8 [2732]">
+                    <v:fill color2="#bfbfbf [2412]" rotate="t"/>
+                  </v:rect>
+                  <v:rect id="_x0000_s1029" style="position:absolute;left:7560;top:8;width:195;height:15825;mso-height-percent:1000;mso-position-vertical-relative:page;mso-height-percent:1000;mso-width-relative:margin;v-text-anchor:middle" fillcolor="#9bbb59 [3206]" stroked="f" strokecolor="white [3212]" strokeweight="1pt">
+                    <v:fill r:id="rId9" o:title="Light vertical" opacity="52429f" o:opacity2="52429f" type="pattern"/>
+                    <v:shadow color="#d8d8d8 [2732]" offset="3pt,3pt" offset2="2pt,2pt"/>
+                  </v:rect>
+                </v:group>
+                <v:rect id="_x0000_s1030" style="position:absolute;left:7344;width:4896;height:3958;mso-width-percent:400;mso-height-percent:250;mso-position-horizontal:right;mso-position-horizontal-relative:page;mso-position-vertical:top;mso-position-vertical-relative:page;mso-width-percent:400;mso-height-percent:250;v-text-anchor:bottom" o:allowincell="f" filled="f" fillcolor="white [3212]" stroked="f" strokecolor="white [3212]" strokeweight="1pt">
+                  <v:fill opacity="52429f"/>
+                  <v:shadow color="#d8d8d8 [2732]" offset="3pt,3pt" offset2="2pt,2pt"/>
+                  <v:textbox style="mso-next-textbox:#_x0000_s1030" inset="28.8pt,14.4pt,14.4pt,14.4pt">
+                    <w:txbxContent>
+                      <w:sdt>
+                        <w:sdtPr>
+                          <w:rPr>
+                            <w:rFonts w:asciiTheme="majorHAnsi" w:eastAsiaTheme="majorEastAsia" w:hAnsiTheme="majorHAnsi" w:cstheme="majorBidi"/>
+                            <w:b/>
+                            <w:bCs/>
+                            <w:color w:val="FFFFFF" w:themeColor="background1"/>
+                            <w:sz w:val="56"/>
+                            <w:szCs w:val="56"/>
+                          </w:rPr>
+                          <w:alias w:val="Year"/>
+                          <w:id w:val="103676087"/>
+                          <w:placeholder>
+                            <w:docPart w:val="03FC953B424D465D9380864A178D02C9"/>
+                          </w:placeholder>
+                          <w:dataBinding w:prefixMappings="xmlns:ns0='http://schemas.microsoft.com/office/2006/coverPageProps'" w:xpath="/ns0:CoverPageProperties[1]/ns0:PublishDate[1]" w:storeItemID="{55AF091B-3C7A-41E3-B477-F2FDAA23CFDA}"/>
+                          <w:date w:fullDate="2009-11-24T00:00:00Z">
+                            <w:dateFormat w:val="yyyy"/>
+                            <w:lid w:val="en-US"/>
+                            <w:storeMappedDataAs w:val="dateTime"/>
+                            <w:calendar w:val="gregorian"/>
+                          </w:date>
+                        </w:sdtPr>
+                        <w:sdtContent>
+                          <w:p>
+                            <w:pPr>
+                              <w:pStyle w:val="NoSpacing"/>
+                              <w:rPr>
+                                <w:rFonts w:asciiTheme="majorHAnsi" w:eastAsiaTheme="majorEastAsia" w:hAnsiTheme="majorHAnsi" w:cstheme="majorBidi"/>
+                                <w:b/>
+                                <w:bCs/>
+                                <w:color w:val="FFFFFF" w:themeColor="background1"/>
+                                <w:sz w:val="96"/>
+                                <w:szCs w:val="96"/>
+                              </w:rPr>
+                            </w:pPr>
+                            <w:r>
+                              <w:rPr>
+                                <w:rFonts w:asciiTheme="majorHAnsi" w:eastAsiaTheme="majorEastAsia" w:hAnsiTheme="majorHAnsi" w:cstheme="majorBidi"/>
+                                <w:b/>
+                                <w:bCs/>
+                                <w:color w:val="FFFFFF" w:themeColor="background1"/>
+                                <w:sz w:val="56"/>
+                                <w:szCs w:val="56"/>
+                              </w:rPr>
+                              <w:t>Nov 24</w:t>
+                            </w:r>
+                            <w:r>
+                              <w:rPr>
+                                <w:rFonts w:asciiTheme="majorHAnsi" w:eastAsiaTheme="majorEastAsia" w:hAnsiTheme="majorHAnsi" w:cstheme="majorBidi"/>
+                                <w:b/>
+                                <w:bCs/>
+                                <w:color w:val="FFFFFF" w:themeColor="background1"/>
+                                <w:sz w:val="56"/>
+                                <w:szCs w:val="56"/>
+                              </w:rPr>
+                              <w:t>, 2009</w:t>
+                            </w:r>
+                          </w:p>
+                        </w:sdtContent>
+                      </w:sdt>
+                    </w:txbxContent>
+                  </v:textbox>
+                </v:rect>
+                <v:rect id="_x0000_s1031" style="position:absolute;left:7329;top:10658;width:4889;height:4462;mso-width-percent:400;mso-position-horizontal-relative:page;mso-position-vertical-relative:margin;mso-width-percent:400;v-text-anchor:bottom" o:allowincell="f" filled="f" fillcolor="white [3212]" stroked="f" strokecolor="white [3212]" strokeweight="1pt">
+                  <v:fill opacity="52429f"/>
+                  <v:shadow color="#d8d8d8 [2732]" offset="3pt,3pt" offset2="2pt,2pt"/>
+                  <v:textbox style="mso-next-textbox:#_x0000_s1031" inset="28.8pt,14.4pt,14.4pt,14.4pt">
+                    <w:txbxContent>
+                      <w:sdt>
+                        <w:sdtPr>
+                          <w:rPr>
+                            <w:color w:val="FFFFFF" w:themeColor="background1"/>
+                            <w:sz w:val="40"/>
+                            <w:szCs w:val="40"/>
+                          </w:rPr>
+                          <w:alias w:val="Author"/>
+                          <w:id w:val="103676095"/>
+                          <w:placeholder>
+                            <w:docPart w:val="BFB9398467AE48E59D65157585E81C38"/>
+                          </w:placeholder>
+                          <w:dataBinding w:prefixMappings="xmlns:ns0='http://schemas.openxmlformats.org/package/2006/metadata/core-properties' xmlns:ns1='http://purl.org/dc/elements/1.1/'" w:xpath="/ns0:coreProperties[1]/ns1:creator[1]" w:storeItemID="{6C3C8BC8-F283-45AE-878A-BAB7291924A1}"/>
+                          <w:text/>
+                        </w:sdtPr>
+                        <w:sdtContent>
+                          <w:p>
+                            <w:pPr>
+                              <w:pStyle w:val="NoSpacing"/>
+                              <w:spacing w:line="360" w:lineRule="auto"/>
+                              <w:rPr>
+                                <w:color w:val="FFFFFF" w:themeColor="background1"/>
+                              </w:rPr>
+                            </w:pPr>
+                            <w:r>
+                              <w:rPr>
+                                <w:color w:val="FFFFFF" w:themeColor="background1"/>
+                                <w:sz w:val="40"/>
+                                <w:szCs w:val="40"/>
+                              </w:rPr>
+                              <w:t xml:space="preserve">Bill Pang </w:t>
+                            </w:r>
+                            <w:r>
+                              <w:rPr>
+                                <w:color w:val="FFFFFF" w:themeColor="background1"/>
+                                <w:sz w:val="40"/>
+                                <w:szCs w:val="40"/>
+                              </w:rPr>
+                              <w:t xml:space="preserve">             </w:t>
+                            </w:r>
+                            <w:r>
+                              <w:rPr>
+                                <w:color w:val="FFFFFF" w:themeColor="background1"/>
+                                <w:sz w:val="40"/>
+                                <w:szCs w:val="40"/>
+                              </w:rPr>
+                              <w:t>Garrette Marcotte Justin Leung</w:t>
+                            </w:r>
+                          </w:p>
+                        </w:sdtContent>
+                      </w:sdt>
+                      <w:sdt>
+                        <w:sdtPr>
+                          <w:rPr>
+                            <w:b/>
+                            <w:color w:val="FFFFFF" w:themeColor="background1"/>
+                          </w:rPr>
+                          <w:alias w:val="Company"/>
+                          <w:id w:val="103676099"/>
+                          <w:placeholder>
+                            <w:docPart w:val="A87E8292AD844E69BD8FAE838B8832EF"/>
+                          </w:placeholder>
+                          <w:dataBinding w:prefixMappings="xmlns:ns0='http://schemas.openxmlformats.org/officeDocument/2006/extended-properties'" w:xpath="/ns0:Properties[1]/ns0:Company[1]" w:storeItemID="{6668398D-A668-4E3E-A5EB-62B293D839F1}"/>
+                          <w:text/>
+                        </w:sdtPr>
+                        <w:sdtContent>
+                          <w:p>
+                            <w:pPr>
+                              <w:pStyle w:val="NoSpacing"/>
+                              <w:spacing w:line="360" w:lineRule="auto"/>
+                              <w:rPr>
+                                <w:color w:val="FFFFFF" w:themeColor="background1"/>
+                              </w:rPr>
+                            </w:pPr>
+                            <w:r>
+                              <w:rPr>
+                                <w:b/>
+                                <w:color w:val="FFFFFF" w:themeColor="background1"/>
+                              </w:rPr>
+                              <w:t>MAE 345 Midterm Project</w:t>
+                            </w:r>
+                          </w:p>
+                        </w:sdtContent>
+                      </w:sdt>
+                      <w:p>
+                        <w:pPr>
+                          <w:pStyle w:val="NoSpacing"/>
+                          <w:spacing w:line="360" w:lineRule="auto"/>
+                          <w:rPr>
+                            <w:color w:val="FFFFFF" w:themeColor="background1"/>
+                          </w:rPr>
+                        </w:pPr>
+                      </w:p>
+                    </w:txbxContent>
+                  </v:textbox>
+                </v:rect>
+                <w10:wrap anchorx="page" anchory="page"/>
+              </v:group>
+            </w:pict>
+          </w:r>
+        </w:p>
+        <w:p>
+          <w:r>
+            <w:rPr>
+              <w:noProof/>
+            </w:rPr>
+            <w:drawing>
+              <wp:anchor distT="0" distB="0" distL="114300" distR="114300" simplePos="0" relativeHeight="251676672" behindDoc="0" locked="0" layoutInCell="1" allowOverlap="1">
+                <wp:simplePos x="0" y="0"/>
+                <wp:positionH relativeFrom="column">
+                  <wp:posOffset>352425</wp:posOffset>
+                </wp:positionH>
+                <wp:positionV relativeFrom="paragraph">
+                  <wp:posOffset>2048510</wp:posOffset>
+                </wp:positionV>
+                <wp:extent cx="5486400" cy="4114800"/>
+                <wp:effectExtent l="19050" t="0" r="0" b="0"/>
+                <wp:wrapTight wrapText="bothSides">
+                  <wp:wrapPolygon edited="0">
+                    <wp:start x="-75" y="0"/>
+                    <wp:lineTo x="-75" y="21500"/>
+                    <wp:lineTo x="21600" y="21500"/>
+                    <wp:lineTo x="21600" y="0"/>
+                    <wp:lineTo x="-75" y="0"/>
+                  </wp:wrapPolygon>
+                </wp:wrapTight>
+                <wp:docPr id="5" name="Picture 5" descr="http://isaiahtwofour.com/images/Apollo_15_Lunar_Rover_and_Irwin.jpg"/>
+                <wp:cNvGraphicFramePr>
+                  <a:graphicFrameLocks xmlns:a="http://schemas.openxmlformats.org/drawingml/2006/main" noChangeAspect="1"/>
+                </wp:cNvGraphicFramePr>
+                <a:graphic xmlns:a="http://schemas.openxmlformats.org/drawingml/2006/main">
+                  <a:graphicData uri="http://schemas.openxmlformats.org/drawingml/2006/picture">
+                    <pic:pic xmlns:pic="http://schemas.openxmlformats.org/drawingml/2006/picture">
+                      <pic:nvPicPr>
+                        <pic:cNvPr id="0" name="Picture 5" descr="http://isaiahtwofour.com/images/Apollo_15_Lunar_Rover_and_Irwin.jpg"/>
+                        <pic:cNvPicPr>
+                          <a:picLocks noChangeAspect="1" noChangeArrowheads="1"/>
+                        </pic:cNvPicPr>
+                      </pic:nvPicPr>
+                      <pic:blipFill>
+                        <a:blip r:embed="rId10"/>
+                        <a:srcRect/>
+                        <a:stretch>
+                          <a:fillRect/>
+                        </a:stretch>
+                      </pic:blipFill>
+                      <pic:spPr bwMode="auto">
+                        <a:xfrm>
+                          <a:off x="0" y="0"/>
+                          <a:ext cx="5486400" cy="4114800"/>
+                        </a:xfrm>
+                        <a:prstGeom prst="rect">
+                          <a:avLst/>
+                        </a:prstGeom>
+                        <a:noFill/>
+                        <a:ln w="9525">
+                          <a:noFill/>
+                          <a:miter lim="800000"/>
+                          <a:headEnd/>
+                          <a:tailEnd/>
+                        </a:ln>
+                      </pic:spPr>
+                    </pic:pic>
+                  </a:graphicData>
+                </a:graphic>
+              </wp:anchor>
+            </w:drawing>
+          </w:r>
+          <w:r>
+            <w:br w:type="page"/>
+          </w:r>
+        </w:p>
+      </w:sdtContent>
+    </w:sdt>
+    <w:p>
+      <w:pPr>
+        <w:tabs>
+          <w:tab w:val="left" w:pos="210"/>
+        </w:tabs>
+        <w:rPr>
+          <w:b/>
+          <w:sz w:val="32"/>
+          <w:szCs w:val="32"/>
+        </w:rPr>
+      </w:pPr>
+      <w:r>
+        <w:rPr>
+          <w:b/>
+          <w:sz w:val="32"/>
+          <w:szCs w:val="32"/>
+        </w:rPr>
         <w:lastRenderedPageBreak/>
-        <w:t>Abstract</w:t>
+        <w:t>A</w:t>
+      </w:r>
+      <w:r>
+        <w:rPr>
+          <w:b/>
+          <w:sz w:val="32"/>
+          <w:szCs w:val="32"/>
+        </w:rPr>
+        <w:t>bstract</w:t>
       </w:r>
     </w:p>
     <w:p>
@@ -244,7 +399,20 @@
     <w:p/>
     <w:p/>
     <w:p>
-      <w:r>
+      <w:pPr>
+        <w:jc w:val="center"/>
+        <w:rPr>
+          <w:b/>
+          <w:sz w:val="32"/>
+          <w:szCs w:val="32"/>
+        </w:rPr>
+      </w:pPr>
+      <w:r>
+        <w:rPr>
+          <w:b/>
+          <w:sz w:val="32"/>
+          <w:szCs w:val="32"/>
+        </w:rPr>
         <w:lastRenderedPageBreak/>
         <w:t>Table of Contents</w:t>
       </w:r>
@@ -274,48 +442,50 @@
     <w:p/>
     <w:p/>
     <w:p>
-      <w:r>
-        <w:lastRenderedPageBreak/>
-        <w:t>Introduction</w:t>
-      </w:r>
-    </w:p>
-    <w:p>
       <w:pPr>
         <w:pStyle w:val="ListParagraph"/>
         <w:numPr>
           <w:ilvl w:val="0"/>
-          <w:numId w:val="1"/>
+          <w:numId w:val="3"/>
         </w:numPr>
-      </w:pPr>
-      <w:r>
-        <w:t>Background and motivation</w:t>
+        <w:rPr>
+          <w:b/>
+          <w:sz w:val="32"/>
+          <w:szCs w:val="32"/>
+        </w:rPr>
+      </w:pPr>
+      <w:r>
+        <w:rPr>
+          <w:b/>
+          <w:sz w:val="32"/>
+          <w:szCs w:val="32"/>
+        </w:rPr>
+        <w:lastRenderedPageBreak/>
+        <w:t>Introduction</w:t>
       </w:r>
     </w:p>
     <w:p>
       <w:pPr>
         <w:pStyle w:val="ListParagraph"/>
         <w:numPr>
-          <w:ilvl w:val="0"/>
-          <w:numId w:val="1"/>
+          <w:ilvl w:val="1"/>
+          <w:numId w:val="3"/>
         </w:numPr>
       </w:pPr>
       <w:r>
-        <w:t>Purpose</w:t>
-      </w:r>
-      <w:r>
-        <w:t xml:space="preserve"> of robot</w:t>
+        <w:t>Background and motivation</w:t>
       </w:r>
     </w:p>
     <w:p>
       <w:pPr>
         <w:pStyle w:val="ListParagraph"/>
         <w:numPr>
-          <w:ilvl w:val="0"/>
-          <w:numId w:val="1"/>
+          <w:ilvl w:val="1"/>
+          <w:numId w:val="3"/>
         </w:numPr>
       </w:pPr>
       <w:r>
-        <w:t>Way in which it functions</w:t>
+        <w:t>High Level Logic Flow inside Robot</w:t>
       </w:r>
     </w:p>
     <w:p>
@@ -344,36 +514,100 @@
             <o:lock v:ext="edit" aspectratio="t"/>
           </v:shapetype>
           <v:shape id="_x0000_i1025" type="#_x0000_t75" style="width:298.5pt;height:484.5pt" o:ole="">
-            <v:imagedata r:id="rId6" o:title=""/>
+            <v:imagedata r:id="rId11" o:title=""/>
           </v:shape>
-          <o:OLEObject Type="Embed" ProgID="Visio.Drawing.11" ShapeID="_x0000_i1025" DrawAspect="Content" ObjectID="_1320512451" r:id="rId7"/>
+          <o:OLEObject Type="Embed" ProgID="Visio.Drawing.11" ShapeID="_x0000_i1025" DrawAspect="Content" ObjectID="_1320514445" r:id="rId12"/>
         </w:object>
       </w:r>
     </w:p>
+    <w:p>
+      <w:pPr>
+        <w:pStyle w:val="ListParagraph"/>
+        <w:numPr>
+          <w:ilvl w:val="1"/>
+          <w:numId w:val="3"/>
+        </w:numPr>
+      </w:pPr>
+      <w:r>
+        <w:t>Organization of paper</w:t>
+      </w:r>
+    </w:p>
+    <w:p/>
     <w:p>
       <w:pPr>
         <w:pStyle w:val="ListParagraph"/>
         <w:numPr>
           <w:ilvl w:val="0"/>
-          <w:numId w:val="1"/>
+          <w:numId w:val="3"/>
         </w:numPr>
-      </w:pPr>
-      <w:r>
-        <w:t>Organization of paper</w:t>
-      </w:r>
-    </w:p>
-    <w:p/>
-    <w:p>
-      <w:r>
-        <w:t>Robotics Arm Configurations</w:t>
-      </w:r>
-    </w:p>
-    <w:p>
-      <w:pPr>
-        <w:pStyle w:val="NoSpacing"/>
+        <w:rPr>
+          <w:b/>
+          <w:sz w:val="32"/>
+          <w:szCs w:val="32"/>
+        </w:rPr>
+      </w:pPr>
+      <w:r>
+        <w:rPr>
+          <w:b/>
+          <w:sz w:val="32"/>
+          <w:szCs w:val="32"/>
+        </w:rPr>
+        <w:t>Arm Configurations</w:t>
+      </w:r>
+    </w:p>
+    <w:p>
+      <w:pPr>
+        <w:pStyle w:val="NoSpacing"/>
+      </w:pPr>
+    </w:p>
+    <w:p>
+      <w:pPr>
+        <w:pStyle w:val="NoSpacing"/>
+        <w:numPr>
+          <w:ilvl w:val="1"/>
+          <w:numId w:val="3"/>
+        </w:numPr>
       </w:pPr>
       <w:r>
         <w:lastRenderedPageBreak/>
+        <w:t>Overview of Components</w:t>
+      </w:r>
+    </w:p>
+    <w:p>
+      <w:pPr>
+        <w:pStyle w:val="NoSpacing"/>
+        <w:numPr>
+          <w:ilvl w:val="1"/>
+          <w:numId w:val="3"/>
+        </w:numPr>
+      </w:pPr>
+      <w:r>
+        <w:t>Designs of Individual Mechanical Parts</w:t>
+      </w:r>
+    </w:p>
+    <w:p>
+      <w:pPr>
+        <w:pStyle w:val="NoSpacing"/>
+        <w:numPr>
+          <w:ilvl w:val="1"/>
+          <w:numId w:val="3"/>
+        </w:numPr>
+      </w:pPr>
+      <w:r>
+        <w:t>A model of the Arm used in Simulation</w:t>
+      </w:r>
+    </w:p>
+    <w:p>
+      <w:pPr>
+        <w:pStyle w:val="NoSpacing"/>
+        <w:ind w:left="720"/>
+      </w:pPr>
+    </w:p>
+    <w:p>
+      <w:pPr>
+        <w:pStyle w:val="NoSpacing"/>
+      </w:pPr>
+      <w:r>
         <w:t xml:space="preserve">Assumption on rover dimension and position of arm within rover: </w:t>
       </w:r>
     </w:p>
@@ -395,15 +629,7 @@
         <w:pStyle w:val="NoSpacing"/>
       </w:pPr>
       <w:r>
-        <w:t>The wheel width is about 20cm. The important point is</w:t>
-      </w:r>
-      <w:proofErr w:type="gramStart"/>
-      <w:r>
-        <w:t>,</w:t>
-      </w:r>
-      <w:proofErr w:type="gramEnd"/>
-      <w:r>
-        <w:t xml:space="preserve"> we have about 70cm width between left and right wheels to work with. The chassis is lifted off ground by at least 10 cm, probably 15. This helps rover to get over obstacles, and also gives us space to place the arm.  </w:t>
+        <w:t xml:space="preserve">The wheel width is about 20cm. The important point is, we have about 70cm width between left and right wheels to work with. The chassis is lifted off ground by at least 10 cm, probably 15. This helps rover to get over obstacles, and also gives us space to place the arm.  </w:t>
       </w:r>
     </w:p>
     <w:p>
@@ -487,23 +713,7 @@
         <w:pStyle w:val="NoSpacing"/>
       </w:pPr>
       <w:r>
-        <w:t>(</w:t>
-      </w:r>
-      <w:proofErr w:type="gramStart"/>
-      <w:r>
-        <w:t>left</w:t>
-      </w:r>
-      <w:proofErr w:type="gramEnd"/>
-      <w:r>
-        <w:t xml:space="preserve"> handed system, but </w:t>
-      </w:r>
-      <w:proofErr w:type="spellStart"/>
-      <w:r>
-        <w:t>Matlab</w:t>
-      </w:r>
-      <w:proofErr w:type="spellEnd"/>
-      <w:r>
-        <w:t xml:space="preserve"> uses it)</w:t>
+        <w:t>(left handed system, but Matlab uses it)</w:t>
       </w:r>
     </w:p>
     <w:p>
@@ -540,15 +750,7 @@
         <w:pStyle w:val="NoSpacing"/>
       </w:pPr>
       <w:r>
-        <w:t xml:space="preserve">Forward position: </w:t>
-      </w:r>
-      <w:proofErr w:type="gramStart"/>
-      <w:r>
-        <w:t>theta  =</w:t>
-      </w:r>
-      <w:proofErr w:type="gramEnd"/>
-      <w:r>
-        <w:t xml:space="preserve"> 0. </w:t>
+        <w:t xml:space="preserve">Forward position: theta  = 0. </w:t>
       </w:r>
     </w:p>
     <w:p>
@@ -613,11 +815,9 @@
       <w:pPr>
         <w:pStyle w:val="NoSpacing"/>
       </w:pPr>
-      <w:proofErr w:type="gramStart"/>
       <w:r>
         <w:t>Pitching upward: theta &gt; 0.</w:t>
       </w:r>
-      <w:proofErr w:type="gramEnd"/>
     </w:p>
     <w:p>
       <w:pPr>
@@ -682,15 +882,7 @@
         <w:pStyle w:val="NoSpacing"/>
       </w:pPr>
       <w:r>
-        <w:t xml:space="preserve">Bent down: </w:t>
-      </w:r>
-      <w:proofErr w:type="gramStart"/>
-      <w:r>
-        <w:t>theta  &lt;</w:t>
-      </w:r>
-      <w:proofErr w:type="gramEnd"/>
-      <w:r>
-        <w:t xml:space="preserve"> 0</w:t>
+        <w:t>Bent down: theta  &lt; 0</w:t>
       </w:r>
     </w:p>
     <w:p>
@@ -748,7 +940,6 @@
         <w:pStyle w:val="NoSpacing"/>
       </w:pPr>
       <w:r>
-        <w:lastRenderedPageBreak/>
         <w:t>Range: 360 deg rotation.</w:t>
       </w:r>
     </w:p>
@@ -783,15 +974,7 @@
         <w:pStyle w:val="NoSpacing"/>
       </w:pPr>
       <w:r>
-        <w:t xml:space="preserve">In reality: use 2 parallel </w:t>
-      </w:r>
-      <w:proofErr w:type="gramStart"/>
-      <w:r>
-        <w:t>beam</w:t>
-      </w:r>
-      <w:proofErr w:type="gramEnd"/>
-      <w:r>
-        <w:t xml:space="preserve"> instead of cylinder, to save mass. Apparently Darren said that saving just a little bit of mass saves a LOT of money in this context. </w:t>
+        <w:t xml:space="preserve">In reality: use 2 parallel beam instead of cylinder, to save mass. Apparently Darren said that saving just a little bit of mass saves a LOT of money in this context. </w:t>
       </w:r>
     </w:p>
     <w:p>
@@ -837,91 +1020,72 @@
     <w:p>
       <w:pPr>
         <w:pStyle w:val="NoSpacing"/>
+        <w:numPr>
+          <w:ilvl w:val="0"/>
+          <w:numId w:val="3"/>
+        </w:numPr>
+        <w:rPr>
+          <w:b/>
+          <w:sz w:val="32"/>
+          <w:szCs w:val="32"/>
+        </w:rPr>
+      </w:pPr>
+      <w:r>
+        <w:rPr>
+          <w:b/>
+          <w:sz w:val="32"/>
+          <w:szCs w:val="32"/>
+        </w:rPr>
+        <w:t>Materials</w:t>
+      </w:r>
+    </w:p>
+    <w:p>
+      <w:pPr>
+        <w:pStyle w:val="NoSpacing"/>
         <w:rPr>
           <w:sz w:val="24"/>
           <w:szCs w:val="24"/>
         </w:rPr>
       </w:pPr>
-      <w:r>
+    </w:p>
+    <w:p>
+      <w:pPr>
+        <w:pStyle w:val="NoSpacing"/>
         <w:rPr>
           <w:sz w:val="24"/>
           <w:szCs w:val="24"/>
         </w:rPr>
-        <w:t xml:space="preserve">Material: </w:t>
-      </w:r>
-    </w:p>
-    <w:p>
-      <w:pPr>
-        <w:pStyle w:val="NoSpacing"/>
+      </w:pPr>
+      <w:r>
         <w:rPr>
           <w:sz w:val="24"/>
           <w:szCs w:val="24"/>
         </w:rPr>
-      </w:pPr>
+        <w:t xml:space="preserve">Carbon fiber: Fiber-reinforced materials such as carbon, aramid and glass composites have the highest strength and stiffness-to-weight ratios among engineering materials. For demanding applications such as spacecraft, aerospace and high-speed machinery, such properties make for a very efficient and high-performance system. Carbon fiber composites, for example, are five times stiffer than steel for the same weight allowing for much lighter structures for the same level of performance. In addition, carbon and aramid composites have close to zero coefficients of thermal expansion, making them essential in the design of ultra-precise </w:t>
+      </w:r>
       <w:r>
         <w:rPr>
           <w:sz w:val="24"/>
           <w:szCs w:val="24"/>
         </w:rPr>
-        <w:t xml:space="preserve">Carbon fiber: Fiber-reinforced materials such as carbon, </w:t>
-      </w:r>
-      <w:proofErr w:type="spellStart"/>
-      <w:r>
+        <w:t>work stations.</w:t>
+      </w:r>
+    </w:p>
+    <w:p>
+      <w:pPr>
+        <w:pStyle w:val="NoSpacing"/>
         <w:rPr>
           <w:sz w:val="24"/>
           <w:szCs w:val="24"/>
         </w:rPr>
-        <w:t>aramid</w:t>
-      </w:r>
-      <w:proofErr w:type="spellEnd"/>
+      </w:pPr>
       <w:r>
         <w:rPr>
           <w:sz w:val="24"/>
           <w:szCs w:val="24"/>
         </w:rPr>
-        <w:t xml:space="preserve"> and glass composites have the highest strength and stiffness-to-weight ratios among engineering materials. For demanding applications such as spacecraft, aerospace and high-speed machinery, such properties make for a very efficient and high-performance system. Carbon fiber composites, for example, are five times stiffer than steel for the same weight allowing for much lighter structures for the same level of performance. In addition, carbon and </w:t>
-      </w:r>
-      <w:proofErr w:type="spellStart"/>
-      <w:r>
-        <w:rPr>
-          <w:sz w:val="24"/>
-          <w:szCs w:val="24"/>
-        </w:rPr>
-        <w:t>aramid</w:t>
-      </w:r>
-      <w:proofErr w:type="spellEnd"/>
-      <w:r>
-        <w:rPr>
-          <w:sz w:val="24"/>
-          <w:szCs w:val="24"/>
-        </w:rPr>
-        <w:t xml:space="preserve"> composites have close to zero coefficients of thermal expansion, making them essential in the design of ultra-precise </w:t>
-      </w:r>
-      <w:r>
-        <w:rPr>
-          <w:sz w:val="24"/>
-          <w:szCs w:val="24"/>
-        </w:rPr>
-        <w:t>work stations.</w:t>
-      </w:r>
-    </w:p>
-    <w:p>
-      <w:pPr>
-        <w:pStyle w:val="NoSpacing"/>
-        <w:rPr>
-          <w:sz w:val="24"/>
-          <w:szCs w:val="24"/>
-        </w:rPr>
-      </w:pPr>
-      <w:proofErr w:type="gramStart"/>
-      <w:r>
-        <w:rPr>
-          <w:sz w:val="24"/>
-          <w:szCs w:val="24"/>
-        </w:rPr>
         <w:t>1.78 g/cm^3.</w:t>
       </w:r>
-      <w:proofErr w:type="gramEnd"/>
     </w:p>
     <w:p>
       <w:pPr>
@@ -2036,6 +2200,7 @@
               <w:sz w:val="24"/>
               <w:szCs w:val="24"/>
             </w:rPr>
+            <w:lastRenderedPageBreak/>
             <m:t xml:space="preserve">I=  </m:t>
           </m:r>
           <m:d>
@@ -4188,127 +4353,161 @@
     </w:p>
     <w:p>
       <w:pPr>
-        <w:pStyle w:val="NoSpacing"/>
-        <w:rPr>
-          <w:sz w:val="24"/>
-          <w:szCs w:val="24"/>
-        </w:rPr>
-      </w:pPr>
-    </w:p>
-    <w:p>
-      <w:r>
-        <w:t>Material</w:t>
-      </w:r>
-    </w:p>
-    <w:p>
-      <w:pPr>
-        <w:pStyle w:val="NoSpacing"/>
-        <w:rPr>
-          <w:sz w:val="24"/>
-          <w:szCs w:val="24"/>
-        </w:rPr>
-      </w:pPr>
-      <w:r>
-        <w:rPr>
-          <w:sz w:val="24"/>
-          <w:szCs w:val="24"/>
-        </w:rPr>
-        <w:t xml:space="preserve">Carbon fiber: Fiber-reinforced materials such as carbon, </w:t>
-      </w:r>
-      <w:proofErr w:type="spellStart"/>
-      <w:r>
-        <w:rPr>
-          <w:sz w:val="24"/>
-          <w:szCs w:val="24"/>
-        </w:rPr>
-        <w:t>aramid</w:t>
-      </w:r>
-      <w:proofErr w:type="spellEnd"/>
-      <w:r>
-        <w:rPr>
-          <w:sz w:val="24"/>
-          <w:szCs w:val="24"/>
-        </w:rPr>
-        <w:t xml:space="preserve"> and glass composites have the highest strength and stiffness-to-weight ratios among engineering materials. For demanding applications such as spacecraft, aerospace and high-speed machinery, such properties make for a very efficient and high-performance system. Carbon fiber </w:t>
-      </w:r>
-      <w:r>
-        <w:rPr>
-          <w:sz w:val="24"/>
-          <w:szCs w:val="24"/>
-        </w:rPr>
-        <w:lastRenderedPageBreak/>
-        <w:t xml:space="preserve">composites, for example, are five times stiffer than steel for the same weight allowing for much lighter structures for the same level of performance. In addition, carbon and </w:t>
-      </w:r>
-      <w:proofErr w:type="spellStart"/>
-      <w:r>
-        <w:rPr>
-          <w:sz w:val="24"/>
-          <w:szCs w:val="24"/>
-        </w:rPr>
-        <w:t>aramid</w:t>
-      </w:r>
-      <w:proofErr w:type="spellEnd"/>
-      <w:r>
-        <w:rPr>
-          <w:sz w:val="24"/>
-          <w:szCs w:val="24"/>
-        </w:rPr>
-        <w:t xml:space="preserve"> composites have close to zero coefficients of thermal expansion, making them essential in the design of ultra-precise </w:t>
-      </w:r>
-      <w:r>
-        <w:rPr>
-          <w:sz w:val="24"/>
-          <w:szCs w:val="24"/>
-        </w:rPr>
-        <w:t>work stations.</w:t>
-      </w:r>
-    </w:p>
-    <w:p>
-      <w:pPr>
-        <w:pStyle w:val="NoSpacing"/>
-        <w:rPr>
-          <w:sz w:val="24"/>
-          <w:szCs w:val="24"/>
-        </w:rPr>
-      </w:pPr>
-      <w:proofErr w:type="gramStart"/>
-      <w:r>
-        <w:rPr>
-          <w:sz w:val="24"/>
-          <w:szCs w:val="24"/>
-        </w:rPr>
-        <w:t>1.78 g/cm^3.</w:t>
-      </w:r>
-      <w:proofErr w:type="gramEnd"/>
-    </w:p>
-    <w:p>
-      <w:pPr>
         <w:pStyle w:val="ListParagraph"/>
       </w:pPr>
-    </w:p>
-    <w:p>
-      <w:r>
-        <w:t>Sensors and Actuators</w:t>
-      </w:r>
     </w:p>
     <w:p>
       <w:pPr>
         <w:pStyle w:val="ListParagraph"/>
         <w:numPr>
           <w:ilvl w:val="0"/>
-          <w:numId w:val="1"/>
+          <w:numId w:val="3"/>
         </w:numPr>
+        <w:rPr>
+          <w:b/>
+          <w:sz w:val="32"/>
+          <w:szCs w:val="32"/>
+        </w:rPr>
+      </w:pPr>
+      <w:r>
+        <w:rPr>
+          <w:b/>
+          <w:sz w:val="32"/>
+          <w:szCs w:val="32"/>
+        </w:rPr>
+        <w:t>Sensors and Actuators</w:t>
+      </w:r>
+    </w:p>
+    <w:p>
+      <w:pPr>
+        <w:pStyle w:val="ListParagraph"/>
+        <w:numPr>
+          <w:ilvl w:val="1"/>
+          <w:numId w:val="3"/>
+        </w:numPr>
+      </w:pPr>
+      <w:r>
+        <w:t xml:space="preserve">Sensor </w:t>
+      </w:r>
+      <w:r>
+        <w:t xml:space="preserve">Choice: Technical </w:t>
+      </w:r>
+      <w:r>
+        <w:t>Specifications</w:t>
+      </w:r>
+    </w:p>
+    <w:p>
+      <w:pPr>
+        <w:pStyle w:val="ListParagraph"/>
+        <w:numPr>
+          <w:ilvl w:val="1"/>
+          <w:numId w:val="3"/>
+        </w:numPr>
+      </w:pPr>
+      <w:r>
+        <w:t>Sensor Choice: Advantages and Disadvantages</w:t>
+      </w:r>
+    </w:p>
+    <w:p>
+      <w:pPr>
+        <w:pStyle w:val="ListParagraph"/>
+        <w:numPr>
+          <w:ilvl w:val="1"/>
+          <w:numId w:val="3"/>
+        </w:numPr>
+      </w:pPr>
+      <w:r>
+        <w:t xml:space="preserve">Actuator </w:t>
+      </w:r>
+      <w:r>
+        <w:t xml:space="preserve">Choice: Technical </w:t>
+      </w:r>
+      <w:r>
+        <w:t>Specifications</w:t>
+      </w:r>
+    </w:p>
+    <w:p>
+      <w:pPr>
+        <w:pStyle w:val="ListParagraph"/>
+        <w:numPr>
+          <w:ilvl w:val="1"/>
+          <w:numId w:val="3"/>
+        </w:numPr>
+      </w:pPr>
+      <w:r>
+        <w:t xml:space="preserve">Actuator Choice: </w:t>
+      </w:r>
+      <w:r>
+        <w:t>Advantages and Disadva</w:t>
+      </w:r>
+      <w:r>
+        <w:t>n</w:t>
+      </w:r>
+      <w:r>
+        <w:t>ta</w:t>
+      </w:r>
+      <w:r>
+        <w:t xml:space="preserve">ges </w:t>
+      </w:r>
+    </w:p>
+    <w:p>
+      <w:pPr>
+        <w:ind w:left="360"/>
       </w:pPr>
       <w:r>
         <w:t>Detailed list of parameters</w:t>
       </w:r>
-    </w:p>
-    <w:p>
-      <w:r>
+      <w:r>
+        <w:t xml:space="preserve"> and ranges</w:t>
+      </w:r>
+    </w:p>
+    <w:p/>
+    <w:p>
+      <w:pPr>
+        <w:pStyle w:val="ListParagraph"/>
+        <w:numPr>
+          <w:ilvl w:val="0"/>
+          <w:numId w:val="3"/>
+        </w:numPr>
+        <w:rPr>
+          <w:b/>
+          <w:sz w:val="32"/>
+          <w:szCs w:val="32"/>
+        </w:rPr>
+      </w:pPr>
+      <w:r>
+        <w:rPr>
+          <w:b/>
+          <w:sz w:val="32"/>
+          <w:szCs w:val="32"/>
+        </w:rPr>
         <w:t>Mechanism of Action</w:t>
       </w:r>
     </w:p>
-    <w:p/>
+    <w:p>
+      <w:pPr>
+        <w:pStyle w:val="ListParagraph"/>
+        <w:numPr>
+          <w:ilvl w:val="1"/>
+          <w:numId w:val="3"/>
+        </w:numPr>
+      </w:pPr>
+      <w:r>
+        <w:t>Calculating the Reference Position</w:t>
+      </w:r>
+    </w:p>
+    <w:p>
+      <w:pPr>
+        <w:pStyle w:val="ListParagraph"/>
+        <w:numPr>
+          <w:ilvl w:val="1"/>
+          <w:numId w:val="3"/>
+        </w:numPr>
+      </w:pPr>
+      <w:r>
+        <w:t>Generating Angle Signals</w:t>
+      </w:r>
+    </w:p>
     <w:p>
       <w:pPr>
         <w:pStyle w:val="NoSpacing"/>
@@ -4319,28 +4518,12 @@
     </w:p>
     <w:p>
       <w:r>
-        <w:t>(</w:t>
-      </w:r>
-      <w:proofErr w:type="gramStart"/>
-      <w:r>
-        <w:t>x</w:t>
-      </w:r>
-      <w:proofErr w:type="gramEnd"/>
-      <w:r>
-        <w:t xml:space="preserve">, y, z).  The first step in this procedure is to figure out the FINAL angles we need each joint to have, when the arm is AT the reference position. </w:t>
-      </w:r>
-    </w:p>
-    <w:p>
-      <w:r>
-        <w:t xml:space="preserve">This part is non-trivial, and is analyzed below. For the </w:t>
-      </w:r>
-      <w:proofErr w:type="spellStart"/>
-      <w:r>
-        <w:t>matlab</w:t>
-      </w:r>
-      <w:proofErr w:type="spellEnd"/>
-      <w:r>
-        <w:t xml:space="preserve"> code implementing the ideas presented below, see Appendix A.</w:t>
+        <w:t xml:space="preserve">(x, y, z).  The first step in this procedure is to figure out the FINAL angles we need each joint to have, when the arm is AT the reference position. </w:t>
+      </w:r>
+    </w:p>
+    <w:p>
+      <w:r>
+        <w:t>This part is non-trivial, and is analyzed below. For the matlab code implementing the ideas presented below, see Appendix A.</w:t>
       </w:r>
     </w:p>
     <w:p>
@@ -4348,15 +4531,7 @@
         <w:t xml:space="preserve">Step 1: </w:t>
       </w:r>
       <w:r>
-        <w:t xml:space="preserve">Ignore y coordinate (vertical) for now. Using only the x and z coordinates of rock </w:t>
-      </w:r>
-      <w:proofErr w:type="gramStart"/>
-      <w:r>
-        <w:t>surface,</w:t>
-      </w:r>
-      <w:proofErr w:type="gramEnd"/>
-      <w:r>
-        <w:t xml:space="preserve"> we can already determine the neck yaw angle (φ) needed, as well as the </w:t>
+        <w:t xml:space="preserve">Ignore y coordinate (vertical) for now. Using only the x and z coordinates of rock surface, we can already determine the neck yaw angle (φ) needed, as well as the </w:t>
       </w:r>
       <w:r>
         <w:t>“</w:t>
@@ -4395,34 +4570,18 @@
         <w:t xml:space="preserve">It is drawn in the diagrams below. Also, lateral displacement occurs in 2 parts, 1 on the connector between upper arm and lower arm, which has length 4, the other on the connector between lower arm and manipulator, which has length 8. So total lateral displacement = 12cm in this design. </w:t>
       </w:r>
       <w:r>
-        <w:t xml:space="preserve">In the derivations to follow, we combine these 2 </w:t>
-      </w:r>
-      <w:proofErr w:type="gramStart"/>
-      <w:r>
-        <w:t>displacement</w:t>
-      </w:r>
-      <w:proofErr w:type="gramEnd"/>
-      <w:r>
-        <w:t xml:space="preserve"> into 1 equivalent lateral displacement, d. </w:t>
-      </w:r>
-    </w:p>
-    <w:p>
-      <w:r>
-        <w:t xml:space="preserve">Thus the current problem is: given x, </w:t>
-      </w:r>
-      <w:proofErr w:type="gramStart"/>
-      <w:r>
-        <w:t>z,</w:t>
+        <w:t xml:space="preserve">In the derivations to follow, we combine these 2 displacement into 1 equivalent lateral displacement, d. </w:t>
+      </w:r>
+    </w:p>
+    <w:p>
+      <w:r>
+        <w:t>Thus the current problem is: given x, z,</w:t>
       </w:r>
       <w:r>
         <w:t xml:space="preserve"> d,</w:t>
       </w:r>
       <w:r>
-        <w:t xml:space="preserve"> find</w:t>
-      </w:r>
-      <w:proofErr w:type="gramEnd"/>
-      <w:r>
-        <w:t xml:space="preserve"> φ and radius. </w:t>
+        <w:t xml:space="preserve"> find φ and radius. </w:t>
       </w:r>
     </w:p>
     <w:p>
@@ -4493,7 +4652,7 @@
                     </pic:cNvPicPr>
                   </pic:nvPicPr>
                   <pic:blipFill>
-                    <a:blip r:embed="rId8" cstate="print">
+                    <a:blip r:embed="rId13" cstate="print">
                       <a:lum bright="10000" contrast="30000"/>
                     </a:blip>
                     <a:srcRect l="46213" t="18148" r="2042" b="7188"/>
@@ -4657,6 +4816,7 @@
             <w:rPr>
               <w:rFonts w:ascii="Cambria Math" w:hAnsi="Cambria Math"/>
             </w:rPr>
+            <w:lastRenderedPageBreak/>
             <m:t xml:space="preserve">   Distance OQ is the radius here.</m:t>
           </m:r>
         </m:oMath>
@@ -4741,7 +4901,6 @@
             <w:rPr>
               <w:rFonts w:ascii="Cambria Math" w:hAnsi="Cambria Math"/>
             </w:rPr>
-            <w:lastRenderedPageBreak/>
             <m:t xml:space="preserve">   Since OH⊥HP and PQ⊥OQ,</m:t>
           </m:r>
         </m:oMath>
@@ -5741,7 +5900,7 @@
                     </pic:cNvPicPr>
                   </pic:nvPicPr>
                   <pic:blipFill>
-                    <a:blip r:embed="rId9" cstate="print">
+                    <a:blip r:embed="rId14" cstate="print">
                       <a:grayscl/>
                       <a:lum contrast="40000"/>
                     </a:blip>
@@ -6302,24 +6461,11 @@
       </w:r>
     </w:p>
     <w:p>
-      <w:proofErr w:type="gramStart"/>
-      <w:r>
-        <w:t>Quadrilateral, because of the 2 right angles at Q and H.</w:t>
-      </w:r>
-      <w:proofErr w:type="gramEnd"/>
-      <w:r>
-        <w:t xml:space="preserve"> </w:t>
-      </w:r>
-      <w:r>
-        <w:t xml:space="preserve">We first find radius OQ, then apply Ptolemy’s Theorem and Cosine Law to find φ, which is negative, because we (or </w:t>
-      </w:r>
-      <w:proofErr w:type="spellStart"/>
-      <w:r>
-        <w:t>matlab</w:t>
-      </w:r>
-      <w:proofErr w:type="spellEnd"/>
-      <w:r>
-        <w:t xml:space="preserve">) has defined the axis and rotation such that when the arm is pointing along x axis, φ is 0, and when it turns to the left, φ is negative. </w:t>
+      <w:r>
+        <w:t xml:space="preserve">Quadrilateral, because of the 2 right angles at Q and H. </w:t>
+      </w:r>
+      <w:r>
+        <w:t xml:space="preserve">We first find radius OQ, then apply Ptolemy’s Theorem and Cosine Law to find φ, which is negative, because we (or matlab) has defined the axis and rotation such that when the arm is pointing along x axis, φ is 0, and when it turns to the left, φ is negative. </w:t>
       </w:r>
       <w:r>
         <w:t xml:space="preserve">We have: </w:t>
@@ -6906,7 +7052,7 @@
                     </pic:cNvPicPr>
                   </pic:nvPicPr>
                   <pic:blipFill>
-                    <a:blip r:embed="rId10" cstate="print">
+                    <a:blip r:embed="rId15" cstate="print">
                       <a:lum bright="10000" contrast="30000"/>
                     </a:blip>
                     <a:srcRect t="13449" r="53266" b="5664"/>
@@ -7370,7 +7516,7 @@
                     </pic:cNvPicPr>
                   </pic:nvPicPr>
                   <pic:blipFill>
-                    <a:blip r:embed="rId11" cstate="print">
+                    <a:blip r:embed="rId16" cstate="print">
                       <a:grayscl/>
                       <a:lum contrast="30000"/>
                     </a:blip>
@@ -8528,7 +8674,7 @@
         <w:pStyle w:val="ListParagraph"/>
         <w:numPr>
           <w:ilvl w:val="0"/>
-          <w:numId w:val="1"/>
+          <w:numId w:val="2"/>
         </w:numPr>
         <w:rPr>
           <w:noProof/>
@@ -8553,7 +8699,7 @@
         <w:pStyle w:val="ListParagraph"/>
         <w:numPr>
           <w:ilvl w:val="0"/>
-          <w:numId w:val="1"/>
+          <w:numId w:val="2"/>
         </w:numPr>
         <w:rPr>
           <w:noProof/>
@@ -8577,7 +8723,7 @@
         <w:pStyle w:val="ListParagraph"/>
         <w:numPr>
           <w:ilvl w:val="0"/>
-          <w:numId w:val="1"/>
+          <w:numId w:val="2"/>
         </w:numPr>
         <w:rPr>
           <w:noProof/>
@@ -8733,7 +8879,7 @@
                     </pic:cNvPicPr>
                   </pic:nvPicPr>
                   <pic:blipFill>
-                    <a:blip r:embed="rId12"/>
+                    <a:blip r:embed="rId17"/>
                     <a:srcRect l="25173" t="18056" r="26042" b="32222"/>
                     <a:stretch>
                       <a:fillRect/>
@@ -8828,7 +8974,7 @@
                     </pic:cNvPicPr>
                   </pic:nvPicPr>
                   <pic:blipFill>
-                    <a:blip r:embed="rId13"/>
+                    <a:blip r:embed="rId18"/>
                     <a:srcRect l="31076" t="20000" r="14063" b="31111"/>
                     <a:stretch>
                       <a:fillRect/>
@@ -8887,7 +9033,7 @@
                     </pic:cNvPicPr>
                   </pic:nvPicPr>
                   <pic:blipFill>
-                    <a:blip r:embed="rId14"/>
+                    <a:blip r:embed="rId19"/>
                     <a:srcRect l="25347" t="18333" r="33681" b="31944"/>
                     <a:stretch>
                       <a:fillRect/>
@@ -8942,7 +9088,7 @@
                     </pic:cNvPicPr>
                   </pic:nvPicPr>
                   <pic:blipFill>
-                    <a:blip r:embed="rId15"/>
+                    <a:blip r:embed="rId20"/>
                     <a:srcRect l="21007" t="23611" r="26215" b="26944"/>
                     <a:stretch>
                       <a:fillRect/>
@@ -8994,7 +9140,7 @@
                     </pic:cNvPicPr>
                   </pic:nvPicPr>
                   <pic:blipFill>
-                    <a:blip r:embed="rId16"/>
+                    <a:blip r:embed="rId21"/>
                     <a:srcRect l="20486" t="22500" r="27778" b="28889"/>
                     <a:stretch>
                       <a:fillRect/>
@@ -9047,7 +9193,7 @@
                     </pic:cNvPicPr>
                   </pic:nvPicPr>
                   <pic:blipFill>
-                    <a:blip r:embed="rId17"/>
+                    <a:blip r:embed="rId22"/>
                     <a:srcRect l="16840" t="21944" r="31944" b="31667"/>
                     <a:stretch>
                       <a:fillRect/>
@@ -9099,7 +9245,7 @@
                     </pic:cNvPicPr>
                   </pic:nvPicPr>
                   <pic:blipFill>
-                    <a:blip r:embed="rId18"/>
+                    <a:blip r:embed="rId23"/>
                     <a:srcRect l="16493" t="19444" r="33160" b="31389"/>
                     <a:stretch>
                       <a:fillRect/>
@@ -9129,26 +9275,137 @@
       </w:r>
     </w:p>
     <w:p>
-      <w:r>
+      <w:pPr>
+        <w:pStyle w:val="ListParagraph"/>
+        <w:numPr>
+          <w:ilvl w:val="0"/>
+          <w:numId w:val="3"/>
+        </w:numPr>
+        <w:rPr>
+          <w:b/>
+          <w:sz w:val="32"/>
+          <w:szCs w:val="32"/>
+        </w:rPr>
+      </w:pPr>
+      <w:r>
+        <w:rPr>
+          <w:b/>
+          <w:sz w:val="32"/>
+          <w:szCs w:val="32"/>
+        </w:rPr>
         <w:t>Control Logic</w:t>
       </w:r>
     </w:p>
     <w:p>
+      <w:pPr>
+        <w:pStyle w:val="ListParagraph"/>
+        <w:numPr>
+          <w:ilvl w:val="1"/>
+          <w:numId w:val="3"/>
+        </w:numPr>
+      </w:pPr>
+      <w:r>
+        <w:t>Algorithm</w:t>
+      </w:r>
+    </w:p>
+    <w:p>
+      <w:pPr>
+        <w:pStyle w:val="ListParagraph"/>
+        <w:numPr>
+          <w:ilvl w:val="1"/>
+          <w:numId w:val="3"/>
+        </w:numPr>
+      </w:pPr>
+      <w:r>
+        <w:t>Physical Aspect</w:t>
+      </w:r>
+    </w:p>
+    <w:p>
+      <w:pPr>
+        <w:pStyle w:val="ListParagraph"/>
+        <w:numPr>
+          <w:ilvl w:val="1"/>
+          <w:numId w:val="3"/>
+        </w:numPr>
+      </w:pPr>
+      <w:r>
+        <w:t>Treatment of Error</w:t>
+      </w:r>
+    </w:p>
+    <w:p>
+      <w:pPr>
+        <w:pStyle w:val="ListParagraph"/>
+        <w:numPr>
+          <w:ilvl w:val="1"/>
+          <w:numId w:val="3"/>
+        </w:numPr>
+        <w:rPr>
+          <w:b/>
+          <w:sz w:val="32"/>
+          <w:szCs w:val="32"/>
+        </w:rPr>
+      </w:pPr>
+      <w:r>
+        <w:rPr>
+          <w:b/>
+          <w:sz w:val="32"/>
+          <w:szCs w:val="32"/>
+        </w:rPr>
+        <w:br w:type="page"/>
+      </w:r>
+    </w:p>
+    <w:p>
+      <w:pPr>
+        <w:pStyle w:val="ListParagraph"/>
+        <w:numPr>
+          <w:ilvl w:val="0"/>
+          <w:numId w:val="3"/>
+        </w:numPr>
+        <w:rPr>
+          <w:b/>
+          <w:sz w:val="32"/>
+          <w:szCs w:val="32"/>
+        </w:rPr>
+      </w:pPr>
+      <w:r>
+        <w:rPr>
+          <w:b/>
+          <w:sz w:val="32"/>
+          <w:szCs w:val="32"/>
+        </w:rPr>
+        <w:lastRenderedPageBreak/>
+        <w:t>Arm in Action</w:t>
+      </w:r>
+    </w:p>
+    <w:p>
+      <w:pPr>
+        <w:pStyle w:val="ListParagraph"/>
+        <w:numPr>
+          <w:ilvl w:val="1"/>
+          <w:numId w:val="3"/>
+        </w:numPr>
+      </w:pPr>
+      <w:r>
+        <w:t>Simulation</w:t>
+      </w:r>
+    </w:p>
+    <w:p>
+      <w:pPr>
+        <w:pStyle w:val="ListParagraph"/>
+        <w:numPr>
+          <w:ilvl w:val="1"/>
+          <w:numId w:val="3"/>
+        </w:numPr>
+      </w:pPr>
       <w:r>
         <w:t>Power Consumption</w:t>
       </w:r>
     </w:p>
     <w:p>
       <w:r>
-        <w:t xml:space="preserve">Operation and Simulation </w:t>
-      </w:r>
-    </w:p>
-    <w:p>
-      <w:r>
-        <w:rPr>
-          <w:noProof/>
-        </w:rPr>
-        <w:lastRenderedPageBreak/>
+        <w:rPr>
+          <w:noProof/>
+        </w:rPr>
         <w:drawing>
           <wp:inline distT="0" distB="0" distL="0" distR="0">
             <wp:extent cx="4671204" cy="3429000"/>
@@ -9167,7 +9424,7 @@
                     </pic:cNvPicPr>
                   </pic:nvPicPr>
                   <pic:blipFill>
-                    <a:blip r:embed="rId19"/>
+                    <a:blip r:embed="rId24"/>
                     <a:srcRect l="1389" t="15556" r="35937" b="10833"/>
                     <a:stretch>
                       <a:fillRect/>
@@ -9236,7 +9493,7 @@
                     </pic:cNvPicPr>
                   </pic:nvPicPr>
                   <pic:blipFill>
-                    <a:blip r:embed="rId20"/>
+                    <a:blip r:embed="rId25"/>
                     <a:srcRect t="13056" b="10278"/>
                     <a:stretch>
                       <a:fillRect/>
@@ -9266,29 +9523,70 @@
       </w:r>
     </w:p>
     <w:p>
-      <w:r>
+      <w:pPr>
+        <w:pStyle w:val="ListParagraph"/>
+        <w:numPr>
+          <w:ilvl w:val="0"/>
+          <w:numId w:val="3"/>
+        </w:numPr>
+        <w:rPr>
+          <w:b/>
+          <w:sz w:val="32"/>
+          <w:szCs w:val="32"/>
+        </w:rPr>
+      </w:pPr>
+      <w:r>
+        <w:rPr>
+          <w:b/>
+          <w:sz w:val="32"/>
+          <w:szCs w:val="32"/>
+        </w:rPr>
         <w:t>Major Pitfalls</w:t>
       </w:r>
     </w:p>
     <w:p>
-      <w:r>
+      <w:pPr>
+        <w:pStyle w:val="ListParagraph"/>
+        <w:numPr>
+          <w:ilvl w:val="0"/>
+          <w:numId w:val="3"/>
+        </w:numPr>
+        <w:rPr>
+          <w:b/>
+          <w:sz w:val="32"/>
+          <w:szCs w:val="32"/>
+        </w:rPr>
+      </w:pPr>
+      <w:r>
+        <w:rPr>
+          <w:b/>
+          <w:sz w:val="32"/>
+          <w:szCs w:val="32"/>
+        </w:rPr>
         <w:t>Feasibility</w:t>
       </w:r>
       <w:r>
+        <w:rPr>
+          <w:b/>
+          <w:sz w:val="32"/>
+          <w:szCs w:val="32"/>
+        </w:rPr>
         <w:t xml:space="preserve"> and Future</w:t>
       </w:r>
     </w:p>
     <w:p>
-      <w:r>
-        <w:t>(</w:t>
-      </w:r>
-      <w:proofErr w:type="gramStart"/>
-      <w:r>
-        <w:t>use</w:t>
-      </w:r>
-      <w:proofErr w:type="gramEnd"/>
-      <w:r>
-        <w:t xml:space="preserve"> equations, figures, tables, graphs, </w:t>
+      <w:pPr>
+        <w:ind w:left="360"/>
+        <w:rPr>
+          <w:b/>
+          <w:sz w:val="32"/>
+          <w:szCs w:val="32"/>
+        </w:rPr>
+      </w:pPr>
+    </w:p>
+    <w:p>
+      <w:r>
+        <w:t xml:space="preserve">(use equations, figures, tables, graphs, </w:t>
       </w:r>
       <w:r>
         <w:t xml:space="preserve">citations, </w:t>
@@ -9299,53 +9597,39 @@
     </w:p>
     <w:p>
       <w:r>
-        <w:t>(</w:t>
-      </w:r>
-      <w:proofErr w:type="gramStart"/>
-      <w:r>
-        <w:t>cite</w:t>
-      </w:r>
-      <w:proofErr w:type="gramEnd"/>
-      <w:r>
-        <w:t xml:space="preserve"> all tables/equations/graphs borrowed. )</w:t>
-      </w:r>
-    </w:p>
-    <w:p>
-      <w:r>
-        <w:t>(</w:t>
-      </w:r>
-      <w:proofErr w:type="gramStart"/>
-      <w:r>
-        <w:t>format</w:t>
-      </w:r>
-      <w:proofErr w:type="gramEnd"/>
-      <w:r>
-        <w:t xml:space="preserve"> tables/graphs in appropriate manner to make information easy to understand. Explain their significance. )</w:t>
-      </w:r>
-    </w:p>
-    <w:p>
-      <w:r>
-        <w:t>(</w:t>
-      </w:r>
-      <w:proofErr w:type="gramStart"/>
-      <w:r>
-        <w:t>no</w:t>
-      </w:r>
-      <w:proofErr w:type="gramEnd"/>
-      <w:r>
-        <w:t xml:space="preserve"> babbling)</w:t>
-      </w:r>
-    </w:p>
-    <w:p/>
-    <w:p/>
-    <w:p/>
-    <w:p/>
-    <w:p>
-      <w:r>
+        <w:t>(cite all tables/equations/graphs borrowed. )</w:t>
+      </w:r>
+    </w:p>
+    <w:p>
+      <w:r>
+        <w:t>(format tables/graphs in appropriate manner to make information easy to understand. Explain their significance. )</w:t>
+      </w:r>
+    </w:p>
+    <w:p>
+      <w:pPr>
+        <w:pStyle w:val="ListParagraph"/>
+        <w:numPr>
+          <w:ilvl w:val="0"/>
+          <w:numId w:val="3"/>
+        </w:numPr>
+        <w:rPr>
+          <w:b/>
+          <w:sz w:val="32"/>
+          <w:szCs w:val="32"/>
+        </w:rPr>
+      </w:pPr>
+      <w:r>
+        <w:rPr>
+          <w:b/>
+          <w:sz w:val="32"/>
+          <w:szCs w:val="32"/>
+        </w:rPr>
         <w:t>Conclusion</w:t>
       </w:r>
-      <w:r>
-        <w:t>`</w:t>
+    </w:p>
+    <w:p>
+      <w:r>
+        <w:t>Estimation of cost</w:t>
       </w:r>
     </w:p>
     <w:p/>
@@ -9353,45 +9637,82 @@
     <w:p/>
     <w:p/>
     <w:p/>
+    <w:p>
+      <w:pPr>
+        <w:jc w:val="center"/>
+        <w:rPr>
+          <w:b/>
+          <w:sz w:val="32"/>
+          <w:szCs w:val="32"/>
+        </w:rPr>
+      </w:pPr>
+      <w:r>
+        <w:rPr>
+          <w:b/>
+          <w:sz w:val="32"/>
+          <w:szCs w:val="32"/>
+        </w:rPr>
+        <w:lastRenderedPageBreak/>
+        <w:t>W</w:t>
+      </w:r>
+      <w:r>
+        <w:rPr>
+          <w:b/>
+          <w:sz w:val="32"/>
+          <w:szCs w:val="32"/>
+        </w:rPr>
+        <w:t>orks Cited</w:t>
+      </w:r>
+    </w:p>
     <w:p/>
     <w:p/>
     <w:p/>
     <w:p/>
-    <w:p/>
-    <w:p/>
-    <w:p/>
-    <w:p/>
-    <w:p/>
-    <w:p/>
-    <w:p/>
-    <w:p/>
-    <w:p/>
-    <w:p/>
-    <w:p/>
-    <w:p/>
-    <w:p/>
-    <w:p/>
-    <w:p/>
-    <w:p>
-      <w:r>
-        <w:t>Works Cited</w:t>
-      </w:r>
-    </w:p>
-    <w:p/>
-    <w:p/>
-    <w:p/>
-    <w:p/>
-    <w:p>
-      <w:r>
-        <w:t xml:space="preserve">Appendix A: </w:t>
-      </w:r>
-      <w:proofErr w:type="spellStart"/>
-      <w:r>
-        <w:t>Matlab</w:t>
-      </w:r>
-      <w:proofErr w:type="spellEnd"/>
-      <w:r>
-        <w:t xml:space="preserve"> code for angle calculator</w:t>
+    <w:p>
+      <w:r>
+        <w:br w:type="page"/>
+      </w:r>
+    </w:p>
+    <w:p>
+      <w:pPr>
+        <w:rPr>
+          <w:b/>
+          <w:sz w:val="32"/>
+          <w:szCs w:val="32"/>
+        </w:rPr>
+      </w:pPr>
+      <w:r>
+        <w:rPr>
+          <w:b/>
+          <w:sz w:val="32"/>
+          <w:szCs w:val="32"/>
+        </w:rPr>
+        <w:lastRenderedPageBreak/>
+        <w:t>Appendix</w:t>
+      </w:r>
+      <w:r>
+        <w:rPr>
+          <w:b/>
+          <w:sz w:val="32"/>
+          <w:szCs w:val="32"/>
+        </w:rPr>
+        <w:t>: Matlab</w:t>
+      </w:r>
+      <w:r>
+        <w:rPr>
+          <w:b/>
+          <w:sz w:val="32"/>
+          <w:szCs w:val="32"/>
+        </w:rPr>
+        <w:t xml:space="preserve"> code for Angle C</w:t>
+      </w:r>
+      <w:r>
+        <w:rPr>
+          <w:b/>
+          <w:sz w:val="32"/>
+          <w:szCs w:val="32"/>
+        </w:rPr>
+        <w:t>alculator</w:t>
       </w:r>
     </w:p>
     <w:p>
@@ -9406,7 +9727,6 @@
           <w:szCs w:val="24"/>
         </w:rPr>
       </w:pPr>
-      <w:proofErr w:type="gramStart"/>
       <w:r>
         <w:rPr>
           <w:rFonts w:ascii="Courier New" w:hAnsi="Courier New" w:cs="Courier New"/>
@@ -9416,7 +9736,6 @@
         </w:rPr>
         <w:t>function</w:t>
       </w:r>
-      <w:proofErr w:type="gramEnd"/>
       <w:r>
         <w:rPr>
           <w:rFonts w:ascii="Courier New" w:hAnsi="Courier New" w:cs="Courier New"/>
@@ -9424,9 +9743,351 @@
           <w:sz w:val="20"/>
           <w:szCs w:val="20"/>
         </w:rPr>
-        <w:t xml:space="preserve"> [alpha beta gamma phi] = </w:t>
-      </w:r>
-      <w:proofErr w:type="spellStart"/>
+        <w:t xml:space="preserve"> [alpha beta gamma phi] = CalAngle(x, y, z)</w:t>
+      </w:r>
+    </w:p>
+    <w:p>
+      <w:pPr>
+        <w:autoSpaceDE w:val="0"/>
+        <w:autoSpaceDN w:val="0"/>
+        <w:adjustRightInd w:val="0"/>
+        <w:spacing w:after="0" w:line="240" w:lineRule="auto"/>
+        <w:rPr>
+          <w:rFonts w:ascii="Courier New" w:hAnsi="Courier New" w:cs="Courier New"/>
+          <w:sz w:val="24"/>
+          <w:szCs w:val="24"/>
+        </w:rPr>
+      </w:pPr>
+      <w:r>
+        <w:rPr>
+          <w:rFonts w:ascii="Courier New" w:hAnsi="Courier New" w:cs="Courier New"/>
+          <w:color w:val="228B22"/>
+          <w:sz w:val="20"/>
+          <w:szCs w:val="20"/>
+        </w:rPr>
+        <w:t>%% x = forward distance from base of arm to rock surface</w:t>
+      </w:r>
+    </w:p>
+    <w:p>
+      <w:pPr>
+        <w:autoSpaceDE w:val="0"/>
+        <w:autoSpaceDN w:val="0"/>
+        <w:adjustRightInd w:val="0"/>
+        <w:spacing w:after="0" w:line="240" w:lineRule="auto"/>
+        <w:rPr>
+          <w:rFonts w:ascii="Courier New" w:hAnsi="Courier New" w:cs="Courier New"/>
+          <w:sz w:val="24"/>
+          <w:szCs w:val="24"/>
+        </w:rPr>
+      </w:pPr>
+      <w:r>
+        <w:rPr>
+          <w:rFonts w:ascii="Courier New" w:hAnsi="Courier New" w:cs="Courier New"/>
+          <w:color w:val="228B22"/>
+          <w:sz w:val="20"/>
+          <w:szCs w:val="20"/>
+        </w:rPr>
+        <w:t>%% y = vertical distance from base of arm to rock surface</w:t>
+      </w:r>
+    </w:p>
+    <w:p>
+      <w:pPr>
+        <w:autoSpaceDE w:val="0"/>
+        <w:autoSpaceDN w:val="0"/>
+        <w:adjustRightInd w:val="0"/>
+        <w:spacing w:after="0" w:line="240" w:lineRule="auto"/>
+        <w:rPr>
+          <w:rFonts w:ascii="Courier New" w:hAnsi="Courier New" w:cs="Courier New"/>
+          <w:sz w:val="24"/>
+          <w:szCs w:val="24"/>
+        </w:rPr>
+      </w:pPr>
+      <w:r>
+        <w:rPr>
+          <w:rFonts w:ascii="Courier New" w:hAnsi="Courier New" w:cs="Courier New"/>
+          <w:color w:val="228B22"/>
+          <w:sz w:val="20"/>
+          <w:szCs w:val="20"/>
+        </w:rPr>
+        <w:t>%% z = lateral distance from base of arm to rock surface</w:t>
+      </w:r>
+    </w:p>
+    <w:p>
+      <w:pPr>
+        <w:autoSpaceDE w:val="0"/>
+        <w:autoSpaceDN w:val="0"/>
+        <w:adjustRightInd w:val="0"/>
+        <w:spacing w:after="0" w:line="240" w:lineRule="auto"/>
+        <w:rPr>
+          <w:rFonts w:ascii="Courier New" w:hAnsi="Courier New" w:cs="Courier New"/>
+          <w:sz w:val="24"/>
+          <w:szCs w:val="24"/>
+        </w:rPr>
+      </w:pPr>
+      <w:r>
+        <w:rPr>
+          <w:rFonts w:ascii="Courier New" w:hAnsi="Courier New" w:cs="Courier New"/>
+          <w:color w:val="228B22"/>
+          <w:sz w:val="20"/>
+          <w:szCs w:val="20"/>
+        </w:rPr>
+        <w:t xml:space="preserve"> </w:t>
+      </w:r>
+    </w:p>
+    <w:p>
+      <w:pPr>
+        <w:autoSpaceDE w:val="0"/>
+        <w:autoSpaceDN w:val="0"/>
+        <w:adjustRightInd w:val="0"/>
+        <w:spacing w:after="0" w:line="240" w:lineRule="auto"/>
+        <w:rPr>
+          <w:rFonts w:ascii="Courier New" w:hAnsi="Courier New" w:cs="Courier New"/>
+          <w:sz w:val="24"/>
+          <w:szCs w:val="24"/>
+        </w:rPr>
+      </w:pPr>
+      <w:r>
+        <w:rPr>
+          <w:rFonts w:ascii="Courier New" w:hAnsi="Courier New" w:cs="Courier New"/>
+          <w:color w:val="228B22"/>
+          <w:sz w:val="20"/>
+          <w:szCs w:val="20"/>
+        </w:rPr>
+        <w:t>% alpha = inclination of neck-upperarm joint</w:t>
+      </w:r>
+    </w:p>
+    <w:p>
+      <w:pPr>
+        <w:autoSpaceDE w:val="0"/>
+        <w:autoSpaceDN w:val="0"/>
+        <w:adjustRightInd w:val="0"/>
+        <w:spacing w:after="0" w:line="240" w:lineRule="auto"/>
+        <w:rPr>
+          <w:rFonts w:ascii="Courier New" w:hAnsi="Courier New" w:cs="Courier New"/>
+          <w:sz w:val="24"/>
+          <w:szCs w:val="24"/>
+        </w:rPr>
+      </w:pPr>
+      <w:r>
+        <w:rPr>
+          <w:rFonts w:ascii="Courier New" w:hAnsi="Courier New" w:cs="Courier New"/>
+          <w:color w:val="228B22"/>
+          <w:sz w:val="20"/>
+          <w:szCs w:val="20"/>
+        </w:rPr>
+        <w:t>% beta = bending down of upper-lower arm joint</w:t>
+      </w:r>
+    </w:p>
+    <w:p>
+      <w:pPr>
+        <w:autoSpaceDE w:val="0"/>
+        <w:autoSpaceDN w:val="0"/>
+        <w:adjustRightInd w:val="0"/>
+        <w:spacing w:after="0" w:line="240" w:lineRule="auto"/>
+        <w:rPr>
+          <w:rFonts w:ascii="Courier New" w:hAnsi="Courier New" w:cs="Courier New"/>
+          <w:sz w:val="24"/>
+          <w:szCs w:val="24"/>
+        </w:rPr>
+      </w:pPr>
+      <w:r>
+        <w:rPr>
+          <w:rFonts w:ascii="Courier New" w:hAnsi="Courier New" w:cs="Courier New"/>
+          <w:color w:val="228B22"/>
+          <w:sz w:val="20"/>
+          <w:szCs w:val="20"/>
+        </w:rPr>
+        <w:t>% gamma = angle between lower arm and manipulator</w:t>
+      </w:r>
+    </w:p>
+    <w:p>
+      <w:pPr>
+        <w:autoSpaceDE w:val="0"/>
+        <w:autoSpaceDN w:val="0"/>
+        <w:adjustRightInd w:val="0"/>
+        <w:spacing w:after="0" w:line="240" w:lineRule="auto"/>
+        <w:rPr>
+          <w:rFonts w:ascii="Courier New" w:hAnsi="Courier New" w:cs="Courier New"/>
+          <w:sz w:val="24"/>
+          <w:szCs w:val="24"/>
+        </w:rPr>
+      </w:pPr>
+      <w:r>
+        <w:rPr>
+          <w:rFonts w:ascii="Courier New" w:hAnsi="Courier New" w:cs="Courier New"/>
+          <w:color w:val="228B22"/>
+          <w:sz w:val="20"/>
+          <w:szCs w:val="20"/>
+        </w:rPr>
+        <w:t>% phi = yaw of anchor joint</w:t>
+      </w:r>
+    </w:p>
+    <w:p>
+      <w:pPr>
+        <w:autoSpaceDE w:val="0"/>
+        <w:autoSpaceDN w:val="0"/>
+        <w:adjustRightInd w:val="0"/>
+        <w:spacing w:after="0" w:line="240" w:lineRule="auto"/>
+        <w:rPr>
+          <w:rFonts w:ascii="Courier New" w:hAnsi="Courier New" w:cs="Courier New"/>
+          <w:sz w:val="24"/>
+          <w:szCs w:val="24"/>
+        </w:rPr>
+      </w:pPr>
+      <w:r>
+        <w:rPr>
+          <w:rFonts w:ascii="Courier New" w:hAnsi="Courier New" w:cs="Courier New"/>
+          <w:color w:val="228B22"/>
+          <w:sz w:val="20"/>
+          <w:szCs w:val="20"/>
+        </w:rPr>
+        <w:t xml:space="preserve"> </w:t>
+      </w:r>
+    </w:p>
+    <w:p>
+      <w:pPr>
+        <w:autoSpaceDE w:val="0"/>
+        <w:autoSpaceDN w:val="0"/>
+        <w:adjustRightInd w:val="0"/>
+        <w:spacing w:after="0" w:line="240" w:lineRule="auto"/>
+        <w:rPr>
+          <w:rFonts w:ascii="Courier New" w:hAnsi="Courier New" w:cs="Courier New"/>
+          <w:sz w:val="24"/>
+          <w:szCs w:val="24"/>
+        </w:rPr>
+      </w:pPr>
+      <w:r>
+        <w:rPr>
+          <w:rFonts w:ascii="Courier New" w:hAnsi="Courier New" w:cs="Courier New"/>
+          <w:color w:val="228B22"/>
+          <w:sz w:val="20"/>
+          <w:szCs w:val="20"/>
+        </w:rPr>
+        <w:t>% L = length of upper arm and lower arm</w:t>
+      </w:r>
+    </w:p>
+    <w:p>
+      <w:pPr>
+        <w:autoSpaceDE w:val="0"/>
+        <w:autoSpaceDN w:val="0"/>
+        <w:adjustRightInd w:val="0"/>
+        <w:spacing w:after="0" w:line="240" w:lineRule="auto"/>
+        <w:rPr>
+          <w:rFonts w:ascii="Courier New" w:hAnsi="Courier New" w:cs="Courier New"/>
+          <w:sz w:val="24"/>
+          <w:szCs w:val="24"/>
+        </w:rPr>
+      </w:pPr>
+      <w:r>
+        <w:rPr>
+          <w:rFonts w:ascii="Courier New" w:hAnsi="Courier New" w:cs="Courier New"/>
+          <w:color w:val="228B22"/>
+          <w:sz w:val="20"/>
+          <w:szCs w:val="20"/>
+        </w:rPr>
+        <w:t>% N = length of neck</w:t>
+      </w:r>
+    </w:p>
+    <w:p>
+      <w:pPr>
+        <w:autoSpaceDE w:val="0"/>
+        <w:autoSpaceDN w:val="0"/>
+        <w:adjustRightInd w:val="0"/>
+        <w:spacing w:after="0" w:line="240" w:lineRule="auto"/>
+        <w:rPr>
+          <w:rFonts w:ascii="Courier New" w:hAnsi="Courier New" w:cs="Courier New"/>
+          <w:sz w:val="24"/>
+          <w:szCs w:val="24"/>
+        </w:rPr>
+      </w:pPr>
+      <w:r>
+        <w:rPr>
+          <w:rFonts w:ascii="Courier New" w:hAnsi="Courier New" w:cs="Courier New"/>
+          <w:color w:val="228B22"/>
+          <w:sz w:val="20"/>
+          <w:szCs w:val="20"/>
+        </w:rPr>
+        <w:t>% R = distance from CG of manipulator to tip</w:t>
+      </w:r>
+    </w:p>
+    <w:p>
+      <w:pPr>
+        <w:autoSpaceDE w:val="0"/>
+        <w:autoSpaceDN w:val="0"/>
+        <w:adjustRightInd w:val="0"/>
+        <w:spacing w:after="0" w:line="240" w:lineRule="auto"/>
+        <w:rPr>
+          <w:rFonts w:ascii="Courier New" w:hAnsi="Courier New" w:cs="Courier New"/>
+          <w:sz w:val="24"/>
+          <w:szCs w:val="24"/>
+        </w:rPr>
+      </w:pPr>
+      <w:r>
+        <w:rPr>
+          <w:rFonts w:ascii="Courier New" w:hAnsi="Courier New" w:cs="Courier New"/>
+          <w:color w:val="228B22"/>
+          <w:sz w:val="20"/>
+          <w:szCs w:val="20"/>
+        </w:rPr>
+        <w:t>% REF = 5 cm, specified in the problem</w:t>
+      </w:r>
+    </w:p>
+    <w:p>
+      <w:pPr>
+        <w:autoSpaceDE w:val="0"/>
+        <w:autoSpaceDN w:val="0"/>
+        <w:adjustRightInd w:val="0"/>
+        <w:spacing w:after="0" w:line="240" w:lineRule="auto"/>
+        <w:rPr>
+          <w:rFonts w:ascii="Courier New" w:hAnsi="Courier New" w:cs="Courier New"/>
+          <w:sz w:val="24"/>
+          <w:szCs w:val="24"/>
+        </w:rPr>
+      </w:pPr>
+      <w:r>
+        <w:rPr>
+          <w:rFonts w:ascii="Courier New" w:hAnsi="Courier New" w:cs="Courier New"/>
+          <w:color w:val="228B22"/>
+          <w:sz w:val="20"/>
+          <w:szCs w:val="20"/>
+        </w:rPr>
+        <w:t>% OFFSET = lateral offset of the tip of drill from arm base</w:t>
+      </w:r>
+    </w:p>
+    <w:p>
+      <w:pPr>
+        <w:autoSpaceDE w:val="0"/>
+        <w:autoSpaceDN w:val="0"/>
+        <w:adjustRightInd w:val="0"/>
+        <w:spacing w:after="0" w:line="240" w:lineRule="auto"/>
+        <w:rPr>
+          <w:rFonts w:ascii="Courier New" w:hAnsi="Courier New" w:cs="Courier New"/>
+          <w:sz w:val="24"/>
+          <w:szCs w:val="24"/>
+        </w:rPr>
+      </w:pPr>
+      <w:r>
+        <w:rPr>
+          <w:rFonts w:ascii="Courier New" w:hAnsi="Courier New" w:cs="Courier New"/>
+          <w:color w:val="228B22"/>
+          <w:sz w:val="20"/>
+          <w:szCs w:val="20"/>
+        </w:rPr>
+        <w:t xml:space="preserve"> </w:t>
+      </w:r>
+    </w:p>
+    <w:p>
+      <w:pPr>
+        <w:autoSpaceDE w:val="0"/>
+        <w:autoSpaceDN w:val="0"/>
+        <w:adjustRightInd w:val="0"/>
+        <w:spacing w:after="0" w:line="240" w:lineRule="auto"/>
+        <w:rPr>
+          <w:rFonts w:ascii="Courier New" w:hAnsi="Courier New" w:cs="Courier New"/>
+          <w:sz w:val="24"/>
+          <w:szCs w:val="24"/>
+        </w:rPr>
+      </w:pPr>
       <w:r>
         <w:rPr>
           <w:rFonts w:ascii="Courier New" w:hAnsi="Courier New" w:cs="Courier New"/>
@@ -9434,9 +10095,21 @@
           <w:sz w:val="20"/>
           <w:szCs w:val="20"/>
         </w:rPr>
-        <w:t>CalAngle</w:t>
-      </w:r>
-      <w:proofErr w:type="spellEnd"/>
+        <w:t>L = 40;</w:t>
+      </w:r>
+    </w:p>
+    <w:p>
+      <w:pPr>
+        <w:autoSpaceDE w:val="0"/>
+        <w:autoSpaceDN w:val="0"/>
+        <w:adjustRightInd w:val="0"/>
+        <w:spacing w:after="0" w:line="240" w:lineRule="auto"/>
+        <w:rPr>
+          <w:rFonts w:ascii="Courier New" w:hAnsi="Courier New" w:cs="Courier New"/>
+          <w:sz w:val="24"/>
+          <w:szCs w:val="24"/>
+        </w:rPr>
+      </w:pPr>
       <w:r>
         <w:rPr>
           <w:rFonts w:ascii="Courier New" w:hAnsi="Courier New" w:cs="Courier New"/>
@@ -9444,7 +10117,7 @@
           <w:sz w:val="20"/>
           <w:szCs w:val="20"/>
         </w:rPr>
-        <w:t>(x, y, z)</w:t>
+        <w:t>N = 10;</w:t>
       </w:r>
     </w:p>
     <w:p>
@@ -9462,11 +10135,11 @@
       <w:r>
         <w:rPr>
           <w:rFonts w:ascii="Courier New" w:hAnsi="Courier New" w:cs="Courier New"/>
-          <w:color w:val="228B22"/>
+          <w:color w:val="000000"/>
           <w:sz w:val="20"/>
           <w:szCs w:val="20"/>
         </w:rPr>
-        <w:t>%% x = forward distance from base of arm to rock surface</w:t>
+        <w:t>R = 7.5;</w:t>
       </w:r>
     </w:p>
     <w:p>
@@ -9484,11 +10157,11 @@
       <w:r>
         <w:rPr>
           <w:rFonts w:ascii="Courier New" w:hAnsi="Courier New" w:cs="Courier New"/>
-          <w:color w:val="228B22"/>
+          <w:color w:val="000000"/>
           <w:sz w:val="20"/>
           <w:szCs w:val="20"/>
         </w:rPr>
-        <w:t>%% y = vertical distance from base of arm to rock surface</w:t>
+        <w:t>REF = 5;</w:t>
       </w:r>
     </w:p>
     <w:p>
@@ -9506,11 +10179,11 @@
       <w:r>
         <w:rPr>
           <w:rFonts w:ascii="Courier New" w:hAnsi="Courier New" w:cs="Courier New"/>
-          <w:color w:val="228B22"/>
+          <w:color w:val="000000"/>
           <w:sz w:val="20"/>
           <w:szCs w:val="20"/>
         </w:rPr>
-        <w:t>%% z = lateral distance from base of arm to rock surface</w:t>
+        <w:t>OFFSET = 12;</w:t>
       </w:r>
     </w:p>
     <w:p>
@@ -9528,7 +10201,7 @@
       <w:r>
         <w:rPr>
           <w:rFonts w:ascii="Courier New" w:hAnsi="Courier New" w:cs="Courier New"/>
-          <w:color w:val="228B22"/>
+          <w:color w:val="000000"/>
           <w:sz w:val="20"/>
           <w:szCs w:val="20"/>
         </w:rPr>
@@ -9550,31 +10223,11 @@
       <w:r>
         <w:rPr>
           <w:rFonts w:ascii="Courier New" w:hAnsi="Courier New" w:cs="Courier New"/>
-          <w:color w:val="228B22"/>
+          <w:color w:val="000000"/>
           <w:sz w:val="20"/>
           <w:szCs w:val="20"/>
         </w:rPr>
-        <w:t>% alpha = inclination of neck-</w:t>
-      </w:r>
-      <w:proofErr w:type="spellStart"/>
-      <w:r>
-        <w:rPr>
-          <w:rFonts w:ascii="Courier New" w:hAnsi="Courier New" w:cs="Courier New"/>
-          <w:color w:val="228B22"/>
-          <w:sz w:val="20"/>
-          <w:szCs w:val="20"/>
-        </w:rPr>
-        <w:t>upperarm</w:t>
-      </w:r>
-      <w:proofErr w:type="spellEnd"/>
-      <w:r>
-        <w:rPr>
-          <w:rFonts w:ascii="Courier New" w:hAnsi="Courier New" w:cs="Courier New"/>
-          <w:color w:val="228B22"/>
-          <w:sz w:val="20"/>
-          <w:szCs w:val="20"/>
-        </w:rPr>
-        <w:t xml:space="preserve"> joint</w:t>
+        <w:t>radius = (x^2+z^2-OFFSET^2)^0.5;</w:t>
       </w:r>
     </w:p>
     <w:p>
@@ -9592,11 +10245,11 @@
       <w:r>
         <w:rPr>
           <w:rFonts w:ascii="Courier New" w:hAnsi="Courier New" w:cs="Courier New"/>
-          <w:color w:val="228B22"/>
+          <w:color w:val="000000"/>
           <w:sz w:val="20"/>
           <w:szCs w:val="20"/>
         </w:rPr>
-        <w:t>% beta = bending down of upper-lower arm joint</w:t>
+        <w:t>xn = radius - N - R - REF;</w:t>
       </w:r>
     </w:p>
     <w:p>
@@ -9614,11 +10267,11 @@
       <w:r>
         <w:rPr>
           <w:rFonts w:ascii="Courier New" w:hAnsi="Courier New" w:cs="Courier New"/>
-          <w:color w:val="228B22"/>
+          <w:color w:val="000000"/>
           <w:sz w:val="20"/>
           <w:szCs w:val="20"/>
         </w:rPr>
-        <w:t>% gamma = angle between lower arm and manipulator</w:t>
+        <w:t xml:space="preserve"> </w:t>
       </w:r>
     </w:p>
     <w:p>
@@ -9636,11 +10289,11 @@
       <w:r>
         <w:rPr>
           <w:rFonts w:ascii="Courier New" w:hAnsi="Courier New" w:cs="Courier New"/>
-          <w:color w:val="228B22"/>
+          <w:color w:val="000000"/>
           <w:sz w:val="20"/>
           <w:szCs w:val="20"/>
         </w:rPr>
-        <w:t>% phi = yaw of anchor joint</w:t>
+        <w:t xml:space="preserve"> </w:t>
       </w:r>
     </w:p>
     <w:p>
@@ -9658,11 +10311,11 @@
       <w:r>
         <w:rPr>
           <w:rFonts w:ascii="Courier New" w:hAnsi="Courier New" w:cs="Courier New"/>
-          <w:color w:val="228B22"/>
+          <w:color w:val="000000"/>
           <w:sz w:val="20"/>
           <w:szCs w:val="20"/>
         </w:rPr>
-        <w:t xml:space="preserve"> </w:t>
+        <w:t>beta = -180 + 2*asin((xn^2+y^2)^0.5/2/L)/pi*180</w:t>
       </w:r>
     </w:p>
     <w:p>
@@ -9680,11 +10333,11 @@
       <w:r>
         <w:rPr>
           <w:rFonts w:ascii="Courier New" w:hAnsi="Courier New" w:cs="Courier New"/>
-          <w:color w:val="228B22"/>
+          <w:color w:val="000000"/>
           <w:sz w:val="20"/>
           <w:szCs w:val="20"/>
         </w:rPr>
-        <w:t>% L = length of upper arm and lower arm</w:t>
+        <w:t>alpha1 = atan(y/xn);</w:t>
       </w:r>
     </w:p>
     <w:p>
@@ -9702,11 +10355,11 @@
       <w:r>
         <w:rPr>
           <w:rFonts w:ascii="Courier New" w:hAnsi="Courier New" w:cs="Courier New"/>
-          <w:color w:val="228B22"/>
+          <w:color w:val="000000"/>
           <w:sz w:val="20"/>
           <w:szCs w:val="20"/>
         </w:rPr>
-        <w:t>% N = length of neck</w:t>
+        <w:t>alpha2 = acos((xn^2+y^2)^0.5/2/L);</w:t>
       </w:r>
     </w:p>
     <w:p>
@@ -9724,11 +10377,11 @@
       <w:r>
         <w:rPr>
           <w:rFonts w:ascii="Courier New" w:hAnsi="Courier New" w:cs="Courier New"/>
-          <w:color w:val="228B22"/>
+          <w:color w:val="000000"/>
           <w:sz w:val="20"/>
           <w:szCs w:val="20"/>
         </w:rPr>
-        <w:t>% R = distance from CG of manipulator to tip</w:t>
+        <w:t>alpha = (alpha1 + alpha2)/pi*180</w:t>
       </w:r>
     </w:p>
     <w:p>
@@ -9746,11 +10399,11 @@
       <w:r>
         <w:rPr>
           <w:rFonts w:ascii="Courier New" w:hAnsi="Courier New" w:cs="Courier New"/>
-          <w:color w:val="228B22"/>
+          <w:color w:val="000000"/>
           <w:sz w:val="20"/>
           <w:szCs w:val="20"/>
         </w:rPr>
-        <w:t>% REF = 5 cm, specified in the problem</w:t>
+        <w:t>gamma = (alpha2 - alpha1)/pi*180</w:t>
       </w:r>
     </w:p>
     <w:p>
@@ -9768,11 +10421,11 @@
       <w:r>
         <w:rPr>
           <w:rFonts w:ascii="Courier New" w:hAnsi="Courier New" w:cs="Courier New"/>
-          <w:color w:val="228B22"/>
+          <w:color w:val="000000"/>
           <w:sz w:val="20"/>
           <w:szCs w:val="20"/>
         </w:rPr>
-        <w:t>% OFFSET = lateral offset of the tip of drill from arm base</w:t>
+        <w:t xml:space="preserve"> </w:t>
       </w:r>
     </w:p>
     <w:p>
@@ -9790,11 +10443,11 @@
       <w:r>
         <w:rPr>
           <w:rFonts w:ascii="Courier New" w:hAnsi="Courier New" w:cs="Courier New"/>
-          <w:color w:val="228B22"/>
+          <w:color w:val="000000"/>
           <w:sz w:val="20"/>
           <w:szCs w:val="20"/>
         </w:rPr>
-        <w:t xml:space="preserve"> </w:t>
+        <w:t>diagonal = (x*radius + OFFSET*z)/(x^2 + z^2)^0.5;</w:t>
       </w:r>
     </w:p>
     <w:p>
@@ -9816,7 +10469,25 @@
           <w:sz w:val="20"/>
           <w:szCs w:val="20"/>
         </w:rPr>
-        <w:t>L = 40;</w:t>
+        <w:t xml:space="preserve">     </w:t>
+      </w:r>
+      <w:r>
+        <w:rPr>
+          <w:rFonts w:ascii="Courier New" w:hAnsi="Courier New" w:cs="Courier New"/>
+          <w:color w:val="0000FF"/>
+          <w:sz w:val="20"/>
+          <w:szCs w:val="20"/>
+        </w:rPr>
+        <w:t>if</w:t>
+      </w:r>
+      <w:r>
+        <w:rPr>
+          <w:rFonts w:ascii="Courier New" w:hAnsi="Courier New" w:cs="Courier New"/>
+          <w:color w:val="000000"/>
+          <w:sz w:val="20"/>
+          <w:szCs w:val="20"/>
+        </w:rPr>
+        <w:t xml:space="preserve"> z &gt; 0</w:t>
       </w:r>
     </w:p>
     <w:p>
@@ -9838,7 +10509,7 @@
           <w:sz w:val="20"/>
           <w:szCs w:val="20"/>
         </w:rPr>
-        <w:t>N = 10;</w:t>
+        <w:t xml:space="preserve">         phi = 90 - acos((radius^2 + z^2 - diagonal^2)/(2*radius*z))/pi*180</w:t>
       </w:r>
     </w:p>
     <w:p>
@@ -9860,7 +10531,25 @@
           <w:sz w:val="20"/>
           <w:szCs w:val="20"/>
         </w:rPr>
-        <w:t>R = 7.5;</w:t>
+        <w:t xml:space="preserve">     </w:t>
+      </w:r>
+      <w:r>
+        <w:rPr>
+          <w:rFonts w:ascii="Courier New" w:hAnsi="Courier New" w:cs="Courier New"/>
+          <w:color w:val="0000FF"/>
+          <w:sz w:val="20"/>
+          <w:szCs w:val="20"/>
+        </w:rPr>
+        <w:t>elseif</w:t>
+      </w:r>
+      <w:r>
+        <w:rPr>
+          <w:rFonts w:ascii="Courier New" w:hAnsi="Courier New" w:cs="Courier New"/>
+          <w:color w:val="000000"/>
+          <w:sz w:val="20"/>
+          <w:szCs w:val="20"/>
+        </w:rPr>
+        <w:t xml:space="preserve"> z == 0</w:t>
       </w:r>
     </w:p>
     <w:p>
@@ -9882,7 +10571,7 @@
           <w:sz w:val="20"/>
           <w:szCs w:val="20"/>
         </w:rPr>
-        <w:t>REF = 5;</w:t>
+        <w:t xml:space="preserve">         phi = -asin(OFFSET/x)/pi*180</w:t>
       </w:r>
     </w:p>
     <w:p>
@@ -9904,7 +10593,25 @@
           <w:sz w:val="20"/>
           <w:szCs w:val="20"/>
         </w:rPr>
-        <w:t>OFFSET = 12;</w:t>
+        <w:t xml:space="preserve">     </w:t>
+      </w:r>
+      <w:r>
+        <w:rPr>
+          <w:rFonts w:ascii="Courier New" w:hAnsi="Courier New" w:cs="Courier New"/>
+          <w:color w:val="0000FF"/>
+          <w:sz w:val="20"/>
+          <w:szCs w:val="20"/>
+        </w:rPr>
+        <w:t>else</w:t>
+      </w:r>
+      <w:r>
+        <w:rPr>
+          <w:rFonts w:ascii="Courier New" w:hAnsi="Courier New" w:cs="Courier New"/>
+          <w:color w:val="000000"/>
+          <w:sz w:val="20"/>
+          <w:szCs w:val="20"/>
+        </w:rPr>
+        <w:t xml:space="preserve"> </w:t>
       </w:r>
     </w:p>
     <w:p>
@@ -9926,7 +10633,7 @@
           <w:sz w:val="20"/>
           <w:szCs w:val="20"/>
         </w:rPr>
-        <w:t xml:space="preserve"> </w:t>
+        <w:t xml:space="preserve">        phi = acos((radius^2 + z^2 - diagonal^2)/(2*radius*abs(z)))/pi*180 - 90</w:t>
       </w:r>
     </w:p>
     <w:p>
@@ -9941,7 +10648,6 @@
           <w:szCs w:val="24"/>
         </w:rPr>
       </w:pPr>
-      <w:proofErr w:type="gramStart"/>
       <w:r>
         <w:rPr>
           <w:rFonts w:ascii="Courier New" w:hAnsi="Courier New" w:cs="Courier New"/>
@@ -9949,17 +10655,16 @@
           <w:sz w:val="20"/>
           <w:szCs w:val="20"/>
         </w:rPr>
-        <w:t>radius</w:t>
-      </w:r>
-      <w:proofErr w:type="gramEnd"/>
+        <w:t xml:space="preserve">     </w:t>
+      </w:r>
       <w:r>
         <w:rPr>
           <w:rFonts w:ascii="Courier New" w:hAnsi="Courier New" w:cs="Courier New"/>
-          <w:color w:val="000000"/>
+          <w:color w:val="0000FF"/>
           <w:sz w:val="20"/>
           <w:szCs w:val="20"/>
         </w:rPr>
-        <w:t xml:space="preserve"> = (x^2+z^2-OFFSET^2)^0.5;</w:t>
+        <w:t>end</w:t>
       </w:r>
     </w:p>
     <w:p>
@@ -9974,384 +10679,6 @@
           <w:szCs w:val="24"/>
         </w:rPr>
       </w:pPr>
-      <w:proofErr w:type="spellStart"/>
-      <w:proofErr w:type="gramStart"/>
-      <w:r>
-        <w:rPr>
-          <w:rFonts w:ascii="Courier New" w:hAnsi="Courier New" w:cs="Courier New"/>
-          <w:color w:val="000000"/>
-          <w:sz w:val="20"/>
-          <w:szCs w:val="20"/>
-        </w:rPr>
-        <w:t>xn</w:t>
-      </w:r>
-      <w:proofErr w:type="spellEnd"/>
-      <w:proofErr w:type="gramEnd"/>
-      <w:r>
-        <w:rPr>
-          <w:rFonts w:ascii="Courier New" w:hAnsi="Courier New" w:cs="Courier New"/>
-          <w:color w:val="000000"/>
-          <w:sz w:val="20"/>
-          <w:szCs w:val="20"/>
-        </w:rPr>
-        <w:t xml:space="preserve"> = radius - N - R - REF;</w:t>
-      </w:r>
-    </w:p>
-    <w:p>
-      <w:pPr>
-        <w:autoSpaceDE w:val="0"/>
-        <w:autoSpaceDN w:val="0"/>
-        <w:adjustRightInd w:val="0"/>
-        <w:spacing w:after="0" w:line="240" w:lineRule="auto"/>
-        <w:rPr>
-          <w:rFonts w:ascii="Courier New" w:hAnsi="Courier New" w:cs="Courier New"/>
-          <w:sz w:val="24"/>
-          <w:szCs w:val="24"/>
-        </w:rPr>
-      </w:pPr>
-      <w:r>
-        <w:rPr>
-          <w:rFonts w:ascii="Courier New" w:hAnsi="Courier New" w:cs="Courier New"/>
-          <w:color w:val="000000"/>
-          <w:sz w:val="20"/>
-          <w:szCs w:val="20"/>
-        </w:rPr>
-        <w:t xml:space="preserve"> </w:t>
-      </w:r>
-    </w:p>
-    <w:p>
-      <w:pPr>
-        <w:autoSpaceDE w:val="0"/>
-        <w:autoSpaceDN w:val="0"/>
-        <w:adjustRightInd w:val="0"/>
-        <w:spacing w:after="0" w:line="240" w:lineRule="auto"/>
-        <w:rPr>
-          <w:rFonts w:ascii="Courier New" w:hAnsi="Courier New" w:cs="Courier New"/>
-          <w:sz w:val="24"/>
-          <w:szCs w:val="24"/>
-        </w:rPr>
-      </w:pPr>
-      <w:r>
-        <w:rPr>
-          <w:rFonts w:ascii="Courier New" w:hAnsi="Courier New" w:cs="Courier New"/>
-          <w:color w:val="000000"/>
-          <w:sz w:val="20"/>
-          <w:szCs w:val="20"/>
-        </w:rPr>
-        <w:t xml:space="preserve"> </w:t>
-      </w:r>
-    </w:p>
-    <w:p>
-      <w:pPr>
-        <w:autoSpaceDE w:val="0"/>
-        <w:autoSpaceDN w:val="0"/>
-        <w:adjustRightInd w:val="0"/>
-        <w:spacing w:after="0" w:line="240" w:lineRule="auto"/>
-        <w:rPr>
-          <w:rFonts w:ascii="Courier New" w:hAnsi="Courier New" w:cs="Courier New"/>
-          <w:sz w:val="24"/>
-          <w:szCs w:val="24"/>
-        </w:rPr>
-      </w:pPr>
-      <w:proofErr w:type="gramStart"/>
-      <w:r>
-        <w:rPr>
-          <w:rFonts w:ascii="Courier New" w:hAnsi="Courier New" w:cs="Courier New"/>
-          <w:color w:val="000000"/>
-          <w:sz w:val="20"/>
-          <w:szCs w:val="20"/>
-        </w:rPr>
-        <w:t>beta</w:t>
-      </w:r>
-      <w:proofErr w:type="gramEnd"/>
-      <w:r>
-        <w:rPr>
-          <w:rFonts w:ascii="Courier New" w:hAnsi="Courier New" w:cs="Courier New"/>
-          <w:color w:val="000000"/>
-          <w:sz w:val="20"/>
-          <w:szCs w:val="20"/>
-        </w:rPr>
-        <w:t xml:space="preserve"> = -180 + 2*</w:t>
-      </w:r>
-      <w:proofErr w:type="spellStart"/>
-      <w:r>
-        <w:rPr>
-          <w:rFonts w:ascii="Courier New" w:hAnsi="Courier New" w:cs="Courier New"/>
-          <w:color w:val="000000"/>
-          <w:sz w:val="20"/>
-          <w:szCs w:val="20"/>
-        </w:rPr>
-        <w:t>asin</w:t>
-      </w:r>
-      <w:proofErr w:type="spellEnd"/>
-      <w:r>
-        <w:rPr>
-          <w:rFonts w:ascii="Courier New" w:hAnsi="Courier New" w:cs="Courier New"/>
-          <w:color w:val="000000"/>
-          <w:sz w:val="20"/>
-          <w:szCs w:val="20"/>
-        </w:rPr>
-        <w:t>((xn^2+y^2)^0.5/2/L)/pi*180</w:t>
-      </w:r>
-    </w:p>
-    <w:p>
-      <w:pPr>
-        <w:autoSpaceDE w:val="0"/>
-        <w:autoSpaceDN w:val="0"/>
-        <w:adjustRightInd w:val="0"/>
-        <w:spacing w:after="0" w:line="240" w:lineRule="auto"/>
-        <w:rPr>
-          <w:rFonts w:ascii="Courier New" w:hAnsi="Courier New" w:cs="Courier New"/>
-          <w:sz w:val="24"/>
-          <w:szCs w:val="24"/>
-        </w:rPr>
-      </w:pPr>
-      <w:r>
-        <w:rPr>
-          <w:rFonts w:ascii="Courier New" w:hAnsi="Courier New" w:cs="Courier New"/>
-          <w:color w:val="000000"/>
-          <w:sz w:val="20"/>
-          <w:szCs w:val="20"/>
-        </w:rPr>
-        <w:t xml:space="preserve">alpha1 = </w:t>
-      </w:r>
-      <w:proofErr w:type="spellStart"/>
-      <w:r>
-        <w:rPr>
-          <w:rFonts w:ascii="Courier New" w:hAnsi="Courier New" w:cs="Courier New"/>
-          <w:color w:val="000000"/>
-          <w:sz w:val="20"/>
-          <w:szCs w:val="20"/>
-        </w:rPr>
-        <w:t>atan</w:t>
-      </w:r>
-      <w:proofErr w:type="spellEnd"/>
-      <w:r>
-        <w:rPr>
-          <w:rFonts w:ascii="Courier New" w:hAnsi="Courier New" w:cs="Courier New"/>
-          <w:color w:val="000000"/>
-          <w:sz w:val="20"/>
-          <w:szCs w:val="20"/>
-        </w:rPr>
-        <w:t>(y/</w:t>
-      </w:r>
-      <w:proofErr w:type="spellStart"/>
-      <w:r>
-        <w:rPr>
-          <w:rFonts w:ascii="Courier New" w:hAnsi="Courier New" w:cs="Courier New"/>
-          <w:color w:val="000000"/>
-          <w:sz w:val="20"/>
-          <w:szCs w:val="20"/>
-        </w:rPr>
-        <w:t>xn</w:t>
-      </w:r>
-      <w:proofErr w:type="spellEnd"/>
-      <w:r>
-        <w:rPr>
-          <w:rFonts w:ascii="Courier New" w:hAnsi="Courier New" w:cs="Courier New"/>
-          <w:color w:val="000000"/>
-          <w:sz w:val="20"/>
-          <w:szCs w:val="20"/>
-        </w:rPr>
-        <w:t>);</w:t>
-      </w:r>
-    </w:p>
-    <w:p>
-      <w:pPr>
-        <w:autoSpaceDE w:val="0"/>
-        <w:autoSpaceDN w:val="0"/>
-        <w:adjustRightInd w:val="0"/>
-        <w:spacing w:after="0" w:line="240" w:lineRule="auto"/>
-        <w:rPr>
-          <w:rFonts w:ascii="Courier New" w:hAnsi="Courier New" w:cs="Courier New"/>
-          <w:sz w:val="24"/>
-          <w:szCs w:val="24"/>
-        </w:rPr>
-      </w:pPr>
-      <w:r>
-        <w:rPr>
-          <w:rFonts w:ascii="Courier New" w:hAnsi="Courier New" w:cs="Courier New"/>
-          <w:color w:val="000000"/>
-          <w:sz w:val="20"/>
-          <w:szCs w:val="20"/>
-        </w:rPr>
-        <w:t xml:space="preserve">alpha2 = </w:t>
-      </w:r>
-      <w:proofErr w:type="spellStart"/>
-      <w:proofErr w:type="gramStart"/>
-      <w:r>
-        <w:rPr>
-          <w:rFonts w:ascii="Courier New" w:hAnsi="Courier New" w:cs="Courier New"/>
-          <w:color w:val="000000"/>
-          <w:sz w:val="20"/>
-          <w:szCs w:val="20"/>
-        </w:rPr>
-        <w:t>acos</w:t>
-      </w:r>
-      <w:proofErr w:type="spellEnd"/>
-      <w:r>
-        <w:rPr>
-          <w:rFonts w:ascii="Courier New" w:hAnsi="Courier New" w:cs="Courier New"/>
-          <w:color w:val="000000"/>
-          <w:sz w:val="20"/>
-          <w:szCs w:val="20"/>
-        </w:rPr>
-        <w:t>(</w:t>
-      </w:r>
-      <w:proofErr w:type="gramEnd"/>
-      <w:r>
-        <w:rPr>
-          <w:rFonts w:ascii="Courier New" w:hAnsi="Courier New" w:cs="Courier New"/>
-          <w:color w:val="000000"/>
-          <w:sz w:val="20"/>
-          <w:szCs w:val="20"/>
-        </w:rPr>
-        <w:t>(xn^2+y^2)^0.5/2/L);</w:t>
-      </w:r>
-    </w:p>
-    <w:p>
-      <w:pPr>
-        <w:autoSpaceDE w:val="0"/>
-        <w:autoSpaceDN w:val="0"/>
-        <w:adjustRightInd w:val="0"/>
-        <w:spacing w:after="0" w:line="240" w:lineRule="auto"/>
-        <w:rPr>
-          <w:rFonts w:ascii="Courier New" w:hAnsi="Courier New" w:cs="Courier New"/>
-          <w:sz w:val="24"/>
-          <w:szCs w:val="24"/>
-        </w:rPr>
-      </w:pPr>
-      <w:proofErr w:type="gramStart"/>
-      <w:r>
-        <w:rPr>
-          <w:rFonts w:ascii="Courier New" w:hAnsi="Courier New" w:cs="Courier New"/>
-          <w:color w:val="000000"/>
-          <w:sz w:val="20"/>
-          <w:szCs w:val="20"/>
-        </w:rPr>
-        <w:t>alpha</w:t>
-      </w:r>
-      <w:proofErr w:type="gramEnd"/>
-      <w:r>
-        <w:rPr>
-          <w:rFonts w:ascii="Courier New" w:hAnsi="Courier New" w:cs="Courier New"/>
-          <w:color w:val="000000"/>
-          <w:sz w:val="20"/>
-          <w:szCs w:val="20"/>
-        </w:rPr>
-        <w:t xml:space="preserve"> = (alpha1 + alpha2)/pi*180</w:t>
-      </w:r>
-    </w:p>
-    <w:p>
-      <w:pPr>
-        <w:autoSpaceDE w:val="0"/>
-        <w:autoSpaceDN w:val="0"/>
-        <w:adjustRightInd w:val="0"/>
-        <w:spacing w:after="0" w:line="240" w:lineRule="auto"/>
-        <w:rPr>
-          <w:rFonts w:ascii="Courier New" w:hAnsi="Courier New" w:cs="Courier New"/>
-          <w:sz w:val="24"/>
-          <w:szCs w:val="24"/>
-        </w:rPr>
-      </w:pPr>
-      <w:proofErr w:type="gramStart"/>
-      <w:r>
-        <w:rPr>
-          <w:rFonts w:ascii="Courier New" w:hAnsi="Courier New" w:cs="Courier New"/>
-          <w:color w:val="000000"/>
-          <w:sz w:val="20"/>
-          <w:szCs w:val="20"/>
-        </w:rPr>
-        <w:t>gamma</w:t>
-      </w:r>
-      <w:proofErr w:type="gramEnd"/>
-      <w:r>
-        <w:rPr>
-          <w:rFonts w:ascii="Courier New" w:hAnsi="Courier New" w:cs="Courier New"/>
-          <w:color w:val="000000"/>
-          <w:sz w:val="20"/>
-          <w:szCs w:val="20"/>
-        </w:rPr>
-        <w:t xml:space="preserve"> = (alpha2 - alpha1)/pi*180</w:t>
-      </w:r>
-    </w:p>
-    <w:p>
-      <w:pPr>
-        <w:autoSpaceDE w:val="0"/>
-        <w:autoSpaceDN w:val="0"/>
-        <w:adjustRightInd w:val="0"/>
-        <w:spacing w:after="0" w:line="240" w:lineRule="auto"/>
-        <w:rPr>
-          <w:rFonts w:ascii="Courier New" w:hAnsi="Courier New" w:cs="Courier New"/>
-          <w:sz w:val="24"/>
-          <w:szCs w:val="24"/>
-        </w:rPr>
-      </w:pPr>
-      <w:r>
-        <w:rPr>
-          <w:rFonts w:ascii="Courier New" w:hAnsi="Courier New" w:cs="Courier New"/>
-          <w:color w:val="000000"/>
-          <w:sz w:val="20"/>
-          <w:szCs w:val="20"/>
-        </w:rPr>
-        <w:t xml:space="preserve"> </w:t>
-      </w:r>
-    </w:p>
-    <w:p>
-      <w:pPr>
-        <w:autoSpaceDE w:val="0"/>
-        <w:autoSpaceDN w:val="0"/>
-        <w:adjustRightInd w:val="0"/>
-        <w:spacing w:after="0" w:line="240" w:lineRule="auto"/>
-        <w:rPr>
-          <w:rFonts w:ascii="Courier New" w:hAnsi="Courier New" w:cs="Courier New"/>
-          <w:sz w:val="24"/>
-          <w:szCs w:val="24"/>
-        </w:rPr>
-      </w:pPr>
-      <w:proofErr w:type="gramStart"/>
-      <w:r>
-        <w:rPr>
-          <w:rFonts w:ascii="Courier New" w:hAnsi="Courier New" w:cs="Courier New"/>
-          <w:color w:val="000000"/>
-          <w:sz w:val="20"/>
-          <w:szCs w:val="20"/>
-        </w:rPr>
-        <w:t>diagonal</w:t>
-      </w:r>
-      <w:proofErr w:type="gramEnd"/>
-      <w:r>
-        <w:rPr>
-          <w:rFonts w:ascii="Courier New" w:hAnsi="Courier New" w:cs="Courier New"/>
-          <w:color w:val="000000"/>
-          <w:sz w:val="20"/>
-          <w:szCs w:val="20"/>
-        </w:rPr>
-        <w:t xml:space="preserve"> = (x*radius + OFFSET*z)/(x^2 + z^2)^0.5;</w:t>
-      </w:r>
-    </w:p>
-    <w:p>
-      <w:pPr>
-        <w:autoSpaceDE w:val="0"/>
-        <w:autoSpaceDN w:val="0"/>
-        <w:adjustRightInd w:val="0"/>
-        <w:spacing w:after="0" w:line="240" w:lineRule="auto"/>
-        <w:rPr>
-          <w:rFonts w:ascii="Courier New" w:hAnsi="Courier New" w:cs="Courier New"/>
-          <w:sz w:val="24"/>
-          <w:szCs w:val="24"/>
-        </w:rPr>
-      </w:pPr>
-      <w:r>
-        <w:rPr>
-          <w:rFonts w:ascii="Courier New" w:hAnsi="Courier New" w:cs="Courier New"/>
-          <w:color w:val="000000"/>
-          <w:sz w:val="20"/>
-          <w:szCs w:val="20"/>
-        </w:rPr>
-        <w:t xml:space="preserve">     </w:t>
-      </w:r>
-      <w:proofErr w:type="gramStart"/>
       <w:r>
         <w:rPr>
           <w:rFonts w:ascii="Courier New" w:hAnsi="Courier New" w:cs="Courier New"/>
@@ -10359,362 +10686,231 @@
           <w:sz w:val="20"/>
           <w:szCs w:val="20"/>
         </w:rPr>
-        <w:t>if</w:t>
-      </w:r>
-      <w:proofErr w:type="gramEnd"/>
-      <w:r>
-        <w:rPr>
-          <w:rFonts w:ascii="Courier New" w:hAnsi="Courier New" w:cs="Courier New"/>
-          <w:color w:val="000000"/>
-          <w:sz w:val="20"/>
-          <w:szCs w:val="20"/>
-        </w:rPr>
-        <w:t xml:space="preserve"> z &gt; 0</w:t>
-      </w:r>
-    </w:p>
-    <w:p>
-      <w:pPr>
-        <w:autoSpaceDE w:val="0"/>
-        <w:autoSpaceDN w:val="0"/>
-        <w:adjustRightInd w:val="0"/>
-        <w:spacing w:after="0" w:line="240" w:lineRule="auto"/>
-        <w:rPr>
-          <w:rFonts w:ascii="Courier New" w:hAnsi="Courier New" w:cs="Courier New"/>
-          <w:sz w:val="24"/>
-          <w:szCs w:val="24"/>
-        </w:rPr>
-      </w:pPr>
-      <w:r>
-        <w:rPr>
-          <w:rFonts w:ascii="Courier New" w:hAnsi="Courier New" w:cs="Courier New"/>
-          <w:color w:val="000000"/>
-          <w:sz w:val="20"/>
-          <w:szCs w:val="20"/>
-        </w:rPr>
-        <w:t xml:space="preserve">         </w:t>
-      </w:r>
-      <w:proofErr w:type="gramStart"/>
-      <w:r>
-        <w:rPr>
-          <w:rFonts w:ascii="Courier New" w:hAnsi="Courier New" w:cs="Courier New"/>
-          <w:color w:val="000000"/>
-          <w:sz w:val="20"/>
-          <w:szCs w:val="20"/>
-        </w:rPr>
-        <w:t>phi</w:t>
-      </w:r>
-      <w:proofErr w:type="gramEnd"/>
-      <w:r>
-        <w:rPr>
-          <w:rFonts w:ascii="Courier New" w:hAnsi="Courier New" w:cs="Courier New"/>
-          <w:color w:val="000000"/>
-          <w:sz w:val="20"/>
-          <w:szCs w:val="20"/>
-        </w:rPr>
-        <w:t xml:space="preserve"> = 90 - </w:t>
-      </w:r>
-      <w:proofErr w:type="spellStart"/>
-      <w:r>
-        <w:rPr>
-          <w:rFonts w:ascii="Courier New" w:hAnsi="Courier New" w:cs="Courier New"/>
-          <w:color w:val="000000"/>
-          <w:sz w:val="20"/>
-          <w:szCs w:val="20"/>
-        </w:rPr>
-        <w:t>acos</w:t>
-      </w:r>
-      <w:proofErr w:type="spellEnd"/>
-      <w:r>
-        <w:rPr>
-          <w:rFonts w:ascii="Courier New" w:hAnsi="Courier New" w:cs="Courier New"/>
-          <w:color w:val="000000"/>
-          <w:sz w:val="20"/>
-          <w:szCs w:val="20"/>
-        </w:rPr>
-        <w:t>((radius^2 + z^2 - diagonal^2)/(2*radius*z))/pi*180</w:t>
-      </w:r>
-    </w:p>
-    <w:p>
-      <w:pPr>
-        <w:autoSpaceDE w:val="0"/>
-        <w:autoSpaceDN w:val="0"/>
-        <w:adjustRightInd w:val="0"/>
-        <w:spacing w:after="0" w:line="240" w:lineRule="auto"/>
-        <w:rPr>
-          <w:rFonts w:ascii="Courier New" w:hAnsi="Courier New" w:cs="Courier New"/>
-          <w:sz w:val="24"/>
-          <w:szCs w:val="24"/>
-        </w:rPr>
-      </w:pPr>
-      <w:r>
-        <w:rPr>
-          <w:rFonts w:ascii="Courier New" w:hAnsi="Courier New" w:cs="Courier New"/>
-          <w:color w:val="000000"/>
-          <w:sz w:val="20"/>
-          <w:szCs w:val="20"/>
-        </w:rPr>
-        <w:t xml:space="preserve">     </w:t>
-      </w:r>
-      <w:proofErr w:type="spellStart"/>
-      <w:proofErr w:type="gramStart"/>
-      <w:r>
-        <w:rPr>
-          <w:rFonts w:ascii="Courier New" w:hAnsi="Courier New" w:cs="Courier New"/>
-          <w:color w:val="0000FF"/>
-          <w:sz w:val="20"/>
-          <w:szCs w:val="20"/>
-        </w:rPr>
-        <w:t>elseif</w:t>
-      </w:r>
-      <w:proofErr w:type="spellEnd"/>
-      <w:proofErr w:type="gramEnd"/>
-      <w:r>
-        <w:rPr>
-          <w:rFonts w:ascii="Courier New" w:hAnsi="Courier New" w:cs="Courier New"/>
-          <w:color w:val="000000"/>
-          <w:sz w:val="20"/>
-          <w:szCs w:val="20"/>
-        </w:rPr>
-        <w:t xml:space="preserve"> z == 0</w:t>
-      </w:r>
-    </w:p>
-    <w:p>
-      <w:pPr>
-        <w:autoSpaceDE w:val="0"/>
-        <w:autoSpaceDN w:val="0"/>
-        <w:adjustRightInd w:val="0"/>
-        <w:spacing w:after="0" w:line="240" w:lineRule="auto"/>
-        <w:rPr>
-          <w:rFonts w:ascii="Courier New" w:hAnsi="Courier New" w:cs="Courier New"/>
-          <w:sz w:val="24"/>
-          <w:szCs w:val="24"/>
-        </w:rPr>
-      </w:pPr>
-      <w:r>
-        <w:rPr>
-          <w:rFonts w:ascii="Courier New" w:hAnsi="Courier New" w:cs="Courier New"/>
-          <w:color w:val="000000"/>
-          <w:sz w:val="20"/>
-          <w:szCs w:val="20"/>
-        </w:rPr>
-        <w:t xml:space="preserve">         </w:t>
-      </w:r>
-      <w:proofErr w:type="gramStart"/>
-      <w:r>
-        <w:rPr>
-          <w:rFonts w:ascii="Courier New" w:hAnsi="Courier New" w:cs="Courier New"/>
-          <w:color w:val="000000"/>
-          <w:sz w:val="20"/>
-          <w:szCs w:val="20"/>
-        </w:rPr>
-        <w:t>phi</w:t>
-      </w:r>
-      <w:proofErr w:type="gramEnd"/>
-      <w:r>
-        <w:rPr>
-          <w:rFonts w:ascii="Courier New" w:hAnsi="Courier New" w:cs="Courier New"/>
-          <w:color w:val="000000"/>
-          <w:sz w:val="20"/>
-          <w:szCs w:val="20"/>
-        </w:rPr>
-        <w:t xml:space="preserve"> = -</w:t>
-      </w:r>
-      <w:proofErr w:type="spellStart"/>
-      <w:r>
-        <w:rPr>
-          <w:rFonts w:ascii="Courier New" w:hAnsi="Courier New" w:cs="Courier New"/>
-          <w:color w:val="000000"/>
-          <w:sz w:val="20"/>
-          <w:szCs w:val="20"/>
-        </w:rPr>
-        <w:t>asin</w:t>
-      </w:r>
-      <w:proofErr w:type="spellEnd"/>
-      <w:r>
-        <w:rPr>
-          <w:rFonts w:ascii="Courier New" w:hAnsi="Courier New" w:cs="Courier New"/>
-          <w:color w:val="000000"/>
-          <w:sz w:val="20"/>
-          <w:szCs w:val="20"/>
-        </w:rPr>
-        <w:t>(OFFSET/x)/pi*180</w:t>
-      </w:r>
-    </w:p>
-    <w:p>
-      <w:pPr>
-        <w:autoSpaceDE w:val="0"/>
-        <w:autoSpaceDN w:val="0"/>
-        <w:adjustRightInd w:val="0"/>
-        <w:spacing w:after="0" w:line="240" w:lineRule="auto"/>
-        <w:rPr>
-          <w:rFonts w:ascii="Courier New" w:hAnsi="Courier New" w:cs="Courier New"/>
-          <w:sz w:val="24"/>
-          <w:szCs w:val="24"/>
-        </w:rPr>
-      </w:pPr>
-      <w:r>
-        <w:rPr>
-          <w:rFonts w:ascii="Courier New" w:hAnsi="Courier New" w:cs="Courier New"/>
-          <w:color w:val="000000"/>
-          <w:sz w:val="20"/>
-          <w:szCs w:val="20"/>
-        </w:rPr>
-        <w:t xml:space="preserve">     </w:t>
-      </w:r>
-      <w:proofErr w:type="gramStart"/>
-      <w:r>
-        <w:rPr>
-          <w:rFonts w:ascii="Courier New" w:hAnsi="Courier New" w:cs="Courier New"/>
-          <w:color w:val="0000FF"/>
-          <w:sz w:val="20"/>
-          <w:szCs w:val="20"/>
-        </w:rPr>
-        <w:t>else</w:t>
-      </w:r>
-      <w:proofErr w:type="gramEnd"/>
-      <w:r>
-        <w:rPr>
-          <w:rFonts w:ascii="Courier New" w:hAnsi="Courier New" w:cs="Courier New"/>
-          <w:color w:val="000000"/>
-          <w:sz w:val="20"/>
-          <w:szCs w:val="20"/>
-        </w:rPr>
-        <w:t xml:space="preserve"> </w:t>
-      </w:r>
-    </w:p>
-    <w:p>
-      <w:pPr>
-        <w:autoSpaceDE w:val="0"/>
-        <w:autoSpaceDN w:val="0"/>
-        <w:adjustRightInd w:val="0"/>
-        <w:spacing w:after="0" w:line="240" w:lineRule="auto"/>
-        <w:rPr>
-          <w:rFonts w:ascii="Courier New" w:hAnsi="Courier New" w:cs="Courier New"/>
-          <w:sz w:val="24"/>
-          <w:szCs w:val="24"/>
-        </w:rPr>
-      </w:pPr>
-      <w:r>
-        <w:rPr>
-          <w:rFonts w:ascii="Courier New" w:hAnsi="Courier New" w:cs="Courier New"/>
-          <w:color w:val="000000"/>
-          <w:sz w:val="20"/>
-          <w:szCs w:val="20"/>
-        </w:rPr>
-        <w:t xml:space="preserve">        </w:t>
-      </w:r>
-      <w:proofErr w:type="gramStart"/>
-      <w:r>
-        <w:rPr>
-          <w:rFonts w:ascii="Courier New" w:hAnsi="Courier New" w:cs="Courier New"/>
-          <w:color w:val="000000"/>
-          <w:sz w:val="20"/>
-          <w:szCs w:val="20"/>
-        </w:rPr>
-        <w:t>phi</w:t>
-      </w:r>
-      <w:proofErr w:type="gramEnd"/>
-      <w:r>
-        <w:rPr>
-          <w:rFonts w:ascii="Courier New" w:hAnsi="Courier New" w:cs="Courier New"/>
-          <w:color w:val="000000"/>
-          <w:sz w:val="20"/>
-          <w:szCs w:val="20"/>
-        </w:rPr>
-        <w:t xml:space="preserve"> = </w:t>
-      </w:r>
-      <w:proofErr w:type="spellStart"/>
-      <w:r>
-        <w:rPr>
-          <w:rFonts w:ascii="Courier New" w:hAnsi="Courier New" w:cs="Courier New"/>
-          <w:color w:val="000000"/>
-          <w:sz w:val="20"/>
-          <w:szCs w:val="20"/>
-        </w:rPr>
-        <w:t>acos</w:t>
-      </w:r>
-      <w:proofErr w:type="spellEnd"/>
-      <w:r>
-        <w:rPr>
-          <w:rFonts w:ascii="Courier New" w:hAnsi="Courier New" w:cs="Courier New"/>
-          <w:color w:val="000000"/>
-          <w:sz w:val="20"/>
-          <w:szCs w:val="20"/>
-        </w:rPr>
-        <w:t>((radius^2 + z^2 - diagonal^2)/(2*radius*abs(z)))/pi*180 - 90</w:t>
-      </w:r>
-    </w:p>
-    <w:p>
-      <w:pPr>
-        <w:autoSpaceDE w:val="0"/>
-        <w:autoSpaceDN w:val="0"/>
-        <w:adjustRightInd w:val="0"/>
-        <w:spacing w:after="0" w:line="240" w:lineRule="auto"/>
-        <w:rPr>
-          <w:rFonts w:ascii="Courier New" w:hAnsi="Courier New" w:cs="Courier New"/>
-          <w:sz w:val="24"/>
-          <w:szCs w:val="24"/>
-        </w:rPr>
-      </w:pPr>
-      <w:r>
-        <w:rPr>
-          <w:rFonts w:ascii="Courier New" w:hAnsi="Courier New" w:cs="Courier New"/>
-          <w:color w:val="000000"/>
-          <w:sz w:val="20"/>
-          <w:szCs w:val="20"/>
-        </w:rPr>
-        <w:t xml:space="preserve">     </w:t>
-      </w:r>
-      <w:proofErr w:type="gramStart"/>
-      <w:r>
-        <w:rPr>
-          <w:rFonts w:ascii="Courier New" w:hAnsi="Courier New" w:cs="Courier New"/>
-          <w:color w:val="0000FF"/>
-          <w:sz w:val="20"/>
-          <w:szCs w:val="20"/>
-        </w:rPr>
         <w:t>end</w:t>
       </w:r>
-      <w:proofErr w:type="gramEnd"/>
-    </w:p>
-    <w:p>
-      <w:pPr>
-        <w:autoSpaceDE w:val="0"/>
-        <w:autoSpaceDN w:val="0"/>
-        <w:adjustRightInd w:val="0"/>
-        <w:spacing w:after="0" w:line="240" w:lineRule="auto"/>
-        <w:rPr>
-          <w:rFonts w:ascii="Courier New" w:hAnsi="Courier New" w:cs="Courier New"/>
-          <w:sz w:val="24"/>
-          <w:szCs w:val="24"/>
-        </w:rPr>
-      </w:pPr>
-      <w:proofErr w:type="gramStart"/>
-      <w:r>
-        <w:rPr>
-          <w:rFonts w:ascii="Courier New" w:hAnsi="Courier New" w:cs="Courier New"/>
-          <w:color w:val="0000FF"/>
-          <w:sz w:val="20"/>
-          <w:szCs w:val="20"/>
-        </w:rPr>
-        <w:t>end</w:t>
-      </w:r>
-      <w:proofErr w:type="gramEnd"/>
     </w:p>
     <w:p/>
     <w:sectPr>
+      <w:footerReference w:type="default" r:id="rId26"/>
       <w:pgSz w:w="12240" w:h="15840"/>
       <w:pgMar w:top="1440" w:right="1800" w:bottom="1440" w:left="1800" w:header="720" w:footer="720" w:gutter="0"/>
+      <w:pgNumType w:start="0"/>
       <w:cols w:space="720"/>
+      <w:titlePg/>
       <w:docGrid w:linePitch="360"/>
     </w:sectPr>
   </w:body>
 </w:document>
 </file>
 
+<file path=word/endnotes.xml><?xml version="1.0" encoding="utf-8"?>
+<w:endnotes xmlns:ve="http://schemas.openxmlformats.org/markup-compatibility/2006" xmlns:o="urn:schemas-microsoft-com:office:office" xmlns:r="http://schemas.openxmlformats.org/officeDocument/2006/relationships" xmlns:m="http://schemas.openxmlformats.org/officeDocument/2006/math" xmlns:v="urn:schemas-microsoft-com:vml" xmlns:wp="http://schemas.openxmlformats.org/drawingml/2006/wordprocessingDrawing" xmlns:w10="urn:schemas-microsoft-com:office:word" xmlns:w="http://schemas.openxmlformats.org/wordprocessingml/2006/main" xmlns:wne="http://schemas.microsoft.com/office/word/2006/wordml">
+  <w:endnote w:type="separator" w:id="0">
+    <w:p>
+      <w:pPr>
+        <w:spacing w:after="0" w:line="240" w:lineRule="auto"/>
+      </w:pPr>
+      <w:r>
+        <w:separator/>
+      </w:r>
+    </w:p>
+  </w:endnote>
+  <w:endnote w:type="continuationSeparator" w:id="1">
+    <w:p>
+      <w:pPr>
+        <w:spacing w:after="0" w:line="240" w:lineRule="auto"/>
+      </w:pPr>
+      <w:r>
+        <w:continuationSeparator/>
+      </w:r>
+    </w:p>
+  </w:endnote>
+</w:endnotes>
+</file>
+
+<file path=word/footer1.xml><?xml version="1.0" encoding="utf-8"?>
+<w:ftr xmlns:ve="http://schemas.openxmlformats.org/markup-compatibility/2006" xmlns:o="urn:schemas-microsoft-com:office:office" xmlns:r="http://schemas.openxmlformats.org/officeDocument/2006/relationships" xmlns:m="http://schemas.openxmlformats.org/officeDocument/2006/math" xmlns:v="urn:schemas-microsoft-com:vml" xmlns:wp="http://schemas.openxmlformats.org/drawingml/2006/wordprocessingDrawing" xmlns:w10="urn:schemas-microsoft-com:office:word" xmlns:w="http://schemas.openxmlformats.org/wordprocessingml/2006/main" xmlns:wne="http://schemas.microsoft.com/office/word/2006/wordml">
+  <w:sdt>
+    <w:sdtPr>
+      <w:id w:val="9958527"/>
+      <w:docPartObj>
+        <w:docPartGallery w:val="Page Numbers (Bottom of Page)"/>
+        <w:docPartUnique/>
+      </w:docPartObj>
+    </w:sdtPr>
+    <w:sdtContent>
+      <w:p>
+        <w:pPr>
+          <w:pStyle w:val="Footer"/>
+        </w:pPr>
+        <w:fldSimple w:instr=" PAGE   \* MERGEFORMAT ">
+          <w:r>
+            <w:rPr>
+              <w:noProof/>
+            </w:rPr>
+            <w:t>1</w:t>
+          </w:r>
+        </w:fldSimple>
+      </w:p>
+    </w:sdtContent>
+  </w:sdt>
+  <w:p>
+    <w:pPr>
+      <w:pStyle w:val="Footer"/>
+    </w:pPr>
+  </w:p>
+</w:ftr>
+</file>
+
+<file path=word/footnotes.xml><?xml version="1.0" encoding="utf-8"?>
+<w:footnotes xmlns:ve="http://schemas.openxmlformats.org/markup-compatibility/2006" xmlns:o="urn:schemas-microsoft-com:office:office" xmlns:r="http://schemas.openxmlformats.org/officeDocument/2006/relationships" xmlns:m="http://schemas.openxmlformats.org/officeDocument/2006/math" xmlns:v="urn:schemas-microsoft-com:vml" xmlns:wp="http://schemas.openxmlformats.org/drawingml/2006/wordprocessingDrawing" xmlns:w10="urn:schemas-microsoft-com:office:word" xmlns:w="http://schemas.openxmlformats.org/wordprocessingml/2006/main" xmlns:wne="http://schemas.microsoft.com/office/word/2006/wordml">
+  <w:footnote w:type="separator" w:id="0">
+    <w:p>
+      <w:pPr>
+        <w:spacing w:after="0" w:line="240" w:lineRule="auto"/>
+      </w:pPr>
+      <w:r>
+        <w:separator/>
+      </w:r>
+    </w:p>
+  </w:footnote>
+  <w:footnote w:type="continuationSeparator" w:id="1">
+    <w:p>
+      <w:pPr>
+        <w:spacing w:after="0" w:line="240" w:lineRule="auto"/>
+      </w:pPr>
+      <w:r>
+        <w:continuationSeparator/>
+      </w:r>
+    </w:p>
+  </w:footnote>
+</w:footnotes>
+</file>
+
 <file path=word/numbering.xml><?xml version="1.0" encoding="utf-8"?>
 <w:numbering xmlns:ve="http://schemas.openxmlformats.org/markup-compatibility/2006" xmlns:o="urn:schemas-microsoft-com:office:office" xmlns:r="http://schemas.openxmlformats.org/officeDocument/2006/relationships" xmlns:m="http://schemas.openxmlformats.org/officeDocument/2006/math" xmlns:v="urn:schemas-microsoft-com:vml" xmlns:wp="http://schemas.openxmlformats.org/drawingml/2006/wordprocessingDrawing" xmlns:w10="urn:schemas-microsoft-com:office:word" xmlns:w="http://schemas.openxmlformats.org/wordprocessingml/2006/main" xmlns:wne="http://schemas.microsoft.com/office/word/2006/wordml">
   <w:abstractNum w:abstractNumId="0">
+    <w:nsid w:val="333E0883"/>
+    <w:multiLevelType w:val="multilevel"/>
+    <w:tmpl w:val="072802F0"/>
+    <w:lvl w:ilvl="0">
+      <w:start w:val="1"/>
+      <w:numFmt w:val="upperRoman"/>
+      <w:lvlText w:val="%1."/>
+      <w:lvlJc w:val="left"/>
+      <w:pPr>
+        <w:ind w:left="1080" w:hanging="720"/>
+      </w:pPr>
+      <w:rPr>
+        <w:rFonts w:hint="default"/>
+      </w:rPr>
+    </w:lvl>
+    <w:lvl w:ilvl="1">
+      <w:start w:val="1"/>
+      <w:numFmt w:val="decimal"/>
+      <w:isLgl/>
+      <w:lvlText w:val="%1.%2"/>
+      <w:lvlJc w:val="left"/>
+      <w:pPr>
+        <w:ind w:left="720" w:hanging="360"/>
+      </w:pPr>
+      <w:rPr>
+        <w:rFonts w:hint="default"/>
+      </w:rPr>
+    </w:lvl>
+    <w:lvl w:ilvl="2">
+      <w:start w:val="1"/>
+      <w:numFmt w:val="decimal"/>
+      <w:isLgl/>
+      <w:lvlText w:val="%1.%2.%3"/>
+      <w:lvlJc w:val="left"/>
+      <w:pPr>
+        <w:ind w:left="1080" w:hanging="720"/>
+      </w:pPr>
+      <w:rPr>
+        <w:rFonts w:hint="default"/>
+      </w:rPr>
+    </w:lvl>
+    <w:lvl w:ilvl="3">
+      <w:start w:val="1"/>
+      <w:numFmt w:val="decimal"/>
+      <w:isLgl/>
+      <w:lvlText w:val="%1.%2.%3.%4"/>
+      <w:lvlJc w:val="left"/>
+      <w:pPr>
+        <w:ind w:left="1080" w:hanging="720"/>
+      </w:pPr>
+      <w:rPr>
+        <w:rFonts w:hint="default"/>
+      </w:rPr>
+    </w:lvl>
+    <w:lvl w:ilvl="4">
+      <w:start w:val="1"/>
+      <w:numFmt w:val="decimal"/>
+      <w:isLgl/>
+      <w:lvlText w:val="%1.%2.%3.%4.%5"/>
+      <w:lvlJc w:val="left"/>
+      <w:pPr>
+        <w:ind w:left="1440" w:hanging="1080"/>
+      </w:pPr>
+      <w:rPr>
+        <w:rFonts w:hint="default"/>
+      </w:rPr>
+    </w:lvl>
+    <w:lvl w:ilvl="5">
+      <w:start w:val="1"/>
+      <w:numFmt w:val="decimal"/>
+      <w:isLgl/>
+      <w:lvlText w:val="%1.%2.%3.%4.%5.%6"/>
+      <w:lvlJc w:val="left"/>
+      <w:pPr>
+        <w:ind w:left="1440" w:hanging="1080"/>
+      </w:pPr>
+      <w:rPr>
+        <w:rFonts w:hint="default"/>
+      </w:rPr>
+    </w:lvl>
+    <w:lvl w:ilvl="6">
+      <w:start w:val="1"/>
+      <w:numFmt w:val="decimal"/>
+      <w:isLgl/>
+      <w:lvlText w:val="%1.%2.%3.%4.%5.%6.%7"/>
+      <w:lvlJc w:val="left"/>
+      <w:pPr>
+        <w:ind w:left="1800" w:hanging="1440"/>
+      </w:pPr>
+      <w:rPr>
+        <w:rFonts w:hint="default"/>
+      </w:rPr>
+    </w:lvl>
+    <w:lvl w:ilvl="7">
+      <w:start w:val="1"/>
+      <w:numFmt w:val="decimal"/>
+      <w:isLgl/>
+      <w:lvlText w:val="%1.%2.%3.%4.%5.%6.%7.%8"/>
+      <w:lvlJc w:val="left"/>
+      <w:pPr>
+        <w:ind w:left="1800" w:hanging="1440"/>
+      </w:pPr>
+      <w:rPr>
+        <w:rFonts w:hint="default"/>
+      </w:rPr>
+    </w:lvl>
+    <w:lvl w:ilvl="8">
+      <w:start w:val="1"/>
+      <w:numFmt w:val="decimal"/>
+      <w:isLgl/>
+      <w:lvlText w:val="%1.%2.%3.%4.%5.%6.%7.%8.%9"/>
+      <w:lvlJc w:val="left"/>
+      <w:pPr>
+        <w:ind w:left="1800" w:hanging="1440"/>
+      </w:pPr>
+      <w:rPr>
+        <w:rFonts w:hint="default"/>
+      </w:rPr>
+    </w:lvl>
+  </w:abstractNum>
+  <w:abstractNum w:abstractNumId="1">
     <w:nsid w:val="70DA1CF7"/>
     <w:multiLevelType w:val="hybridMultilevel"/>
     <w:tmpl w:val="A72230CC"/>
@@ -10826,7 +11022,7 @@
       </w:rPr>
     </w:lvl>
   </w:abstractNum>
-  <w:abstractNum w:abstractNumId="1">
+  <w:abstractNum w:abstractNumId="2">
     <w:nsid w:val="70EF50D9"/>
     <w:multiLevelType w:val="hybridMultilevel"/>
     <w:tmpl w:val="379A9DBA"/>
@@ -10939,10 +11135,13 @@
     </w:lvl>
   </w:abstractNum>
   <w:num w:numId="1">
-    <w:abstractNumId w:val="0"/>
+    <w:abstractNumId w:val="1"/>
   </w:num>
   <w:num w:numId="2">
-    <w:abstractNumId w:val="1"/>
+    <w:abstractNumId w:val="2"/>
+  </w:num>
+  <w:num w:numId="3">
+    <w:abstractNumId w:val="0"/>
   </w:num>
 </w:numbering>
 </file>
@@ -11156,6 +11355,7 @@
   </w:style>
   <w:style w:type="paragraph" w:styleId="NoSpacing">
     <w:name w:val="No Spacing"/>
+    <w:link w:val="NoSpacingChar"/>
     <w:uiPriority w:val="1"/>
     <w:qFormat/>
     <w:rsid w:val="00791C52"/>
@@ -11214,7 +11414,481 @@
       <w:color w:val="808080"/>
     </w:rPr>
   </w:style>
+  <w:style w:type="paragraph" w:styleId="Header">
+    <w:name w:val="header"/>
+    <w:basedOn w:val="Normal"/>
+    <w:link w:val="HeaderChar"/>
+    <w:uiPriority w:val="99"/>
+    <w:semiHidden/>
+    <w:unhideWhenUsed/>
+    <w:rsid w:val="00B67414"/>
+    <w:pPr>
+      <w:tabs>
+        <w:tab w:val="center" w:pos="4320"/>
+        <w:tab w:val="right" w:pos="8640"/>
+      </w:tabs>
+      <w:spacing w:after="0" w:line="240" w:lineRule="auto"/>
+    </w:pPr>
+  </w:style>
+  <w:style w:type="character" w:customStyle="1" w:styleId="HeaderChar">
+    <w:name w:val="Header Char"/>
+    <w:basedOn w:val="DefaultParagraphFont"/>
+    <w:link w:val="Header"/>
+    <w:uiPriority w:val="99"/>
+    <w:semiHidden/>
+    <w:rsid w:val="00B67414"/>
+  </w:style>
+  <w:style w:type="paragraph" w:styleId="Footer">
+    <w:name w:val="footer"/>
+    <w:basedOn w:val="Normal"/>
+    <w:link w:val="FooterChar"/>
+    <w:uiPriority w:val="99"/>
+    <w:unhideWhenUsed/>
+    <w:rsid w:val="00B67414"/>
+    <w:pPr>
+      <w:tabs>
+        <w:tab w:val="center" w:pos="4320"/>
+        <w:tab w:val="right" w:pos="8640"/>
+      </w:tabs>
+      <w:spacing w:after="0" w:line="240" w:lineRule="auto"/>
+    </w:pPr>
+  </w:style>
+  <w:style w:type="character" w:customStyle="1" w:styleId="FooterChar">
+    <w:name w:val="Footer Char"/>
+    <w:basedOn w:val="DefaultParagraphFont"/>
+    <w:link w:val="Footer"/>
+    <w:uiPriority w:val="99"/>
+    <w:rsid w:val="00B67414"/>
+  </w:style>
+  <w:style w:type="character" w:customStyle="1" w:styleId="NoSpacingChar">
+    <w:name w:val="No Spacing Char"/>
+    <w:basedOn w:val="DefaultParagraphFont"/>
+    <w:link w:val="NoSpacing"/>
+    <w:uiPriority w:val="1"/>
+    <w:rsid w:val="00B03583"/>
+  </w:style>
 </w:styles>
+</file>
+
+<file path=word/glossary/document.xml><?xml version="1.0" encoding="utf-8"?>
+<w:glossaryDocument xmlns:ve="http://schemas.openxmlformats.org/markup-compatibility/2006" xmlns:o="urn:schemas-microsoft-com:office:office" xmlns:r="http://schemas.openxmlformats.org/officeDocument/2006/relationships" xmlns:m="http://schemas.openxmlformats.org/officeDocument/2006/math" xmlns:v="urn:schemas-microsoft-com:vml" xmlns:wp="http://schemas.openxmlformats.org/drawingml/2006/wordprocessingDrawing" xmlns:w10="urn:schemas-microsoft-com:office:word" xmlns:w="http://schemas.openxmlformats.org/wordprocessingml/2006/main" xmlns:wne="http://schemas.microsoft.com/office/word/2006/wordml">
+  <w:docParts>
+    <w:docPart>
+      <w:docPartPr>
+        <w:name w:val="4E27DDA2DD0F47C4AA8DC404F02136F3"/>
+        <w:category>
+          <w:name w:val="General"/>
+          <w:gallery w:val="placeholder"/>
+        </w:category>
+        <w:types>
+          <w:type w:val="bbPlcHdr"/>
+        </w:types>
+        <w:behaviors>
+          <w:behavior w:val="content"/>
+        </w:behaviors>
+        <w:guid w:val="{52F734C6-24D3-4F90-97C5-BFCFB127C0F0}"/>
+      </w:docPartPr>
+      <w:docPartBody>
+        <w:p>
+          <w:pPr>
+            <w:pStyle w:val="4E27DDA2DD0F47C4AA8DC404F02136F3"/>
+          </w:pPr>
+          <w:r>
+            <w:rPr>
+              <w:rFonts w:asciiTheme="majorHAnsi" w:eastAsiaTheme="majorEastAsia" w:hAnsiTheme="majorHAnsi" w:cstheme="majorBidi"/>
+              <w:color w:val="FFFFFF" w:themeColor="background1"/>
+              <w:sz w:val="72"/>
+              <w:szCs w:val="72"/>
+            </w:rPr>
+            <w:t>[Type the document title]</w:t>
+          </w:r>
+        </w:p>
+      </w:docPartBody>
+    </w:docPart>
+    <w:docPart>
+      <w:docPartPr>
+        <w:name w:val="03FC953B424D465D9380864A178D02C9"/>
+        <w:category>
+          <w:name w:val="General"/>
+          <w:gallery w:val="placeholder"/>
+        </w:category>
+        <w:types>
+          <w:type w:val="bbPlcHdr"/>
+        </w:types>
+        <w:behaviors>
+          <w:behavior w:val="content"/>
+        </w:behaviors>
+        <w:guid w:val="{BF92B901-36A0-436E-A1DF-0B92AA8C50F5}"/>
+      </w:docPartPr>
+      <w:docPartBody>
+        <w:p>
+          <w:pPr>
+            <w:pStyle w:val="03FC953B424D465D9380864A178D02C9"/>
+          </w:pPr>
+          <w:r>
+            <w:rPr>
+              <w:rFonts w:asciiTheme="majorHAnsi" w:eastAsiaTheme="majorEastAsia" w:hAnsiTheme="majorHAnsi" w:cstheme="majorBidi"/>
+              <w:b/>
+              <w:bCs/>
+              <w:color w:val="FFFFFF" w:themeColor="background1"/>
+              <w:sz w:val="96"/>
+              <w:szCs w:val="96"/>
+            </w:rPr>
+            <w:t>[Year]</w:t>
+          </w:r>
+        </w:p>
+      </w:docPartBody>
+    </w:docPart>
+    <w:docPart>
+      <w:docPartPr>
+        <w:name w:val="BFB9398467AE48E59D65157585E81C38"/>
+        <w:category>
+          <w:name w:val="General"/>
+          <w:gallery w:val="placeholder"/>
+        </w:category>
+        <w:types>
+          <w:type w:val="bbPlcHdr"/>
+        </w:types>
+        <w:behaviors>
+          <w:behavior w:val="content"/>
+        </w:behaviors>
+        <w:guid w:val="{1E34CED9-5389-4D45-B27E-BBF523044252}"/>
+      </w:docPartPr>
+      <w:docPartBody>
+        <w:p>
+          <w:pPr>
+            <w:pStyle w:val="BFB9398467AE48E59D65157585E81C38"/>
+          </w:pPr>
+          <w:r>
+            <w:rPr>
+              <w:color w:val="FFFFFF" w:themeColor="background1"/>
+            </w:rPr>
+            <w:t>[Type the author name]</w:t>
+          </w:r>
+        </w:p>
+      </w:docPartBody>
+    </w:docPart>
+  </w:docParts>
+</w:glossaryDocument>
+</file>
+
+<file path=word/glossary/fontTable.xml><?xml version="1.0" encoding="utf-8"?>
+<w:fonts xmlns:r="http://schemas.openxmlformats.org/officeDocument/2006/relationships" xmlns:w="http://schemas.openxmlformats.org/wordprocessingml/2006/main">
+  <w:font w:name="Times New Roman">
+    <w:panose1 w:val="02020603050405020304"/>
+    <w:charset w:val="00"/>
+    <w:family w:val="roman"/>
+    <w:pitch w:val="variable"/>
+    <w:sig w:usb0="E0002AEF" w:usb1="C0007841" w:usb2="00000009" w:usb3="00000000" w:csb0="000001FF" w:csb1="00000000"/>
+  </w:font>
+  <w:font w:name="Calibri">
+    <w:panose1 w:val="020F0502020204030204"/>
+    <w:charset w:val="00"/>
+    <w:family w:val="swiss"/>
+    <w:pitch w:val="variable"/>
+    <w:sig w:usb0="A00002EF" w:usb1="4000207B" w:usb2="00000000" w:usb3="00000000" w:csb0="0000009F" w:csb1="00000000"/>
+  </w:font>
+  <w:font w:name="宋体">
+    <w:altName w:val="SimSun"/>
+    <w:panose1 w:val="02010600030101010101"/>
+    <w:charset w:val="86"/>
+    <w:family w:val="auto"/>
+    <w:pitch w:val="variable"/>
+    <w:sig w:usb0="00000003" w:usb1="288F0000" w:usb2="00000016" w:usb3="00000000" w:csb0="00040001" w:csb1="00000000"/>
+  </w:font>
+  <w:font w:name="Courier New">
+    <w:panose1 w:val="02070309020205020404"/>
+    <w:charset w:val="00"/>
+    <w:family w:val="modern"/>
+    <w:pitch w:val="fixed"/>
+    <w:sig w:usb0="E0002AFF" w:usb1="C0007843" w:usb2="00000009" w:usb3="00000000" w:csb0="000001FF" w:csb1="00000000"/>
+  </w:font>
+  <w:font w:name="Wingdings">
+    <w:panose1 w:val="05000000000000000000"/>
+    <w:charset w:val="02"/>
+    <w:family w:val="auto"/>
+    <w:pitch w:val="variable"/>
+    <w:sig w:usb0="00000000" w:usb1="10000000" w:usb2="00000000" w:usb3="00000000" w:csb0="80000000" w:csb1="00000000"/>
+  </w:font>
+  <w:font w:name="Symbol">
+    <w:panose1 w:val="05050102010706020507"/>
+    <w:charset w:val="02"/>
+    <w:family w:val="roman"/>
+    <w:pitch w:val="variable"/>
+    <w:sig w:usb0="00000000" w:usb1="10000000" w:usb2="00000000" w:usb3="00000000" w:csb0="80000000" w:csb1="00000000"/>
+  </w:font>
+  <w:font w:name="Tahoma">
+    <w:panose1 w:val="020B0604030504040204"/>
+    <w:charset w:val="00"/>
+    <w:family w:val="swiss"/>
+    <w:pitch w:val="variable"/>
+    <w:sig w:usb0="E1002AFF" w:usb1="C000605B" w:usb2="00000029" w:usb3="00000000" w:csb0="000101FF" w:csb1="00000000"/>
+  </w:font>
+  <w:font w:name="Cambria">
+    <w:panose1 w:val="02040503050406030204"/>
+    <w:charset w:val="00"/>
+    <w:family w:val="roman"/>
+    <w:pitch w:val="variable"/>
+    <w:sig w:usb0="A00002EF" w:usb1="4000004B" w:usb2="00000000" w:usb3="00000000" w:csb0="0000009F" w:csb1="00000000"/>
+  </w:font>
+  <w:font w:name="Cambria Math">
+    <w:panose1 w:val="02040503050406030204"/>
+    <w:charset w:val="00"/>
+    <w:family w:val="roman"/>
+    <w:pitch w:val="variable"/>
+    <w:sig w:usb0="A00002EF" w:usb1="420020EB" w:usb2="00000000" w:usb3="00000000" w:csb0="0000009F" w:csb1="00000000"/>
+  </w:font>
+</w:fonts>
+</file>
+
+<file path=word/glossary/settings.xml><?xml version="1.0" encoding="utf-8"?>
+<w:settings xmlns:o="urn:schemas-microsoft-com:office:office" xmlns:r="http://schemas.openxmlformats.org/officeDocument/2006/relationships" xmlns:m="http://schemas.openxmlformats.org/officeDocument/2006/math" xmlns:v="urn:schemas-microsoft-com:vml" xmlns:w10="urn:schemas-microsoft-com:office:word" xmlns:w="http://schemas.openxmlformats.org/wordprocessingml/2006/main" xmlns:sl="http://schemas.openxmlformats.org/schemaLibrary/2006/main">
+  <w:view w:val="normal"/>
+  <w:defaultTabStop w:val="720"/>
+  <w:characterSpacingControl w:val="doNotCompress"/>
+  <w:compat>
+    <w:useFELayout/>
+  </w:compat>
+  <w:rsids>
+    <w:rsidRoot w:val="00C74DE7"/>
+    <w:rsid w:val="00C74DE7"/>
+    <w:rsid w:val="00FB1301"/>
+  </w:rsids>
+  <m:mathPr>
+    <m:mathFont m:val="Cambria Math"/>
+    <m:brkBin m:val="before"/>
+    <m:brkBinSub m:val="--"/>
+    <m:smallFrac m:val="off"/>
+    <m:dispDef/>
+    <m:lMargin m:val="0"/>
+    <m:rMargin m:val="0"/>
+    <m:defJc m:val="centerGroup"/>
+    <m:wrapIndent m:val="1440"/>
+    <m:intLim m:val="subSup"/>
+    <m:naryLim m:val="undOvr"/>
+  </m:mathPr>
+  <w:themeFontLang w:val="en-US" w:eastAsia="zh-CN"/>
+  <w:clrSchemeMapping w:bg1="light1" w:t1="dark1" w:bg2="light2" w:t2="dark2" w:accent1="accent1" w:accent2="accent2" w:accent3="accent3" w:accent4="accent4" w:accent5="accent5" w:accent6="accent6" w:hyperlink="hyperlink" w:followedHyperlink="followedHyperlink"/>
+  <w:decimalSymbol w:val="."/>
+  <w:listSeparator w:val=","/>
+</w:settings>
+</file>
+
+<file path=word/glossary/styles.xml><?xml version="1.0" encoding="utf-8"?>
+<w:styles xmlns:r="http://schemas.openxmlformats.org/officeDocument/2006/relationships" xmlns:w="http://schemas.openxmlformats.org/wordprocessingml/2006/main">
+  <w:docDefaults>
+    <w:rPrDefault>
+      <w:rPr>
+        <w:rFonts w:asciiTheme="minorHAnsi" w:eastAsiaTheme="minorEastAsia" w:hAnsiTheme="minorHAnsi" w:cstheme="minorBidi"/>
+        <w:sz w:val="22"/>
+        <w:szCs w:val="22"/>
+        <w:lang w:val="en-US" w:eastAsia="zh-CN" w:bidi="ar-SA"/>
+      </w:rPr>
+    </w:rPrDefault>
+    <w:pPrDefault>
+      <w:pPr>
+        <w:spacing w:after="200" w:line="276" w:lineRule="auto"/>
+      </w:pPr>
+    </w:pPrDefault>
+  </w:docDefaults>
+  <w:latentStyles w:defLockedState="0" w:defUIPriority="99" w:defSemiHidden="1" w:defUnhideWhenUsed="1" w:defQFormat="0" w:count="267">
+    <w:lsdException w:name="Normal" w:semiHidden="0" w:uiPriority="0" w:unhideWhenUsed="0" w:qFormat="1"/>
+    <w:lsdException w:name="heading 1" w:semiHidden="0" w:uiPriority="9" w:unhideWhenUsed="0" w:qFormat="1"/>
+    <w:lsdException w:name="heading 2" w:uiPriority="9" w:qFormat="1"/>
+    <w:lsdException w:name="heading 3" w:uiPriority="9" w:qFormat="1"/>
+    <w:lsdException w:name="heading 4" w:uiPriority="9" w:qFormat="1"/>
+    <w:lsdException w:name="heading 5" w:uiPriority="9" w:qFormat="1"/>
+    <w:lsdException w:name="heading 6" w:uiPriority="9" w:qFormat="1"/>
+    <w:lsdException w:name="heading 7" w:uiPriority="9" w:qFormat="1"/>
+    <w:lsdException w:name="heading 8" w:uiPriority="9" w:qFormat="1"/>
+    <w:lsdException w:name="heading 9" w:uiPriority="9" w:qFormat="1"/>
+    <w:lsdException w:name="toc 1" w:uiPriority="39"/>
+    <w:lsdException w:name="toc 2" w:uiPriority="39"/>
+    <w:lsdException w:name="toc 3" w:uiPriority="39"/>
+    <w:lsdException w:name="toc 4" w:uiPriority="39"/>
+    <w:lsdException w:name="toc 5" w:uiPriority="39"/>
+    <w:lsdException w:name="toc 6" w:uiPriority="39"/>
+    <w:lsdException w:name="toc 7" w:uiPriority="39"/>
+    <w:lsdException w:name="toc 8" w:uiPriority="39"/>
+    <w:lsdException w:name="toc 9" w:uiPriority="39"/>
+    <w:lsdException w:name="caption" w:uiPriority="35" w:qFormat="1"/>
+    <w:lsdException w:name="Title" w:semiHidden="0" w:uiPriority="10" w:unhideWhenUsed="0" w:qFormat="1"/>
+    <w:lsdException w:name="Default Paragraph Font" w:uiPriority="1"/>
+    <w:lsdException w:name="Subtitle" w:semiHidden="0" w:uiPriority="11" w:unhideWhenUsed="0" w:qFormat="1"/>
+    <w:lsdException w:name="Strong" w:semiHidden="0" w:uiPriority="22" w:unhideWhenUsed="0" w:qFormat="1"/>
+    <w:lsdException w:name="Emphasis" w:semiHidden="0" w:uiPriority="20" w:unhideWhenUsed="0" w:qFormat="1"/>
+    <w:lsdException w:name="Table Grid" w:semiHidden="0" w:uiPriority="59" w:unhideWhenUsed="0"/>
+    <w:lsdException w:name="Placeholder Text" w:unhideWhenUsed="0"/>
+    <w:lsdException w:name="No Spacing" w:semiHidden="0" w:uiPriority="1" w:unhideWhenUsed="0" w:qFormat="1"/>
+    <w:lsdException w:name="Light Shading" w:semiHidden="0" w:uiPriority="60" w:unhideWhenUsed="0"/>
+    <w:lsdException w:name="Light List" w:semiHidden="0" w:uiPriority="61" w:unhideWhenUsed="0"/>
+    <w:lsdException w:name="Light Grid" w:semiHidden="0" w:uiPriority="62" w:unhideWhenUsed="0"/>
+    <w:lsdException w:name="Medium Shading 1" w:semiHidden="0" w:uiPriority="63" w:unhideWhenUsed="0"/>
+    <w:lsdException w:name="Medium Shading 2" w:semiHidden="0" w:uiPriority="64" w:unhideWhenUsed="0"/>
+    <w:lsdException w:name="Medium List 1" w:semiHidden="0" w:uiPriority="65" w:unhideWhenUsed="0"/>
+    <w:lsdException w:name="Medium List 2" w:semiHidden="0" w:uiPriority="66" w:unhideWhenUsed="0"/>
+    <w:lsdException w:name="Medium Grid 1" w:semiHidden="0" w:uiPriority="67" w:unhideWhenUsed="0"/>
+    <w:lsdException w:name="Medium Grid 2" w:semiHidden="0" w:uiPriority="68" w:unhideWhenUsed="0"/>
+    <w:lsdException w:name="Medium Grid 3" w:semiHidden="0" w:uiPriority="69" w:unhideWhenUsed="0"/>
+    <w:lsdException w:name="Dark List" w:semiHidden="0" w:uiPriority="70" w:unhideWhenUsed="0"/>
+    <w:lsdException w:name="Colorful Shading" w:semiHidden="0" w:uiPriority="71" w:unhideWhenUsed="0"/>
+    <w:lsdException w:name="Colorful List" w:semiHidden="0" w:uiPriority="72" w:unhideWhenUsed="0"/>
+    <w:lsdException w:name="Colorful Grid" w:semiHidden="0" w:uiPriority="73" w:unhideWhenUsed="0"/>
+    <w:lsdException w:name="Light Shading Accent 1" w:semiHidden="0" w:uiPriority="60" w:unhideWhenUsed="0"/>
+    <w:lsdException w:name="Light List Accent 1" w:semiHidden="0" w:uiPriority="61" w:unhideWhenUsed="0"/>
+    <w:lsdException w:name="Light Grid Accent 1" w:semiHidden="0" w:uiPriority="62" w:unhideWhenUsed="0"/>
+    <w:lsdException w:name="Medium Shading 1 Accent 1" w:semiHidden="0" w:uiPriority="63" w:unhideWhenUsed="0"/>
+    <w:lsdException w:name="Medium Shading 2 Accent 1" w:semiHidden="0" w:uiPriority="64" w:unhideWhenUsed="0"/>
+    <w:lsdException w:name="Medium List 1 Accent 1" w:semiHidden="0" w:uiPriority="65" w:unhideWhenUsed="0"/>
+    <w:lsdException w:name="Revision" w:unhideWhenUsed="0"/>
+    <w:lsdException w:name="List Paragraph" w:semiHidden="0" w:uiPriority="34" w:unhideWhenUsed="0" w:qFormat="1"/>
+    <w:lsdException w:name="Quote" w:semiHidden="0" w:uiPriority="29" w:unhideWhenUsed="0" w:qFormat="1"/>
+    <w:lsdException w:name="Intense Quote" w:semiHidden="0" w:uiPriority="30" w:unhideWhenUsed="0" w:qFormat="1"/>
+    <w:lsdException w:name="Medium List 2 Accent 1" w:semiHidden="0" w:uiPriority="66" w:unhideWhenUsed="0"/>
+    <w:lsdException w:name="Medium Grid 1 Accent 1" w:semiHidden="0" w:uiPriority="67" w:unhideWhenUsed="0"/>
+    <w:lsdException w:name="Medium Grid 2 Accent 1" w:semiHidden="0" w:uiPriority="68" w:unhideWhenUsed="0"/>
+    <w:lsdException w:name="Medium Grid 3 Accent 1" w:semiHidden="0" w:uiPriority="69" w:unhideWhenUsed="0"/>
+    <w:lsdException w:name="Dark List Accent 1" w:semiHidden="0" w:uiPriority="70" w:unhideWhenUsed="0"/>
+    <w:lsdException w:name="Colorful Shading Accent 1" w:semiHidden="0" w:uiPriority="71" w:unhideWhenUsed="0"/>
+    <w:lsdException w:name="Colorful List Accent 1" w:semiHidden="0" w:uiPriority="72" w:unhideWhenUsed="0"/>
+    <w:lsdException w:name="Colorful Grid Accent 1" w:semiHidden="0" w:uiPriority="73" w:unhideWhenUsed="0"/>
+    <w:lsdException w:name="Light Shading Accent 2" w:semiHidden="0" w:uiPriority="60" w:unhideWhenUsed="0"/>
+    <w:lsdException w:name="Light List Accent 2" w:semiHidden="0" w:uiPriority="61" w:unhideWhenUsed="0"/>
+    <w:lsdException w:name="Light Grid Accent 2" w:semiHidden="0" w:uiPriority="62" w:unhideWhenUsed="0"/>
+    <w:lsdException w:name="Medium Shading 1 Accent 2" w:semiHidden="0" w:uiPriority="63" w:unhideWhenUsed="0"/>
+    <w:lsdException w:name="Medium Shading 2 Accent 2" w:semiHidden="0" w:uiPriority="64" w:unhideWhenUsed="0"/>
+    <w:lsdException w:name="Medium List 1 Accent 2" w:semiHidden="0" w:uiPriority="65" w:unhideWhenUsed="0"/>
+    <w:lsdException w:name="Medium List 2 Accent 2" w:semiHidden="0" w:uiPriority="66" w:unhideWhenUsed="0"/>
+    <w:lsdException w:name="Medium Grid 1 Accent 2" w:semiHidden="0" w:uiPriority="67" w:unhideWhenUsed="0"/>
+    <w:lsdException w:name="Medium Grid 2 Accent 2" w:semiHidden="0" w:uiPriority="68" w:unhideWhenUsed="0"/>
+    <w:lsdException w:name="Medium Grid 3 Accent 2" w:semiHidden="0" w:uiPriority="69" w:unhideWhenUsed="0"/>
+    <w:lsdException w:name="Dark List Accent 2" w:semiHidden="0" w:uiPriority="70" w:unhideWhenUsed="0"/>
+    <w:lsdException w:name="Colorful Shading Accent 2" w:semiHidden="0" w:uiPriority="71" w:unhideWhenUsed="0"/>
+    <w:lsdException w:name="Colorful List Accent 2" w:semiHidden="0" w:uiPriority="72" w:unhideWhenUsed="0"/>
+    <w:lsdException w:name="Colorful Grid Accent 2" w:semiHidden="0" w:uiPriority="73" w:unhideWhenUsed="0"/>
+    <w:lsdException w:name="Light Shading Accent 3" w:semiHidden="0" w:uiPriority="60" w:unhideWhenUsed="0"/>
+    <w:lsdException w:name="Light List Accent 3" w:semiHidden="0" w:uiPriority="61" w:unhideWhenUsed="0"/>
+    <w:lsdException w:name="Light Grid Accent 3" w:semiHidden="0" w:uiPriority="62" w:unhideWhenUsed="0"/>
+    <w:lsdException w:name="Medium Shading 1 Accent 3" w:semiHidden="0" w:uiPriority="63" w:unhideWhenUsed="0"/>
+    <w:lsdException w:name="Medium Shading 2 Accent 3" w:semiHidden="0" w:uiPriority="64" w:unhideWhenUsed="0"/>
+    <w:lsdException w:name="Medium List 1 Accent 3" w:semiHidden="0" w:uiPriority="65" w:unhideWhenUsed="0"/>
+    <w:lsdException w:name="Medium List 2 Accent 3" w:semiHidden="0" w:uiPriority="66" w:unhideWhenUsed="0"/>
+    <w:lsdException w:name="Medium Grid 1 Accent 3" w:semiHidden="0" w:uiPriority="67" w:unhideWhenUsed="0"/>
+    <w:lsdException w:name="Medium Grid 2 Accent 3" w:semiHidden="0" w:uiPriority="68" w:unhideWhenUsed="0"/>
+    <w:lsdException w:name="Medium Grid 3 Accent 3" w:semiHidden="0" w:uiPriority="69" w:unhideWhenUsed="0"/>
+    <w:lsdException w:name="Dark List Accent 3" w:semiHidden="0" w:uiPriority="70" w:unhideWhenUsed="0"/>
+    <w:lsdException w:name="Colorful Shading Accent 3" w:semiHidden="0" w:uiPriority="71" w:unhideWhenUsed="0"/>
+    <w:lsdException w:name="Colorful List Accent 3" w:semiHidden="0" w:uiPriority="72" w:unhideWhenUsed="0"/>
+    <w:lsdException w:name="Colorful Grid Accent 3" w:semiHidden="0" w:uiPriority="73" w:unhideWhenUsed="0"/>
+    <w:lsdException w:name="Light Shading Accent 4" w:semiHidden="0" w:uiPriority="60" w:unhideWhenUsed="0"/>
+    <w:lsdException w:name="Light List Accent 4" w:semiHidden="0" w:uiPriority="61" w:unhideWhenUsed="0"/>
+    <w:lsdException w:name="Light Grid Accent 4" w:semiHidden="0" w:uiPriority="62" w:unhideWhenUsed="0"/>
+    <w:lsdException w:name="Medium Shading 1 Accent 4" w:semiHidden="0" w:uiPriority="63" w:unhideWhenUsed="0"/>
+    <w:lsdException w:name="Medium Shading 2 Accent 4" w:semiHidden="0" w:uiPriority="64" w:unhideWhenUsed="0"/>
+    <w:lsdException w:name="Medium List 1 Accent 4" w:semiHidden="0" w:uiPriority="65" w:unhideWhenUsed="0"/>
+    <w:lsdException w:name="Medium List 2 Accent 4" w:semiHidden="0" w:uiPriority="66" w:unhideWhenUsed="0"/>
+    <w:lsdException w:name="Medium Grid 1 Accent 4" w:semiHidden="0" w:uiPriority="67" w:unhideWhenUsed="0"/>
+    <w:lsdException w:name="Medium Grid 2 Accent 4" w:semiHidden="0" w:uiPriority="68" w:unhideWhenUsed="0"/>
+    <w:lsdException w:name="Medium Grid 3 Accent 4" w:semiHidden="0" w:uiPriority="69" w:unhideWhenUsed="0"/>
+    <w:lsdException w:name="Dark List Accent 4" w:semiHidden="0" w:uiPriority="70" w:unhideWhenUsed="0"/>
+    <w:lsdException w:name="Colorful Shading Accent 4" w:semiHidden="0" w:uiPriority="71" w:unhideWhenUsed="0"/>
+    <w:lsdException w:name="Colorful List Accent 4" w:semiHidden="0" w:uiPriority="72" w:unhideWhenUsed="0"/>
+    <w:lsdException w:name="Colorful Grid Accent 4" w:semiHidden="0" w:uiPriority="73" w:unhideWhenUsed="0"/>
+    <w:lsdException w:name="Light Shading Accent 5" w:semiHidden="0" w:uiPriority="60" w:unhideWhenUsed="0"/>
+    <w:lsdException w:name="Light List Accent 5" w:semiHidden="0" w:uiPriority="61" w:unhideWhenUsed="0"/>
+    <w:lsdException w:name="Light Grid Accent 5" w:semiHidden="0" w:uiPriority="62" w:unhideWhenUsed="0"/>
+    <w:lsdException w:name="Medium Shading 1 Accent 5" w:semiHidden="0" w:uiPriority="63" w:unhideWhenUsed="0"/>
+    <w:lsdException w:name="Medium Shading 2 Accent 5" w:semiHidden="0" w:uiPriority="64" w:unhideWhenUsed="0"/>
+    <w:lsdException w:name="Medium List 1 Accent 5" w:semiHidden="0" w:uiPriority="65" w:unhideWhenUsed="0"/>
+    <w:lsdException w:name="Medium List 2 Accent 5" w:semiHidden="0" w:uiPriority="66" w:unhideWhenUsed="0"/>
+    <w:lsdException w:name="Medium Grid 1 Accent 5" w:semiHidden="0" w:uiPriority="67" w:unhideWhenUsed="0"/>
+    <w:lsdException w:name="Medium Grid 2 Accent 5" w:semiHidden="0" w:uiPriority="68" w:unhideWhenUsed="0"/>
+    <w:lsdException w:name="Medium Grid 3 Accent 5" w:semiHidden="0" w:uiPriority="69" w:unhideWhenUsed="0"/>
+    <w:lsdException w:name="Dark List Accent 5" w:semiHidden="0" w:uiPriority="70" w:unhideWhenUsed="0"/>
+    <w:lsdException w:name="Colorful Shading Accent 5" w:semiHidden="0" w:uiPriority="71" w:unhideWhenUsed="0"/>
+    <w:lsdException w:name="Colorful List Accent 5" w:semiHidden="0" w:uiPriority="72" w:unhideWhenUsed="0"/>
+    <w:lsdException w:name="Colorful Grid Accent 5" w:semiHidden="0" w:uiPriority="73" w:unhideWhenUsed="0"/>
+    <w:lsdException w:name="Light Shading Accent 6" w:semiHidden="0" w:uiPriority="60" w:unhideWhenUsed="0"/>
+    <w:lsdException w:name="Light List Accent 6" w:semiHidden="0" w:uiPriority="61" w:unhideWhenUsed="0"/>
+    <w:lsdException w:name="Light Grid Accent 6" w:semiHidden="0" w:uiPriority="62" w:unhideWhenUsed="0"/>
+    <w:lsdException w:name="Medium Shading 1 Accent 6" w:semiHidden="0" w:uiPriority="63" w:unhideWhenUsed="0"/>
+    <w:lsdException w:name="Medium Shading 2 Accent 6" w:semiHidden="0" w:uiPriority="64" w:unhideWhenUsed="0"/>
+    <w:lsdException w:name="Medium List 1 Accent 6" w:semiHidden="0" w:uiPriority="65" w:unhideWhenUsed="0"/>
+    <w:lsdException w:name="Medium List 2 Accent 6" w:semiHidden="0" w:uiPriority="66" w:unhideWhenUsed="0"/>
+    <w:lsdException w:name="Medium Grid 1 Accent 6" w:semiHidden="0" w:uiPriority="67" w:unhideWhenUsed="0"/>
+    <w:lsdException w:name="Medium Grid 2 Accent 6" w:semiHidden="0" w:uiPriority="68" w:unhideWhenUsed="0"/>
+    <w:lsdException w:name="Medium Grid 3 Accent 6" w:semiHidden="0" w:uiPriority="69" w:unhideWhenUsed="0"/>
+    <w:lsdException w:name="Dark List Accent 6" w:semiHidden="0" w:uiPriority="70" w:unhideWhenUsed="0"/>
+    <w:lsdException w:name="Colorful Shading Accent 6" w:semiHidden="0" w:uiPriority="71" w:unhideWhenUsed="0"/>
+    <w:lsdException w:name="Colorful List Accent 6" w:semiHidden="0" w:uiPriority="72" w:unhideWhenUsed="0"/>
+    <w:lsdException w:name="Colorful Grid Accent 6" w:semiHidden="0" w:uiPriority="73" w:unhideWhenUsed="0"/>
+    <w:lsdException w:name="Subtle Emphasis" w:semiHidden="0" w:uiPriority="19" w:unhideWhenUsed="0" w:qFormat="1"/>
+    <w:lsdException w:name="Intense Emphasis" w:semiHidden="0" w:uiPriority="21" w:unhideWhenUsed="0" w:qFormat="1"/>
+    <w:lsdException w:name="Subtle Reference" w:semiHidden="0" w:uiPriority="31" w:unhideWhenUsed="0" w:qFormat="1"/>
+    <w:lsdException w:name="Intense Reference" w:semiHidden="0" w:uiPriority="32" w:unhideWhenUsed="0" w:qFormat="1"/>
+    <w:lsdException w:name="Book Title" w:semiHidden="0" w:uiPriority="33" w:unhideWhenUsed="0" w:qFormat="1"/>
+    <w:lsdException w:name="Bibliography" w:uiPriority="37"/>
+    <w:lsdException w:name="TOC Heading" w:uiPriority="39" w:qFormat="1"/>
+  </w:latentStyles>
+  <w:style w:type="paragraph" w:default="1" w:styleId="Normal">
+    <w:name w:val="Normal"/>
+    <w:qFormat/>
+  </w:style>
+  <w:style w:type="character" w:default="1" w:styleId="DefaultParagraphFont">
+    <w:name w:val="Default Paragraph Font"/>
+    <w:uiPriority w:val="1"/>
+    <w:semiHidden/>
+    <w:unhideWhenUsed/>
+  </w:style>
+  <w:style w:type="table" w:default="1" w:styleId="TableNormal">
+    <w:name w:val="Normal Table"/>
+    <w:uiPriority w:val="99"/>
+    <w:semiHidden/>
+    <w:unhideWhenUsed/>
+    <w:qFormat/>
+    <w:tblPr>
+      <w:tblInd w:w="0" w:type="dxa"/>
+      <w:tblCellMar>
+        <w:top w:w="0" w:type="dxa"/>
+        <w:left w:w="108" w:type="dxa"/>
+        <w:bottom w:w="0" w:type="dxa"/>
+        <w:right w:w="108" w:type="dxa"/>
+      </w:tblCellMar>
+    </w:tblPr>
+  </w:style>
+  <w:style w:type="numbering" w:default="1" w:styleId="NoList">
+    <w:name w:val="No List"/>
+    <w:uiPriority w:val="99"/>
+    <w:semiHidden/>
+    <w:unhideWhenUsed/>
+  </w:style>
+  <w:style w:type="paragraph" w:customStyle="1" w:styleId="4E27DDA2DD0F47C4AA8DC404F02136F3">
+    <w:name w:val="4E27DDA2DD0F47C4AA8DC404F02136F3"/>
+    <w:rsid w:val="00C74DE7"/>
+  </w:style>
+  <w:style w:type="paragraph" w:customStyle="1" w:styleId="03FC953B424D465D9380864A178D02C9">
+    <w:name w:val="03FC953B424D465D9380864A178D02C9"/>
+    <w:rsid w:val="00C74DE7"/>
+  </w:style>
+  <w:style w:type="paragraph" w:customStyle="1" w:styleId="BFB9398467AE48E59D65157585E81C38">
+    <w:name w:val="BFB9398467AE48E59D65157585E81C38"/>
+    <w:rsid w:val="00C74DE7"/>
+  </w:style>
+  <w:style w:type="paragraph" w:customStyle="1" w:styleId="A87E8292AD844E69BD8FAE838B8832EF">
+    <w:name w:val="A87E8292AD844E69BD8FAE838B8832EF"/>
+    <w:rsid w:val="00C74DE7"/>
+  </w:style>
+  <w:style w:type="paragraph" w:customStyle="1" w:styleId="ED8DDA3FA99F4D28893E679F58C483CA">
+    <w:name w:val="ED8DDA3FA99F4D28893E679F58C483CA"/>
+    <w:rsid w:val="00C74DE7"/>
+  </w:style>
+</w:styles>
+</file>
+
+<file path=word/glossary/webSettings.xml><?xml version="1.0" encoding="utf-8"?>
+<w:webSettings xmlns:r="http://schemas.openxmlformats.org/officeDocument/2006/relationships" xmlns:w="http://schemas.openxmlformats.org/wordprocessingml/2006/main">
+  <w:optimizeForBrowser/>
+</w:webSettings>
 </file>
 
 <file path=word/theme/theme1.xml><?xml version="1.0" encoding="utf-8"?>
@@ -11501,11 +12175,30 @@
 </file>
 
 <file path=customXml/item1.xml><?xml version="1.0" encoding="utf-8"?>
+<CoverPageProperties xmlns="http://schemas.microsoft.com/office/2006/coverPageProps">
+  <PublishDate>2009-11-24T00:00:00</PublishDate>
+  <Abstract/>
+  <CompanyAddress/>
+  <CompanyPhone/>
+  <CompanyFax/>
+  <CompanyEmail/>
+</CoverPageProperties>
+</file>
+
+<file path=customXml/item2.xml><?xml version="1.0" encoding="utf-8"?>
 <b:Sources xmlns:b="http://schemas.openxmlformats.org/officeDocument/2006/bibliography" xmlns="http://schemas.openxmlformats.org/officeDocument/2006/bibliography" SelectedStyle="\APA.XSL" StyleName="APA"/>
 </file>
 
 <file path=customXml/itemProps1.xml><?xml version="1.0" encoding="utf-8"?>
-<ds:datastoreItem xmlns:ds="http://schemas.openxmlformats.org/officeDocument/2006/customXml" ds:itemID="{FCCBCF65-5BE8-412F-9984-77D66C04F3F8}">
+<ds:datastoreItem xmlns:ds="http://schemas.openxmlformats.org/officeDocument/2006/customXml" ds:itemID="{55AF091B-3C7A-41E3-B477-F2FDAA23CFDA}">
+  <ds:schemaRefs>
+    <ds:schemaRef ds:uri="http://schemas.microsoft.com/office/2006/coverPageProps"/>
+  </ds:schemaRefs>
+</ds:datastoreItem>
+</file>
+
+<file path=customXml/itemProps2.xml><?xml version="1.0" encoding="utf-8"?>
+<ds:datastoreItem xmlns:ds="http://schemas.openxmlformats.org/officeDocument/2006/customXml" ds:itemID="{A8307C91-E6BA-4CA9-BA70-E847BB239823}">
   <ds:schemaRefs>
     <ds:schemaRef ds:uri="http://schemas.openxmlformats.org/officeDocument/2006/bibliography"/>
   </ds:schemaRefs>

</xml_diff>